<commit_message>
fixed some bugs and updated external doc
</commit_message>
<xml_diff>
--- a/ICT167-Assignment-2-Keith-Neo-35107628/External Documentation.docx
+++ b/ICT167-Assignment-2-Keith-Neo-35107628/External Documentation.docx
@@ -1068,10 +1068,498 @@
       </w:r>
       <w:bookmarkEnd w:id="2"/>
     </w:p>
-    <w:p/>
-    <w:p>
-      <w:pPr>
-        <w:pStyle w:val="Heading1"/>
+    <w:p>
+      <w:pPr>
+        <w:rPr>
+          <w:b/>
+          <w:bCs/>
+        </w:rPr>
+      </w:pPr>
+      <w:r>
+        <w:rPr>
+          <w:b/>
+          <w:bCs/>
+        </w:rPr>
+        <w:t>Compilation and Execution:</w:t>
+      </w:r>
+    </w:p>
+    <w:p>
+      <w:pPr>
+        <w:rPr>
+          <w:b/>
+          <w:bCs/>
+        </w:rPr>
+      </w:pPr>
+      <w:r>
+        <w:t xml:space="preserve">1. </w:t>
+      </w:r>
+      <w:r>
+        <w:rPr>
+          <w:b/>
+          <w:bCs/>
+        </w:rPr>
+        <w:t xml:space="preserve">IDE: </w:t>
+      </w:r>
+      <w:hyperlink r:id="rId6" w:history="1">
+        <w:r>
+          <w:rPr>
+            <w:rStyle w:val="Hyperlink"/>
+          </w:rPr>
+          <w:t>Eclipse IDE 2024-03</w:t>
+        </w:r>
+      </w:hyperlink>
+      <w:r>
+        <w:t xml:space="preserve"> is used for this program.</w:t>
+      </w:r>
+    </w:p>
+    <w:p>
+      <w:r>
+        <w:t xml:space="preserve">2. </w:t>
+      </w:r>
+      <w:r>
+        <w:rPr>
+          <w:b/>
+          <w:bCs/>
+        </w:rPr>
+        <w:t xml:space="preserve">Compilation: </w:t>
+      </w:r>
+      <w:r>
+        <w:t>To begin compiling the Java program in Eclipse, first open the Eclipse IDE on your computer. After launching Eclipse, navigate to the top left corner and click “File</w:t>
+      </w:r>
+      <w:r>
+        <w:t>.”</w:t>
+      </w:r>
+      <w:r>
+        <w:t xml:space="preserve"> Select " New " from the dropdown menu and click “Java Project</w:t>
+      </w:r>
+      <w:r>
+        <w:t>.”</w:t>
+      </w:r>
+      <w:r>
+        <w:t xml:space="preserve"> In the “New Java Project” menu, enter a name for the project, such as “Assignment_2”. Make sure to deselect the “Use default location” option, and then navigate to the folder where the Java source codes are stored, “ICT167-Assignment-2-Keith-Neo-35107628”. Inside this folder, find the “</w:t>
+      </w:r>
+      <w:proofErr w:type="spellStart"/>
+      <w:r>
+        <w:t>java_codes</w:t>
+      </w:r>
+      <w:proofErr w:type="spellEnd"/>
+      <w:r>
+        <w:t>” folder and select it as the location for the new project. Ensure that the “Create module-info.java file” option is not checked. Once all the settings are configured, click “Finish” to finalize the process.</w:t>
+      </w:r>
+    </w:p>
+    <w:p>
+      <w:pPr>
+        <w:rPr>
+          <w:b/>
+          <w:bCs/>
+        </w:rPr>
+      </w:pPr>
+      <w:r>
+        <w:rPr>
+          <w:b/>
+          <w:bCs/>
+          <w:noProof/>
+        </w:rPr>
+        <w:drawing>
+          <wp:inline distT="0" distB="0" distL="0" distR="0" wp14:anchorId="75905FCB" wp14:editId="21E5E25F">
+            <wp:extent cx="4102873" cy="5357008"/>
+            <wp:effectExtent l="0" t="0" r="0" b="0"/>
+            <wp:docPr id="1886593057" name="Picture 1" descr="A screenshot of a computer&#10;&#10;Description automatically generated"/>
+            <wp:cNvGraphicFramePr>
+              <a:graphicFrameLocks xmlns:a="http://schemas.openxmlformats.org/drawingml/2006/main" noChangeAspect="1"/>
+            </wp:cNvGraphicFramePr>
+            <a:graphic xmlns:a="http://schemas.openxmlformats.org/drawingml/2006/main">
+              <a:graphicData uri="http://schemas.openxmlformats.org/drawingml/2006/picture">
+                <pic:pic xmlns:pic="http://schemas.openxmlformats.org/drawingml/2006/picture">
+                  <pic:nvPicPr>
+                    <pic:cNvPr id="1886593057" name="Picture 1" descr="A screenshot of a computer&#10;&#10;Description automatically generated"/>
+                    <pic:cNvPicPr/>
+                  </pic:nvPicPr>
+                  <pic:blipFill>
+                    <a:blip r:embed="rId7"/>
+                    <a:stretch>
+                      <a:fillRect/>
+                    </a:stretch>
+                  </pic:blipFill>
+                  <pic:spPr>
+                    <a:xfrm>
+                      <a:off x="0" y="0"/>
+                      <a:ext cx="4102873" cy="5357008"/>
+                    </a:xfrm>
+                    <a:prstGeom prst="rect">
+                      <a:avLst/>
+                    </a:prstGeom>
+                  </pic:spPr>
+                </pic:pic>
+              </a:graphicData>
+            </a:graphic>
+          </wp:inline>
+        </w:drawing>
+      </w:r>
+    </w:p>
+    <w:p>
+      <w:r>
+        <w:lastRenderedPageBreak/>
+        <w:t xml:space="preserve">3. </w:t>
+      </w:r>
+      <w:r>
+        <w:rPr>
+          <w:b/>
+          <w:bCs/>
+        </w:rPr>
+        <w:t>Execution:</w:t>
+      </w:r>
+      <w:r>
+        <w:rPr>
+          <w:b/>
+          <w:bCs/>
+        </w:rPr>
+        <w:t xml:space="preserve"> </w:t>
+      </w:r>
+      <w:r>
+        <w:t>Navigate to the Package Explorer panel after successfully creating the Java project in Eclipse. Right-click on the Java project that was made. From the dropdown menu that appears, select “Run As</w:t>
+      </w:r>
+      <w:proofErr w:type="gramStart"/>
+      <w:r>
+        <w:t>”</w:t>
+      </w:r>
+      <w:proofErr w:type="gramEnd"/>
+      <w:r>
+        <w:t xml:space="preserve"> and then choose “Java Application.” This action will execute the Java program within the Eclipse environment.</w:t>
+      </w:r>
+    </w:p>
+    <w:p>
+      <w:pPr>
+        <w:rPr>
+          <w:b/>
+          <w:bCs/>
+        </w:rPr>
+      </w:pPr>
+      <w:r>
+        <w:rPr>
+          <w:b/>
+          <w:bCs/>
+          <w:noProof/>
+        </w:rPr>
+        <w:drawing>
+          <wp:inline distT="0" distB="0" distL="0" distR="0" wp14:anchorId="1BD84DC8" wp14:editId="4C717569">
+            <wp:extent cx="3886337" cy="5279666"/>
+            <wp:effectExtent l="0" t="0" r="0" b="0"/>
+            <wp:docPr id="1836070318" name="Picture 1" descr="A screenshot of a computer&#10;&#10;Description automatically generated"/>
+            <wp:cNvGraphicFramePr>
+              <a:graphicFrameLocks xmlns:a="http://schemas.openxmlformats.org/drawingml/2006/main" noChangeAspect="1"/>
+            </wp:cNvGraphicFramePr>
+            <a:graphic xmlns:a="http://schemas.openxmlformats.org/drawingml/2006/main">
+              <a:graphicData uri="http://schemas.openxmlformats.org/drawingml/2006/picture">
+                <pic:pic xmlns:pic="http://schemas.openxmlformats.org/drawingml/2006/picture">
+                  <pic:nvPicPr>
+                    <pic:cNvPr id="1836070318" name="Picture 1" descr="A screenshot of a computer&#10;&#10;Description automatically generated"/>
+                    <pic:cNvPicPr/>
+                  </pic:nvPicPr>
+                  <pic:blipFill>
+                    <a:blip r:embed="rId8"/>
+                    <a:stretch>
+                      <a:fillRect/>
+                    </a:stretch>
+                  </pic:blipFill>
+                  <pic:spPr>
+                    <a:xfrm>
+                      <a:off x="0" y="0"/>
+                      <a:ext cx="3903850" cy="5303457"/>
+                    </a:xfrm>
+                    <a:prstGeom prst="rect">
+                      <a:avLst/>
+                    </a:prstGeom>
+                  </pic:spPr>
+                </pic:pic>
+              </a:graphicData>
+            </a:graphic>
+          </wp:inline>
+        </w:drawing>
+      </w:r>
+    </w:p>
+    <w:p>
+      <w:pPr>
+        <w:rPr>
+          <w:b/>
+          <w:bCs/>
+        </w:rPr>
+      </w:pPr>
+    </w:p>
+    <w:p>
+      <w:pPr>
+        <w:rPr>
+          <w:b/>
+          <w:bCs/>
+        </w:rPr>
+      </w:pPr>
+    </w:p>
+    <w:p>
+      <w:pPr>
+        <w:rPr>
+          <w:b/>
+          <w:bCs/>
+        </w:rPr>
+      </w:pPr>
+    </w:p>
+    <w:p>
+      <w:pPr>
+        <w:rPr>
+          <w:b/>
+          <w:bCs/>
+        </w:rPr>
+      </w:pPr>
+    </w:p>
+    <w:p>
+      <w:pPr>
+        <w:rPr>
+          <w:b/>
+          <w:bCs/>
+        </w:rPr>
+      </w:pPr>
+    </w:p>
+    <w:p>
+      <w:pPr>
+        <w:rPr>
+          <w:b/>
+          <w:bCs/>
+        </w:rPr>
+      </w:pPr>
+    </w:p>
+    <w:p>
+      <w:pPr>
+        <w:rPr>
+          <w:b/>
+          <w:bCs/>
+        </w:rPr>
+      </w:pPr>
+      <w:r>
+        <w:rPr>
+          <w:b/>
+          <w:bCs/>
+        </w:rPr>
+        <w:lastRenderedPageBreak/>
+        <w:t>Using the Program:</w:t>
+      </w:r>
+    </w:p>
+    <w:p>
+      <w:pPr>
+        <w:pStyle w:val="ListParagraph"/>
+        <w:numPr>
+          <w:ilvl w:val="0"/>
+          <w:numId w:val="8"/>
+        </w:numPr>
+      </w:pPr>
+      <w:r>
+        <w:t xml:space="preserve">When the program is launched, users will receive a welcome message containing student information, indicating the current student profile that developed the program. After the student information, users will be presented with the </w:t>
+      </w:r>
+      <w:r>
+        <w:t>program's main menu, providing various</w:t>
+      </w:r>
+      <w:r>
+        <w:t xml:space="preserve"> options for interacting with student data and carrying out different tasks.</w:t>
+      </w:r>
+    </w:p>
+    <w:p>
+      <w:pPr>
+        <w:rPr>
+          <w:b/>
+          <w:bCs/>
+        </w:rPr>
+      </w:pPr>
+      <w:r>
+        <w:rPr>
+          <w:b/>
+          <w:bCs/>
+        </w:rPr>
+        <w:drawing>
+          <wp:inline distT="0" distB="0" distL="0" distR="0" wp14:anchorId="2A2B1B88" wp14:editId="52CBF6D7">
+            <wp:extent cx="3820058" cy="2648320"/>
+            <wp:effectExtent l="0" t="0" r="0" b="0"/>
+            <wp:docPr id="254420985" name="Picture 1" descr="A screen shot of a computer&#10;&#10;Description automatically generated"/>
+            <wp:cNvGraphicFramePr>
+              <a:graphicFrameLocks xmlns:a="http://schemas.openxmlformats.org/drawingml/2006/main" noChangeAspect="1"/>
+            </wp:cNvGraphicFramePr>
+            <a:graphic xmlns:a="http://schemas.openxmlformats.org/drawingml/2006/main">
+              <a:graphicData uri="http://schemas.openxmlformats.org/drawingml/2006/picture">
+                <pic:pic xmlns:pic="http://schemas.openxmlformats.org/drawingml/2006/picture">
+                  <pic:nvPicPr>
+                    <pic:cNvPr id="254420985" name="Picture 1" descr="A screen shot of a computer&#10;&#10;Description automatically generated"/>
+                    <pic:cNvPicPr/>
+                  </pic:nvPicPr>
+                  <pic:blipFill>
+                    <a:blip r:embed="rId9"/>
+                    <a:stretch>
+                      <a:fillRect/>
+                    </a:stretch>
+                  </pic:blipFill>
+                  <pic:spPr>
+                    <a:xfrm>
+                      <a:off x="0" y="0"/>
+                      <a:ext cx="3820058" cy="2648320"/>
+                    </a:xfrm>
+                    <a:prstGeom prst="rect">
+                      <a:avLst/>
+                    </a:prstGeom>
+                  </pic:spPr>
+                </pic:pic>
+              </a:graphicData>
+            </a:graphic>
+          </wp:inline>
+        </w:drawing>
+      </w:r>
+    </w:p>
+    <w:p>
+      <w:pPr>
+        <w:pStyle w:val="ListParagraph"/>
+        <w:keepNext/>
+        <w:numPr>
+          <w:ilvl w:val="0"/>
+          <w:numId w:val="8"/>
+        </w:numPr>
+      </w:pPr>
+      <w:r>
+        <w:lastRenderedPageBreak/>
+        <w:t>If the user enters nothing, letters, or unknown options, the system will display “Invalid input. Try again.” Or “Unknown choice. Try again.” This will prompt the user to retry the input.</w:t>
+      </w:r>
+    </w:p>
+    <w:p>
+      <w:pPr>
+        <w:keepNext/>
+        <w:ind w:left="360"/>
+      </w:pPr>
+      <w:r>
+        <w:drawing>
+          <wp:inline distT="0" distB="0" distL="0" distR="0" wp14:anchorId="7144CEDD" wp14:editId="284E373A">
+            <wp:extent cx="2719346" cy="5274481"/>
+            <wp:effectExtent l="0" t="0" r="5080" b="2540"/>
+            <wp:docPr id="464825635" name="Picture 1" descr="A screenshot of a computer program&#10;&#10;Description automatically generated"/>
+            <wp:cNvGraphicFramePr>
+              <a:graphicFrameLocks xmlns:a="http://schemas.openxmlformats.org/drawingml/2006/main" noChangeAspect="1"/>
+            </wp:cNvGraphicFramePr>
+            <a:graphic xmlns:a="http://schemas.openxmlformats.org/drawingml/2006/main">
+              <a:graphicData uri="http://schemas.openxmlformats.org/drawingml/2006/picture">
+                <pic:pic xmlns:pic="http://schemas.openxmlformats.org/drawingml/2006/picture">
+                  <pic:nvPicPr>
+                    <pic:cNvPr id="464825635" name="Picture 1" descr="A screenshot of a computer program&#10;&#10;Description automatically generated"/>
+                    <pic:cNvPicPr/>
+                  </pic:nvPicPr>
+                  <pic:blipFill>
+                    <a:blip r:embed="rId10"/>
+                    <a:stretch>
+                      <a:fillRect/>
+                    </a:stretch>
+                  </pic:blipFill>
+                  <pic:spPr>
+                    <a:xfrm>
+                      <a:off x="0" y="0"/>
+                      <a:ext cx="2731195" cy="5297464"/>
+                    </a:xfrm>
+                    <a:prstGeom prst="rect">
+                      <a:avLst/>
+                    </a:prstGeom>
+                  </pic:spPr>
+                </pic:pic>
+              </a:graphicData>
+            </a:graphic>
+          </wp:inline>
+        </w:drawing>
+      </w:r>
+    </w:p>
+    <w:p>
+      <w:pPr>
+        <w:pStyle w:val="ListParagraph"/>
+        <w:keepNext/>
+        <w:numPr>
+          <w:ilvl w:val="0"/>
+          <w:numId w:val="8"/>
+        </w:numPr>
+      </w:pPr>
+      <w:r>
+        <w:t xml:space="preserve">If option 1 is </w:t>
+      </w:r>
+      <w:r>
+        <w:t>selected,</w:t>
+      </w:r>
+      <w:r>
+        <w:t xml:space="preserve"> the program will exit and display a farewell message</w:t>
+      </w:r>
+    </w:p>
+    <w:p>
+      <w:pPr>
+        <w:keepNext/>
+        <w:ind w:left="360"/>
+      </w:pPr>
+      <w:r>
+        <w:drawing>
+          <wp:inline distT="0" distB="0" distL="0" distR="0" wp14:anchorId="09647D5D" wp14:editId="0B212015">
+            <wp:extent cx="3697356" cy="2004904"/>
+            <wp:effectExtent l="0" t="0" r="0" b="0"/>
+            <wp:docPr id="1441533127" name="Picture 1" descr="A screen shot of a computer&#10;&#10;Description automatically generated"/>
+            <wp:cNvGraphicFramePr>
+              <a:graphicFrameLocks xmlns:a="http://schemas.openxmlformats.org/drawingml/2006/main" noChangeAspect="1"/>
+            </wp:cNvGraphicFramePr>
+            <a:graphic xmlns:a="http://schemas.openxmlformats.org/drawingml/2006/main">
+              <a:graphicData uri="http://schemas.openxmlformats.org/drawingml/2006/picture">
+                <pic:pic xmlns:pic="http://schemas.openxmlformats.org/drawingml/2006/picture">
+                  <pic:nvPicPr>
+                    <pic:cNvPr id="1441533127" name="Picture 1" descr="A screen shot of a computer&#10;&#10;Description automatically generated"/>
+                    <pic:cNvPicPr/>
+                  </pic:nvPicPr>
+                  <pic:blipFill>
+                    <a:blip r:embed="rId11"/>
+                    <a:stretch>
+                      <a:fillRect/>
+                    </a:stretch>
+                  </pic:blipFill>
+                  <pic:spPr>
+                    <a:xfrm>
+                      <a:off x="0" y="0"/>
+                      <a:ext cx="3699789" cy="2006223"/>
+                    </a:xfrm>
+                    <a:prstGeom prst="rect">
+                      <a:avLst/>
+                    </a:prstGeom>
+                  </pic:spPr>
+                </pic:pic>
+              </a:graphicData>
+            </a:graphic>
+          </wp:inline>
+        </w:drawing>
+      </w:r>
+    </w:p>
+    <w:p>
+      <w:pPr>
+        <w:pStyle w:val="ListParagraph"/>
+        <w:keepNext/>
+        <w:numPr>
+          <w:ilvl w:val="0"/>
+          <w:numId w:val="8"/>
+        </w:numPr>
+      </w:pPr>
+      <w:r>
+        <w:lastRenderedPageBreak/>
+        <w:t>If option 2</w:t>
+      </w:r>
+      <w:r>
+        <w:t xml:space="preserve"> is selected, the program will dynamically aggregate the marks and units (for course </w:t>
+      </w:r>
+      <w:r>
+        <w:t>students</w:t>
+      </w:r>
+      <w:r>
+        <w:t xml:space="preserve">). The program will display “Student &lt;count&gt; marks loaded” for each student, dynamically loading the marks based on the student type from student_marks.csv. It’s important to note that marks for course students contain a unit, while marks for research </w:t>
+      </w:r>
+      <w:r>
+        <w:t>students</w:t>
+      </w:r>
+      <w:r>
+        <w:t xml:space="preserve"> do not include a unit. Upon completion, the program will display “Student marks loaded,” indicating that all the student marks have been successfully loaded.</w:t>
+      </w:r>
+    </w:p>
+    <w:p>
+      <w:pPr>
+        <w:keepNext/>
         <w:rPr>
           <w:b/>
           <w:bCs/>
@@ -1083,9 +1571,997 @@
           <w:b/>
           <w:bCs/>
         </w:rPr>
+        <w:drawing>
+          <wp:inline distT="0" distB="0" distL="0" distR="0" wp14:anchorId="05360C61" wp14:editId="0585A947">
+            <wp:extent cx="3705742" cy="3924848"/>
+            <wp:effectExtent l="0" t="0" r="9525" b="0"/>
+            <wp:docPr id="286197079" name="Picture 1" descr="A screenshot of a computer program&#10;&#10;Description automatically generated"/>
+            <wp:cNvGraphicFramePr>
+              <a:graphicFrameLocks xmlns:a="http://schemas.openxmlformats.org/drawingml/2006/main" noChangeAspect="1"/>
+            </wp:cNvGraphicFramePr>
+            <a:graphic xmlns:a="http://schemas.openxmlformats.org/drawingml/2006/main">
+              <a:graphicData uri="http://schemas.openxmlformats.org/drawingml/2006/picture">
+                <pic:pic xmlns:pic="http://schemas.openxmlformats.org/drawingml/2006/picture">
+                  <pic:nvPicPr>
+                    <pic:cNvPr id="286197079" name="Picture 1" descr="A screenshot of a computer program&#10;&#10;Description automatically generated"/>
+                    <pic:cNvPicPr/>
+                  </pic:nvPicPr>
+                  <pic:blipFill>
+                    <a:blip r:embed="rId12"/>
+                    <a:stretch>
+                      <a:fillRect/>
+                    </a:stretch>
+                  </pic:blipFill>
+                  <pic:spPr>
+                    <a:xfrm>
+                      <a:off x="0" y="0"/>
+                      <a:ext cx="3705742" cy="3924848"/>
+                    </a:xfrm>
+                    <a:prstGeom prst="rect">
+                      <a:avLst/>
+                    </a:prstGeom>
+                  </pic:spPr>
+                </pic:pic>
+              </a:graphicData>
+            </a:graphic>
+          </wp:inline>
+        </w:drawing>
+      </w:r>
+    </w:p>
+    <w:p>
+      <w:pPr>
+        <w:pStyle w:val="ListParagraph"/>
+        <w:keepLines/>
+        <w:numPr>
+          <w:ilvl w:val="0"/>
+          <w:numId w:val="8"/>
+        </w:numPr>
+      </w:pPr>
+      <w:r>
+        <w:t xml:space="preserve">If option 3 </w:t>
+      </w:r>
+      <w:r>
+        <w:t>is chosen, the program will ask the user to input a student ID for deletion. If the user enters nothing, the program will exit this option and return to the main menu. If the user enters letters, the program will display “Invalid ID. Try again.” The program will attempt to locate the student if a valid student ID is entered. If the student is found, the program will display “Student found.” And present a confirmation option to the user. If the student is not found, the program will display “Student not found. Try again.” And prompt the user for another student ID.</w:t>
+      </w:r>
+    </w:p>
+    <w:p>
+      <w:pPr>
+        <w:pStyle w:val="ListParagraph"/>
+        <w:keepLines/>
+      </w:pPr>
+      <w:r>
+        <w:lastRenderedPageBreak/>
+        <w:t xml:space="preserve">Once the student is found and the user is at the confirmation menu, selecting “yes” or “y” (not case-sensitive) will result in the program removing everything related to the student and displaying “Student removed.” Choosing “no” or “n” will display “Student not removed.” After this, the program will display the main menu. </w:t>
+      </w:r>
+    </w:p>
+    <w:p>
+      <w:pPr>
+        <w:keepLines/>
+        <w:rPr>
+          <w:b/>
+          <w:bCs/>
+        </w:rPr>
+      </w:pPr>
+      <w:r>
+        <w:drawing>
+          <wp:inline distT="0" distB="0" distL="0" distR="0" wp14:anchorId="7D62623B" wp14:editId="5A908847">
+            <wp:extent cx="2438400" cy="2763096"/>
+            <wp:effectExtent l="0" t="0" r="0" b="0"/>
+            <wp:docPr id="1409760591" name="Picture 1" descr="A screenshot of a computer program&#10;&#10;Description automatically generated"/>
+            <wp:cNvGraphicFramePr>
+              <a:graphicFrameLocks xmlns:a="http://schemas.openxmlformats.org/drawingml/2006/main" noChangeAspect="1"/>
+            </wp:cNvGraphicFramePr>
+            <a:graphic xmlns:a="http://schemas.openxmlformats.org/drawingml/2006/main">
+              <a:graphicData uri="http://schemas.openxmlformats.org/drawingml/2006/picture">
+                <pic:pic xmlns:pic="http://schemas.openxmlformats.org/drawingml/2006/picture">
+                  <pic:nvPicPr>
+                    <pic:cNvPr id="1409760591" name="Picture 1" descr="A screenshot of a computer program&#10;&#10;Description automatically generated"/>
+                    <pic:cNvPicPr/>
+                  </pic:nvPicPr>
+                  <pic:blipFill>
+                    <a:blip r:embed="rId13"/>
+                    <a:stretch>
+                      <a:fillRect/>
+                    </a:stretch>
+                  </pic:blipFill>
+                  <pic:spPr>
+                    <a:xfrm>
+                      <a:off x="0" y="0"/>
+                      <a:ext cx="2468821" cy="2797568"/>
+                    </a:xfrm>
+                    <a:prstGeom prst="rect">
+                      <a:avLst/>
+                    </a:prstGeom>
+                  </pic:spPr>
+                </pic:pic>
+              </a:graphicData>
+            </a:graphic>
+          </wp:inline>
+        </w:drawing>
+      </w:r>
+    </w:p>
+    <w:p>
+      <w:pPr>
+        <w:keepLines/>
+        <w:rPr>
+          <w:b/>
+          <w:bCs/>
+        </w:rPr>
+      </w:pPr>
+      <w:r>
+        <w:rPr>
+          <w:b/>
+          <w:bCs/>
+        </w:rPr>
+        <w:drawing>
+          <wp:inline distT="0" distB="0" distL="0" distR="0" wp14:anchorId="408CD60E" wp14:editId="69E409DA">
+            <wp:extent cx="1765190" cy="1243188"/>
+            <wp:effectExtent l="0" t="0" r="6985" b="0"/>
+            <wp:docPr id="455148085" name="Picture 1" descr="A computer screen shot of a computer error&#10;&#10;Description automatically generated"/>
+            <wp:cNvGraphicFramePr>
+              <a:graphicFrameLocks xmlns:a="http://schemas.openxmlformats.org/drawingml/2006/main" noChangeAspect="1"/>
+            </wp:cNvGraphicFramePr>
+            <a:graphic xmlns:a="http://schemas.openxmlformats.org/drawingml/2006/main">
+              <a:graphicData uri="http://schemas.openxmlformats.org/drawingml/2006/picture">
+                <pic:pic xmlns:pic="http://schemas.openxmlformats.org/drawingml/2006/picture">
+                  <pic:nvPicPr>
+                    <pic:cNvPr id="455148085" name="Picture 1" descr="A computer screen shot of a computer error&#10;&#10;Description automatically generated"/>
+                    <pic:cNvPicPr/>
+                  </pic:nvPicPr>
+                  <pic:blipFill>
+                    <a:blip r:embed="rId14"/>
+                    <a:stretch>
+                      <a:fillRect/>
+                    </a:stretch>
+                  </pic:blipFill>
+                  <pic:spPr>
+                    <a:xfrm>
+                      <a:off x="0" y="0"/>
+                      <a:ext cx="1777568" cy="1251905"/>
+                    </a:xfrm>
+                    <a:prstGeom prst="rect">
+                      <a:avLst/>
+                    </a:prstGeom>
+                  </pic:spPr>
+                </pic:pic>
+              </a:graphicData>
+            </a:graphic>
+          </wp:inline>
+        </w:drawing>
+      </w:r>
+    </w:p>
+    <w:p>
+      <w:pPr>
+        <w:keepLines/>
+      </w:pPr>
+      <w:r>
+        <w:rPr>
+          <w:b/>
+          <w:bCs/>
+        </w:rPr>
+        <w:drawing>
+          <wp:inline distT="0" distB="0" distL="0" distR="0" wp14:anchorId="486F2FA9" wp14:editId="139EDE00">
+            <wp:extent cx="1773141" cy="1246740"/>
+            <wp:effectExtent l="0" t="0" r="0" b="0"/>
+            <wp:docPr id="478337993" name="Picture 1" descr="A computer screen shot of a computer error&#10;&#10;Description automatically generated"/>
+            <wp:cNvGraphicFramePr>
+              <a:graphicFrameLocks xmlns:a="http://schemas.openxmlformats.org/drawingml/2006/main" noChangeAspect="1"/>
+            </wp:cNvGraphicFramePr>
+            <a:graphic xmlns:a="http://schemas.openxmlformats.org/drawingml/2006/main">
+              <a:graphicData uri="http://schemas.openxmlformats.org/drawingml/2006/picture">
+                <pic:pic xmlns:pic="http://schemas.openxmlformats.org/drawingml/2006/picture">
+                  <pic:nvPicPr>
+                    <pic:cNvPr id="478337993" name="Picture 1" descr="A computer screen shot of a computer error&#10;&#10;Description automatically generated"/>
+                    <pic:cNvPicPr/>
+                  </pic:nvPicPr>
+                  <pic:blipFill>
+                    <a:blip r:embed="rId15"/>
+                    <a:stretch>
+                      <a:fillRect/>
+                    </a:stretch>
+                  </pic:blipFill>
+                  <pic:spPr>
+                    <a:xfrm>
+                      <a:off x="0" y="0"/>
+                      <a:ext cx="1782326" cy="1253198"/>
+                    </a:xfrm>
+                    <a:prstGeom prst="rect">
+                      <a:avLst/>
+                    </a:prstGeom>
+                  </pic:spPr>
+                </pic:pic>
+              </a:graphicData>
+            </a:graphic>
+          </wp:inline>
+        </w:drawing>
+      </w:r>
+    </w:p>
+    <w:p>
+      <w:pPr>
+        <w:keepLines/>
+      </w:pPr>
+    </w:p>
+    <w:p>
+      <w:pPr>
+        <w:keepLines/>
+      </w:pPr>
+    </w:p>
+    <w:p>
+      <w:pPr>
+        <w:keepLines/>
+      </w:pPr>
+    </w:p>
+    <w:p>
+      <w:pPr>
+        <w:pStyle w:val="ListParagraph"/>
+        <w:keepLines/>
+        <w:numPr>
+          <w:ilvl w:val="0"/>
+          <w:numId w:val="8"/>
+        </w:numPr>
+      </w:pPr>
+      <w:r>
+        <w:lastRenderedPageBreak/>
+        <w:t xml:space="preserve">If option 4 </w:t>
+      </w:r>
+      <w:r>
+        <w:t>is chosen, the program will display each student's type, full name, and student number. If option 2 (Add marks from file) is previously selected, resulting in the student marks being loaded, the program will display the Unit ID for course students and the string “Has Unit” for research students.</w:t>
+      </w:r>
+    </w:p>
+    <w:p>
+      <w:pPr>
+        <w:keepLines/>
+      </w:pPr>
+      <w:r>
+        <w:drawing>
+          <wp:inline distT="0" distB="0" distL="0" distR="0" wp14:anchorId="2AAD9EDC" wp14:editId="454382D8">
+            <wp:extent cx="2495596" cy="1009816"/>
+            <wp:effectExtent l="0" t="0" r="0" b="0"/>
+            <wp:docPr id="1089454346" name="Picture 1" descr="A screen shot of a computer&#10;&#10;Description automatically generated"/>
+            <wp:cNvGraphicFramePr>
+              <a:graphicFrameLocks xmlns:a="http://schemas.openxmlformats.org/drawingml/2006/main" noChangeAspect="1"/>
+            </wp:cNvGraphicFramePr>
+            <a:graphic xmlns:a="http://schemas.openxmlformats.org/drawingml/2006/main">
+              <a:graphicData uri="http://schemas.openxmlformats.org/drawingml/2006/picture">
+                <pic:pic xmlns:pic="http://schemas.openxmlformats.org/drawingml/2006/picture">
+                  <pic:nvPicPr>
+                    <pic:cNvPr id="1089454346" name="Picture 1" descr="A screen shot of a computer&#10;&#10;Description automatically generated"/>
+                    <pic:cNvPicPr/>
+                  </pic:nvPicPr>
+                  <pic:blipFill>
+                    <a:blip r:embed="rId16"/>
+                    <a:stretch>
+                      <a:fillRect/>
+                    </a:stretch>
+                  </pic:blipFill>
+                  <pic:spPr>
+                    <a:xfrm>
+                      <a:off x="0" y="0"/>
+                      <a:ext cx="2504655" cy="1013482"/>
+                    </a:xfrm>
+                    <a:prstGeom prst="rect">
+                      <a:avLst/>
+                    </a:prstGeom>
+                  </pic:spPr>
+                </pic:pic>
+              </a:graphicData>
+            </a:graphic>
+          </wp:inline>
+        </w:drawing>
+      </w:r>
+      <w:r>
+        <w:rPr>
+          <w:noProof/>
+        </w:rPr>
+        <w:t xml:space="preserve">  </w:t>
+      </w:r>
+      <w:r>
+        <w:rPr>
+          <w:noProof/>
+        </w:rPr>
+        <w:t xml:space="preserve"> </w:t>
+      </w:r>
+    </w:p>
+    <w:p>
+      <w:pPr>
+        <w:keepLines/>
+      </w:pPr>
+      <w:r>
+        <w:drawing>
+          <wp:inline distT="0" distB="0" distL="0" distR="0" wp14:anchorId="4813CF31" wp14:editId="02B467C5">
+            <wp:extent cx="1503608" cy="5303520"/>
+            <wp:effectExtent l="0" t="0" r="1905" b="0"/>
+            <wp:docPr id="916627257" name="Picture 1" descr="A screen shot of a computer&#10;&#10;Description automatically generated"/>
+            <wp:cNvGraphicFramePr>
+              <a:graphicFrameLocks xmlns:a="http://schemas.openxmlformats.org/drawingml/2006/main" noChangeAspect="1"/>
+            </wp:cNvGraphicFramePr>
+            <a:graphic xmlns:a="http://schemas.openxmlformats.org/drawingml/2006/main">
+              <a:graphicData uri="http://schemas.openxmlformats.org/drawingml/2006/picture">
+                <pic:pic xmlns:pic="http://schemas.openxmlformats.org/drawingml/2006/picture">
+                  <pic:nvPicPr>
+                    <pic:cNvPr id="916627257" name="Picture 1" descr="A screen shot of a computer&#10;&#10;Description automatically generated"/>
+                    <pic:cNvPicPr/>
+                  </pic:nvPicPr>
+                  <pic:blipFill>
+                    <a:blip r:embed="rId17"/>
+                    <a:stretch>
+                      <a:fillRect/>
+                    </a:stretch>
+                  </pic:blipFill>
+                  <pic:spPr>
+                    <a:xfrm>
+                      <a:off x="0" y="0"/>
+                      <a:ext cx="1512288" cy="5334137"/>
+                    </a:xfrm>
+                    <a:prstGeom prst="rect">
+                      <a:avLst/>
+                    </a:prstGeom>
+                  </pic:spPr>
+                </pic:pic>
+              </a:graphicData>
+            </a:graphic>
+          </wp:inline>
+        </w:drawing>
+      </w:r>
+      <w:r>
+        <w:rPr>
+          <w:noProof/>
+        </w:rPr>
+        <w:tab/>
+      </w:r>
+      <w:r>
+        <w:rPr>
+          <w:noProof/>
+        </w:rPr>
+        <w:tab/>
+      </w:r>
+      <w:r>
+        <w:rPr>
+          <w:noProof/>
+        </w:rPr>
+        <w:drawing>
+          <wp:inline distT="0" distB="0" distL="0" distR="0" wp14:anchorId="62A870C2" wp14:editId="1860D57F">
+            <wp:extent cx="1553989" cy="5303520"/>
+            <wp:effectExtent l="0" t="0" r="8255" b="0"/>
+            <wp:docPr id="435198416" name="Picture 1" descr="A computer screen shot of a student type&#10;&#10;Description automatically generated"/>
+            <wp:cNvGraphicFramePr>
+              <a:graphicFrameLocks xmlns:a="http://schemas.openxmlformats.org/drawingml/2006/main" noChangeAspect="1"/>
+            </wp:cNvGraphicFramePr>
+            <a:graphic xmlns:a="http://schemas.openxmlformats.org/drawingml/2006/main">
+              <a:graphicData uri="http://schemas.openxmlformats.org/drawingml/2006/picture">
+                <pic:pic xmlns:pic="http://schemas.openxmlformats.org/drawingml/2006/picture">
+                  <pic:nvPicPr>
+                    <pic:cNvPr id="435198416" name="Picture 1" descr="A computer screen shot of a student type&#10;&#10;Description automatically generated"/>
+                    <pic:cNvPicPr/>
+                  </pic:nvPicPr>
+                  <pic:blipFill>
+                    <a:blip r:embed="rId18"/>
+                    <a:stretch>
+                      <a:fillRect/>
+                    </a:stretch>
+                  </pic:blipFill>
+                  <pic:spPr>
+                    <a:xfrm>
+                      <a:off x="0" y="0"/>
+                      <a:ext cx="1560174" cy="5324627"/>
+                    </a:xfrm>
+                    <a:prstGeom prst="rect">
+                      <a:avLst/>
+                    </a:prstGeom>
+                  </pic:spPr>
+                </pic:pic>
+              </a:graphicData>
+            </a:graphic>
+          </wp:inline>
+        </w:drawing>
+      </w:r>
+    </w:p>
+    <w:p>
+      <w:pPr>
+        <w:keepLines/>
+      </w:pPr>
+    </w:p>
+    <w:p>
+      <w:pPr>
+        <w:pStyle w:val="ListParagraph"/>
+        <w:keepLines/>
+        <w:numPr>
+          <w:ilvl w:val="0"/>
+          <w:numId w:val="8"/>
+        </w:numPr>
+      </w:pPr>
+      <w:r>
+        <w:lastRenderedPageBreak/>
+        <w:t xml:space="preserve">If option 5 is </w:t>
+      </w:r>
+      <w:r>
+        <w:t xml:space="preserve">chosen, the program will show the number, of course, students who scored equal to or higher than the average, as well as the number of course students with scores lower than the average. The program will only display these numbers if option 2(Add marks from file) was previously selected. If option 2 was not previously selected, the program will display 0 for each count. </w:t>
+      </w:r>
+    </w:p>
+    <w:p>
+      <w:pPr>
+        <w:keepLines/>
+      </w:pPr>
+      <w:r>
+        <w:drawing>
+          <wp:inline distT="0" distB="0" distL="0" distR="0" wp14:anchorId="75F3A8F5" wp14:editId="0B63D830">
+            <wp:extent cx="2371330" cy="1367624"/>
+            <wp:effectExtent l="0" t="0" r="0" b="4445"/>
+            <wp:docPr id="619860099" name="Picture 1" descr="A screen shot of a computer&#10;&#10;Description automatically generated"/>
+            <wp:cNvGraphicFramePr>
+              <a:graphicFrameLocks xmlns:a="http://schemas.openxmlformats.org/drawingml/2006/main" noChangeAspect="1"/>
+            </wp:cNvGraphicFramePr>
+            <a:graphic xmlns:a="http://schemas.openxmlformats.org/drawingml/2006/main">
+              <a:graphicData uri="http://schemas.openxmlformats.org/drawingml/2006/picture">
+                <pic:pic xmlns:pic="http://schemas.openxmlformats.org/drawingml/2006/picture">
+                  <pic:nvPicPr>
+                    <pic:cNvPr id="619860099" name="Picture 1" descr="A screen shot of a computer&#10;&#10;Description automatically generated"/>
+                    <pic:cNvPicPr/>
+                  </pic:nvPicPr>
+                  <pic:blipFill>
+                    <a:blip r:embed="rId19"/>
+                    <a:stretch>
+                      <a:fillRect/>
+                    </a:stretch>
+                  </pic:blipFill>
+                  <pic:spPr>
+                    <a:xfrm>
+                      <a:off x="0" y="0"/>
+                      <a:ext cx="2393143" cy="1380204"/>
+                    </a:xfrm>
+                    <a:prstGeom prst="rect">
+                      <a:avLst/>
+                    </a:prstGeom>
+                  </pic:spPr>
+                </pic:pic>
+              </a:graphicData>
+            </a:graphic>
+          </wp:inline>
+        </w:drawing>
+      </w:r>
+      <w:r>
+        <w:tab/>
+      </w:r>
+      <w:r>
+        <w:drawing>
+          <wp:inline distT="0" distB="0" distL="0" distR="0" wp14:anchorId="7E38D47A" wp14:editId="6172C73C">
+            <wp:extent cx="2409245" cy="1362510"/>
+            <wp:effectExtent l="0" t="0" r="0" b="9525"/>
+            <wp:docPr id="1977090938" name="Picture 1" descr="A screen shot of a computer&#10;&#10;Description automatically generated"/>
+            <wp:cNvGraphicFramePr>
+              <a:graphicFrameLocks xmlns:a="http://schemas.openxmlformats.org/drawingml/2006/main" noChangeAspect="1"/>
+            </wp:cNvGraphicFramePr>
+            <a:graphic xmlns:a="http://schemas.openxmlformats.org/drawingml/2006/main">
+              <a:graphicData uri="http://schemas.openxmlformats.org/drawingml/2006/picture">
+                <pic:pic xmlns:pic="http://schemas.openxmlformats.org/drawingml/2006/picture">
+                  <pic:nvPicPr>
+                    <pic:cNvPr id="1977090938" name="Picture 1" descr="A screen shot of a computer&#10;&#10;Description automatically generated"/>
+                    <pic:cNvPicPr/>
+                  </pic:nvPicPr>
+                  <pic:blipFill>
+                    <a:blip r:embed="rId20"/>
+                    <a:stretch>
+                      <a:fillRect/>
+                    </a:stretch>
+                  </pic:blipFill>
+                  <pic:spPr>
+                    <a:xfrm>
+                      <a:off x="0" y="0"/>
+                      <a:ext cx="2428109" cy="1373178"/>
+                    </a:xfrm>
+                    <a:prstGeom prst="rect">
+                      <a:avLst/>
+                    </a:prstGeom>
+                  </pic:spPr>
+                </pic:pic>
+              </a:graphicData>
+            </a:graphic>
+          </wp:inline>
+        </w:drawing>
+      </w:r>
+    </w:p>
+    <w:p>
+      <w:pPr>
+        <w:keepLines/>
+      </w:pPr>
+    </w:p>
+    <w:p>
+      <w:pPr>
+        <w:pStyle w:val="ListParagraph"/>
+        <w:keepLines/>
+        <w:numPr>
+          <w:ilvl w:val="0"/>
+          <w:numId w:val="8"/>
+        </w:numPr>
+      </w:pPr>
+      <w:r>
+        <w:t xml:space="preserve">If option 6 is chosen, the user will be asked to enter a student ID to view the student report. If the user enters a letter, an error message will be displayed, prompting the user to enter the student ID again. Upon entering a valid student ID, the program will attempt to find the student with the given ID. If the student is not found, the program will prompt “Student not found. Try again” and ask the user for the student ID again. If the student is found, the program will display the student's information using the </w:t>
+      </w:r>
+      <w:proofErr w:type="spellStart"/>
+      <w:proofErr w:type="gramStart"/>
+      <w:r>
+        <w:t>reportGrade</w:t>
+      </w:r>
+      <w:proofErr w:type="spellEnd"/>
+      <w:r>
+        <w:t>(</w:t>
+      </w:r>
+      <w:proofErr w:type="gramEnd"/>
+      <w:r>
+        <w:t>) function. However, if option 2 (Add marks from file) was not previously selected, the program will display “Student marks not loaded” and return to the main menu.</w:t>
+      </w:r>
+    </w:p>
+    <w:p>
+      <w:pPr>
+        <w:keepLines/>
+      </w:pPr>
+      <w:r>
+        <w:drawing>
+          <wp:inline distT="0" distB="0" distL="0" distR="0" wp14:anchorId="4068FDDE" wp14:editId="780BAEB7">
+            <wp:extent cx="3196424" cy="2162349"/>
+            <wp:effectExtent l="0" t="0" r="4445" b="0"/>
+            <wp:docPr id="1760319626" name="Picture 1" descr="A screenshot of a computer program&#10;&#10;Description automatically generated"/>
+            <wp:cNvGraphicFramePr>
+              <a:graphicFrameLocks xmlns:a="http://schemas.openxmlformats.org/drawingml/2006/main" noChangeAspect="1"/>
+            </wp:cNvGraphicFramePr>
+            <a:graphic xmlns:a="http://schemas.openxmlformats.org/drawingml/2006/main">
+              <a:graphicData uri="http://schemas.openxmlformats.org/drawingml/2006/picture">
+                <pic:pic xmlns:pic="http://schemas.openxmlformats.org/drawingml/2006/picture">
+                  <pic:nvPicPr>
+                    <pic:cNvPr id="1760319626" name="Picture 1" descr="A screenshot of a computer program&#10;&#10;Description automatically generated"/>
+                    <pic:cNvPicPr/>
+                  </pic:nvPicPr>
+                  <pic:blipFill>
+                    <a:blip r:embed="rId21"/>
+                    <a:stretch>
+                      <a:fillRect/>
+                    </a:stretch>
+                  </pic:blipFill>
+                  <pic:spPr>
+                    <a:xfrm>
+                      <a:off x="0" y="0"/>
+                      <a:ext cx="3212231" cy="2173042"/>
+                    </a:xfrm>
+                    <a:prstGeom prst="rect">
+                      <a:avLst/>
+                    </a:prstGeom>
+                  </pic:spPr>
+                </pic:pic>
+              </a:graphicData>
+            </a:graphic>
+          </wp:inline>
+        </w:drawing>
+      </w:r>
+    </w:p>
+    <w:p>
+      <w:pPr>
+        <w:keepLines/>
+      </w:pPr>
+      <w:r>
+        <w:lastRenderedPageBreak/>
+        <w:drawing>
+          <wp:inline distT="0" distB="0" distL="0" distR="0" wp14:anchorId="7388F0F1" wp14:editId="7C9A8B41">
+            <wp:extent cx="2385391" cy="860186"/>
+            <wp:effectExtent l="0" t="0" r="0" b="0"/>
+            <wp:docPr id="10745569" name="Picture 1" descr="A screen shot of a computer&#10;&#10;Description automatically generated"/>
+            <wp:cNvGraphicFramePr>
+              <a:graphicFrameLocks xmlns:a="http://schemas.openxmlformats.org/drawingml/2006/main" noChangeAspect="1"/>
+            </wp:cNvGraphicFramePr>
+            <a:graphic xmlns:a="http://schemas.openxmlformats.org/drawingml/2006/main">
+              <a:graphicData uri="http://schemas.openxmlformats.org/drawingml/2006/picture">
+                <pic:pic xmlns:pic="http://schemas.openxmlformats.org/drawingml/2006/picture">
+                  <pic:nvPicPr>
+                    <pic:cNvPr id="10745569" name="Picture 1" descr="A screen shot of a computer&#10;&#10;Description automatically generated"/>
+                    <pic:cNvPicPr/>
+                  </pic:nvPicPr>
+                  <pic:blipFill>
+                    <a:blip r:embed="rId22"/>
+                    <a:stretch>
+                      <a:fillRect/>
+                    </a:stretch>
+                  </pic:blipFill>
+                  <pic:spPr>
+                    <a:xfrm>
+                      <a:off x="0" y="0"/>
+                      <a:ext cx="2396624" cy="864237"/>
+                    </a:xfrm>
+                    <a:prstGeom prst="rect">
+                      <a:avLst/>
+                    </a:prstGeom>
+                  </pic:spPr>
+                </pic:pic>
+              </a:graphicData>
+            </a:graphic>
+          </wp:inline>
+        </w:drawing>
+      </w:r>
+      <w:r>
+        <w:tab/>
+      </w:r>
+      <w:r>
+        <w:tab/>
+      </w:r>
+      <w:r>
+        <w:drawing>
+          <wp:inline distT="0" distB="0" distL="0" distR="0" wp14:anchorId="55D2B4B0" wp14:editId="27076E16">
+            <wp:extent cx="2492735" cy="1399430"/>
+            <wp:effectExtent l="0" t="0" r="3175" b="0"/>
+            <wp:docPr id="2133797343" name="Picture 1" descr="A screen shot of a computer&#10;&#10;Description automatically generated"/>
+            <wp:cNvGraphicFramePr>
+              <a:graphicFrameLocks xmlns:a="http://schemas.openxmlformats.org/drawingml/2006/main" noChangeAspect="1"/>
+            </wp:cNvGraphicFramePr>
+            <a:graphic xmlns:a="http://schemas.openxmlformats.org/drawingml/2006/main">
+              <a:graphicData uri="http://schemas.openxmlformats.org/drawingml/2006/picture">
+                <pic:pic xmlns:pic="http://schemas.openxmlformats.org/drawingml/2006/picture">
+                  <pic:nvPicPr>
+                    <pic:cNvPr id="2133797343" name="Picture 1" descr="A screen shot of a computer&#10;&#10;Description automatically generated"/>
+                    <pic:cNvPicPr/>
+                  </pic:nvPicPr>
+                  <pic:blipFill>
+                    <a:blip r:embed="rId23"/>
+                    <a:stretch>
+                      <a:fillRect/>
+                    </a:stretch>
+                  </pic:blipFill>
+                  <pic:spPr>
+                    <a:xfrm>
+                      <a:off x="0" y="0"/>
+                      <a:ext cx="2510465" cy="1409384"/>
+                    </a:xfrm>
+                    <a:prstGeom prst="rect">
+                      <a:avLst/>
+                    </a:prstGeom>
+                  </pic:spPr>
+                </pic:pic>
+              </a:graphicData>
+            </a:graphic>
+          </wp:inline>
+        </w:drawing>
+      </w:r>
+    </w:p>
+    <w:p>
+      <w:pPr>
+        <w:pStyle w:val="ListParagraph"/>
+        <w:keepLines/>
+        <w:numPr>
+          <w:ilvl w:val="0"/>
+          <w:numId w:val="8"/>
+        </w:numPr>
+      </w:pPr>
+      <w:r>
+        <w:t xml:space="preserve">If option 7 is </w:t>
+      </w:r>
+      <w:r>
+        <w:t>chosen, the program will use the insertion sort algorithm to sort the student array list based on the student’s IDs. Upon completion of the sorting process, the program will display “Student sorted.”</w:t>
+      </w:r>
+      <w:r>
+        <w:t xml:space="preserve"> </w:t>
+      </w:r>
+    </w:p>
+    <w:p>
+      <w:pPr>
+        <w:keepLines/>
+      </w:pPr>
+      <w:r>
+        <w:drawing>
+          <wp:inline distT="0" distB="0" distL="0" distR="0" wp14:anchorId="79892001" wp14:editId="1C9DCF09">
+            <wp:extent cx="3753374" cy="2048161"/>
+            <wp:effectExtent l="0" t="0" r="0" b="9525"/>
+            <wp:docPr id="1535716808" name="Picture 1" descr="A screen shot of a computer&#10;&#10;Description automatically generated"/>
+            <wp:cNvGraphicFramePr>
+              <a:graphicFrameLocks xmlns:a="http://schemas.openxmlformats.org/drawingml/2006/main" noChangeAspect="1"/>
+            </wp:cNvGraphicFramePr>
+            <a:graphic xmlns:a="http://schemas.openxmlformats.org/drawingml/2006/main">
+              <a:graphicData uri="http://schemas.openxmlformats.org/drawingml/2006/picture">
+                <pic:pic xmlns:pic="http://schemas.openxmlformats.org/drawingml/2006/picture">
+                  <pic:nvPicPr>
+                    <pic:cNvPr id="1535716808" name="Picture 1" descr="A screen shot of a computer&#10;&#10;Description automatically generated"/>
+                    <pic:cNvPicPr/>
+                  </pic:nvPicPr>
+                  <pic:blipFill>
+                    <a:blip r:embed="rId24"/>
+                    <a:stretch>
+                      <a:fillRect/>
+                    </a:stretch>
+                  </pic:blipFill>
+                  <pic:spPr>
+                    <a:xfrm>
+                      <a:off x="0" y="0"/>
+                      <a:ext cx="3753374" cy="2048161"/>
+                    </a:xfrm>
+                    <a:prstGeom prst="rect">
+                      <a:avLst/>
+                    </a:prstGeom>
+                  </pic:spPr>
+                </pic:pic>
+              </a:graphicData>
+            </a:graphic>
+          </wp:inline>
+        </w:drawing>
+      </w:r>
+    </w:p>
+    <w:p>
+      <w:pPr>
+        <w:pStyle w:val="ListParagraph"/>
+        <w:keepLines/>
+        <w:numPr>
+          <w:ilvl w:val="0"/>
+          <w:numId w:val="8"/>
+        </w:numPr>
+      </w:pPr>
+      <w:r>
+        <w:t>If option 8 is chosen, the student array list will only be saved if option 7 was previously selected to sort the students in ascending order. If the student array list is not sorted, the program will display “Student not sorted” and return to the main menu. If the student array list is sorted, the program will indicate that the sorted student array list has been saved to “</w:t>
+      </w:r>
+      <w:proofErr w:type="spellStart"/>
+      <w:r>
+        <w:t>csv_files</w:t>
+      </w:r>
+      <w:proofErr w:type="spellEnd"/>
+      <w:r>
+        <w:t>/sorted_students.csv.”</w:t>
+      </w:r>
+    </w:p>
+    <w:p>
+      <w:pPr>
+        <w:keepLines/>
+      </w:pPr>
+      <w:r>
+        <w:drawing>
+          <wp:inline distT="0" distB="0" distL="0" distR="0" wp14:anchorId="3AB6DF7A" wp14:editId="5B3FB71B">
+            <wp:extent cx="2433099" cy="1276185"/>
+            <wp:effectExtent l="0" t="0" r="5715" b="635"/>
+            <wp:docPr id="805327726" name="Picture 1" descr="A screen shot of a computer&#10;&#10;Description automatically generated"/>
+            <wp:cNvGraphicFramePr>
+              <a:graphicFrameLocks xmlns:a="http://schemas.openxmlformats.org/drawingml/2006/main" noChangeAspect="1"/>
+            </wp:cNvGraphicFramePr>
+            <a:graphic xmlns:a="http://schemas.openxmlformats.org/drawingml/2006/main">
+              <a:graphicData uri="http://schemas.openxmlformats.org/drawingml/2006/picture">
+                <pic:pic xmlns:pic="http://schemas.openxmlformats.org/drawingml/2006/picture">
+                  <pic:nvPicPr>
+                    <pic:cNvPr id="805327726" name="Picture 1" descr="A screen shot of a computer&#10;&#10;Description automatically generated"/>
+                    <pic:cNvPicPr/>
+                  </pic:nvPicPr>
+                  <pic:blipFill>
+                    <a:blip r:embed="rId25"/>
+                    <a:stretch>
+                      <a:fillRect/>
+                    </a:stretch>
+                  </pic:blipFill>
+                  <pic:spPr>
+                    <a:xfrm>
+                      <a:off x="0" y="0"/>
+                      <a:ext cx="2444832" cy="1282339"/>
+                    </a:xfrm>
+                    <a:prstGeom prst="rect">
+                      <a:avLst/>
+                    </a:prstGeom>
+                  </pic:spPr>
+                </pic:pic>
+              </a:graphicData>
+            </a:graphic>
+          </wp:inline>
+        </w:drawing>
+      </w:r>
+      <w:r>
+        <w:tab/>
+      </w:r>
+      <w:r>
+        <w:drawing>
+          <wp:inline distT="0" distB="0" distL="0" distR="0" wp14:anchorId="10B30813" wp14:editId="19BF4B3D">
+            <wp:extent cx="2981739" cy="1224745"/>
+            <wp:effectExtent l="0" t="0" r="0" b="0"/>
+            <wp:docPr id="72753487" name="Picture 1" descr="A screen shot of a computer&#10;&#10;Description automatically generated"/>
+            <wp:cNvGraphicFramePr>
+              <a:graphicFrameLocks xmlns:a="http://schemas.openxmlformats.org/drawingml/2006/main" noChangeAspect="1"/>
+            </wp:cNvGraphicFramePr>
+            <a:graphic xmlns:a="http://schemas.openxmlformats.org/drawingml/2006/main">
+              <a:graphicData uri="http://schemas.openxmlformats.org/drawingml/2006/picture">
+                <pic:pic xmlns:pic="http://schemas.openxmlformats.org/drawingml/2006/picture">
+                  <pic:nvPicPr>
+                    <pic:cNvPr id="72753487" name="Picture 1" descr="A screen shot of a computer&#10;&#10;Description automatically generated"/>
+                    <pic:cNvPicPr/>
+                  </pic:nvPicPr>
+                  <pic:blipFill>
+                    <a:blip r:embed="rId26"/>
+                    <a:stretch>
+                      <a:fillRect/>
+                    </a:stretch>
+                  </pic:blipFill>
+                  <pic:spPr>
+                    <a:xfrm>
+                      <a:off x="0" y="0"/>
+                      <a:ext cx="3027453" cy="1243522"/>
+                    </a:xfrm>
+                    <a:prstGeom prst="rect">
+                      <a:avLst/>
+                    </a:prstGeom>
+                  </pic:spPr>
+                </pic:pic>
+              </a:graphicData>
+            </a:graphic>
+          </wp:inline>
+        </w:drawing>
+      </w:r>
+    </w:p>
+    <w:p>
+      <w:pPr>
+        <w:keepLines/>
+      </w:pPr>
+    </w:p>
+    <w:p>
+      <w:pPr>
+        <w:keepLines/>
+      </w:pPr>
+    </w:p>
+    <w:p>
+      <w:pPr>
+        <w:keepNext/>
+        <w:rPr>
+          <w:b/>
+          <w:bCs/>
+          <w:sz w:val="32"/>
+          <w:szCs w:val="32"/>
+        </w:rPr>
+      </w:pPr>
+      <w:r>
+        <w:rPr>
+          <w:b/>
+          <w:bCs/>
+          <w:sz w:val="32"/>
+          <w:szCs w:val="32"/>
+        </w:rPr>
+        <w:lastRenderedPageBreak/>
         <w:t>4. Structure/Design/Algorithm</w:t>
       </w:r>
       <w:bookmarkEnd w:id="3"/>
+    </w:p>
+    <w:p>
+      <w:pPr>
+        <w:rPr>
+          <w:b/>
+          <w:bCs/>
+        </w:rPr>
+      </w:pPr>
+      <w:r>
+        <w:rPr>
+          <w:b/>
+          <w:bCs/>
+        </w:rPr>
+        <w:t>UML for the Client program</w:t>
+      </w:r>
+    </w:p>
+    <w:p>
+      <w:pPr>
+        <w:rPr>
+          <w:b/>
+          <w:bCs/>
+        </w:rPr>
+      </w:pPr>
+      <w:r>
+        <w:rPr>
+          <w:b/>
+          <w:bCs/>
+          <w:noProof/>
+        </w:rPr>
+        <w:drawing>
+          <wp:inline distT="0" distB="0" distL="0" distR="0" wp14:anchorId="37EBD6BC" wp14:editId="093D421B">
+            <wp:extent cx="5725160" cy="3530600"/>
+            <wp:effectExtent l="0" t="0" r="8890" b="0"/>
+            <wp:docPr id="1695437764" name="Picture 1"/>
+            <wp:cNvGraphicFramePr>
+              <a:graphicFrameLocks xmlns:a="http://schemas.openxmlformats.org/drawingml/2006/main" noChangeAspect="1"/>
+            </wp:cNvGraphicFramePr>
+            <a:graphic xmlns:a="http://schemas.openxmlformats.org/drawingml/2006/main">
+              <a:graphicData uri="http://schemas.openxmlformats.org/drawingml/2006/picture">
+                <pic:pic xmlns:pic="http://schemas.openxmlformats.org/drawingml/2006/picture">
+                  <pic:nvPicPr>
+                    <pic:cNvPr id="0" name="Picture 1"/>
+                    <pic:cNvPicPr>
+                      <a:picLocks noChangeAspect="1" noChangeArrowheads="1"/>
+                    </pic:cNvPicPr>
+                  </pic:nvPicPr>
+                  <pic:blipFill>
+                    <a:blip r:embed="rId27" cstate="print">
+                      <a:extLst>
+                        <a:ext uri="{28A0092B-C50C-407E-A947-70E740481C1C}">
+                          <a14:useLocalDpi xmlns:a14="http://schemas.microsoft.com/office/drawing/2010/main" val="0"/>
+                        </a:ext>
+                      </a:extLst>
+                    </a:blip>
+                    <a:srcRect/>
+                    <a:stretch>
+                      <a:fillRect/>
+                    </a:stretch>
+                  </pic:blipFill>
+                  <pic:spPr bwMode="auto">
+                    <a:xfrm>
+                      <a:off x="0" y="0"/>
+                      <a:ext cx="5725160" cy="3530600"/>
+                    </a:xfrm>
+                    <a:prstGeom prst="rect">
+                      <a:avLst/>
+                    </a:prstGeom>
+                    <a:noFill/>
+                    <a:ln>
+                      <a:noFill/>
+                    </a:ln>
+                  </pic:spPr>
+                </pic:pic>
+              </a:graphicData>
+            </a:graphic>
+          </wp:inline>
+        </w:drawing>
+      </w:r>
+    </w:p>
+    <w:p>
+      <w:pPr>
+        <w:rPr>
+          <w:b/>
+          <w:bCs/>
+        </w:rPr>
+      </w:pPr>
+      <w:r>
+        <w:rPr>
+          <w:b/>
+          <w:bCs/>
+        </w:rPr>
+        <w:t>Structure chart for the Client program</w:t>
+      </w:r>
+    </w:p>
+    <w:p>
+      <w:r>
+        <w:rPr>
+          <w:noProof/>
+        </w:rPr>
+        <w:drawing>
+          <wp:inline distT="0" distB="0" distL="0" distR="0" wp14:anchorId="67E8B425" wp14:editId="2A7A7AC8">
+            <wp:extent cx="5727700" cy="2122170"/>
+            <wp:effectExtent l="0" t="0" r="6350" b="0"/>
+            <wp:docPr id="1132357987" name="Picture 2"/>
+            <wp:cNvGraphicFramePr>
+              <a:graphicFrameLocks xmlns:a="http://schemas.openxmlformats.org/drawingml/2006/main" noChangeAspect="1"/>
+            </wp:cNvGraphicFramePr>
+            <a:graphic xmlns:a="http://schemas.openxmlformats.org/drawingml/2006/main">
+              <a:graphicData uri="http://schemas.openxmlformats.org/drawingml/2006/picture">
+                <pic:pic xmlns:pic="http://schemas.openxmlformats.org/drawingml/2006/picture">
+                  <pic:nvPicPr>
+                    <pic:cNvPr id="0" name="Picture 2"/>
+                    <pic:cNvPicPr>
+                      <a:picLocks noChangeAspect="1" noChangeArrowheads="1"/>
+                    </pic:cNvPicPr>
+                  </pic:nvPicPr>
+                  <pic:blipFill>
+                    <a:blip r:embed="rId28" cstate="print">
+                      <a:extLst>
+                        <a:ext uri="{28A0092B-C50C-407E-A947-70E740481C1C}">
+                          <a14:useLocalDpi xmlns:a14="http://schemas.microsoft.com/office/drawing/2010/main" val="0"/>
+                        </a:ext>
+                      </a:extLst>
+                    </a:blip>
+                    <a:srcRect/>
+                    <a:stretch>
+                      <a:fillRect/>
+                    </a:stretch>
+                  </pic:blipFill>
+                  <pic:spPr bwMode="auto">
+                    <a:xfrm>
+                      <a:off x="0" y="0"/>
+                      <a:ext cx="5727700" cy="2122170"/>
+                    </a:xfrm>
+                    <a:prstGeom prst="rect">
+                      <a:avLst/>
+                    </a:prstGeom>
+                    <a:noFill/>
+                    <a:ln>
+                      <a:noFill/>
+                    </a:ln>
+                  </pic:spPr>
+                </pic:pic>
+              </a:graphicData>
+            </a:graphic>
+          </wp:inline>
+        </w:drawing>
+      </w:r>
     </w:p>
     <w:p>
       <w:pPr>
@@ -1136,6 +2612,119 @@
 <file path=word/numbering.xml><?xml version="1.0" encoding="utf-8"?>
 <w:numbering xmlns:wpc="http://schemas.microsoft.com/office/word/2010/wordprocessingCanvas" xmlns:cx="http://schemas.microsoft.com/office/drawing/2014/chartex" xmlns:cx1="http://schemas.microsoft.com/office/drawing/2015/9/8/chartex" xmlns:cx2="http://schemas.microsoft.com/office/drawing/2015/10/21/chartex" xmlns:cx3="http://schemas.microsoft.com/office/drawing/2016/5/9/chartex" xmlns:cx4="http://schemas.microsoft.com/office/drawing/2016/5/10/chartex" xmlns:cx5="http://schemas.microsoft.com/office/drawing/2016/5/11/chartex" xmlns:cx6="http://schemas.microsoft.com/office/drawing/2016/5/12/chartex" xmlns:cx7="http://schemas.microsoft.com/office/drawing/2016/5/13/chartex" xmlns:cx8="http://schemas.microsoft.com/office/drawing/2016/5/14/chartex" xmlns:mc="http://schemas.openxmlformats.org/markup-compatibility/2006" xmlns:aink="http://schemas.microsoft.com/office/drawing/2016/ink" xmlns:am3d="http://schemas.microsoft.com/office/drawing/2017/model3d" xmlns:o="urn:schemas-microsoft-com:office:office" xmlns:oel="http://schemas.microsoft.com/office/2019/extlst" xmlns:r="http://schemas.openxmlformats.org/officeDocument/2006/relationships" xmlns:m="http://schemas.openxmlformats.org/officeDocument/2006/math" xmlns:v="urn:schemas-microsoft-com:vml" xmlns:wp14="http://schemas.microsoft.com/office/word/2010/wordprocessingDrawing" xmlns:wp="http://schemas.openxmlformats.org/drawingml/2006/wordprocessingDrawing" xmlns:w10="urn:schemas-microsoft-com:office:word" xmlns:w="http://schemas.openxmlformats.org/wordprocessingml/2006/main" xmlns:w14="http://schemas.microsoft.com/office/word/2010/wordml" xmlns:w15="http://schemas.microsoft.com/office/word/2012/wordml" xmlns:w16cex="http://schemas.microsoft.com/office/word/2018/wordml/cex" xmlns:w16cid="http://schemas.microsoft.com/office/word/2016/wordml/cid" xmlns:w16="http://schemas.microsoft.com/office/word/2018/wordml" xmlns:w16du="http://schemas.microsoft.com/office/word/2023/wordml/word16du" xmlns:w16sdtdh="http://schemas.microsoft.com/office/word/2020/wordml/sdtdatahash" xmlns:w16se="http://schemas.microsoft.com/office/word/2015/wordml/symex" xmlns:wpg="http://schemas.microsoft.com/office/word/2010/wordprocessingGroup" xmlns:wpi="http://schemas.microsoft.com/office/word/2010/wordprocessingInk" xmlns:wne="http://schemas.microsoft.com/office/word/2006/wordml" xmlns:wps="http://schemas.microsoft.com/office/word/2010/wordprocessingShape" mc:Ignorable="w14 w15 w16se w16cid w16 w16cex w16sdtdh w16du wp14">
   <w:abstractNum w:abstractNumId="0" w15:restartNumberingAfterBreak="0">
+    <w:nsid w:val="00DE6128"/>
+    <w:multiLevelType w:val="hybridMultilevel"/>
+    <w:tmpl w:val="0812E558"/>
+    <w:lvl w:ilvl="0" w:tplc="3FDE87E6">
+      <w:start w:val="8"/>
+      <w:numFmt w:val="bullet"/>
+      <w:lvlText w:val=""/>
+      <w:lvlJc w:val="left"/>
+      <w:pPr>
+        <w:ind w:left="720" w:hanging="360"/>
+      </w:pPr>
+      <w:rPr>
+        <w:rFonts w:ascii="Symbol" w:eastAsiaTheme="minorEastAsia" w:hAnsi="Symbol" w:cstheme="minorBidi" w:hint="default"/>
+      </w:rPr>
+    </w:lvl>
+    <w:lvl w:ilvl="1" w:tplc="08090003" w:tentative="1">
+      <w:start w:val="1"/>
+      <w:numFmt w:val="bullet"/>
+      <w:lvlText w:val="o"/>
+      <w:lvlJc w:val="left"/>
+      <w:pPr>
+        <w:ind w:left="1440" w:hanging="360"/>
+      </w:pPr>
+      <w:rPr>
+        <w:rFonts w:ascii="Courier New" w:hAnsi="Courier New" w:cs="Courier New" w:hint="default"/>
+      </w:rPr>
+    </w:lvl>
+    <w:lvl w:ilvl="2" w:tplc="08090005" w:tentative="1">
+      <w:start w:val="1"/>
+      <w:numFmt w:val="bullet"/>
+      <w:lvlText w:val=""/>
+      <w:lvlJc w:val="left"/>
+      <w:pPr>
+        <w:ind w:left="2160" w:hanging="360"/>
+      </w:pPr>
+      <w:rPr>
+        <w:rFonts w:ascii="Wingdings" w:hAnsi="Wingdings" w:hint="default"/>
+      </w:rPr>
+    </w:lvl>
+    <w:lvl w:ilvl="3" w:tplc="08090001" w:tentative="1">
+      <w:start w:val="1"/>
+      <w:numFmt w:val="bullet"/>
+      <w:lvlText w:val=""/>
+      <w:lvlJc w:val="left"/>
+      <w:pPr>
+        <w:ind w:left="2880" w:hanging="360"/>
+      </w:pPr>
+      <w:rPr>
+        <w:rFonts w:ascii="Symbol" w:hAnsi="Symbol" w:hint="default"/>
+      </w:rPr>
+    </w:lvl>
+    <w:lvl w:ilvl="4" w:tplc="08090003" w:tentative="1">
+      <w:start w:val="1"/>
+      <w:numFmt w:val="bullet"/>
+      <w:lvlText w:val="o"/>
+      <w:lvlJc w:val="left"/>
+      <w:pPr>
+        <w:ind w:left="3600" w:hanging="360"/>
+      </w:pPr>
+      <w:rPr>
+        <w:rFonts w:ascii="Courier New" w:hAnsi="Courier New" w:cs="Courier New" w:hint="default"/>
+      </w:rPr>
+    </w:lvl>
+    <w:lvl w:ilvl="5" w:tplc="08090005" w:tentative="1">
+      <w:start w:val="1"/>
+      <w:numFmt w:val="bullet"/>
+      <w:lvlText w:val=""/>
+      <w:lvlJc w:val="left"/>
+      <w:pPr>
+        <w:ind w:left="4320" w:hanging="360"/>
+      </w:pPr>
+      <w:rPr>
+        <w:rFonts w:ascii="Wingdings" w:hAnsi="Wingdings" w:hint="default"/>
+      </w:rPr>
+    </w:lvl>
+    <w:lvl w:ilvl="6" w:tplc="08090001" w:tentative="1">
+      <w:start w:val="1"/>
+      <w:numFmt w:val="bullet"/>
+      <w:lvlText w:val=""/>
+      <w:lvlJc w:val="left"/>
+      <w:pPr>
+        <w:ind w:left="5040" w:hanging="360"/>
+      </w:pPr>
+      <w:rPr>
+        <w:rFonts w:ascii="Symbol" w:hAnsi="Symbol" w:hint="default"/>
+      </w:rPr>
+    </w:lvl>
+    <w:lvl w:ilvl="7" w:tplc="08090003" w:tentative="1">
+      <w:start w:val="1"/>
+      <w:numFmt w:val="bullet"/>
+      <w:lvlText w:val="o"/>
+      <w:lvlJc w:val="left"/>
+      <w:pPr>
+        <w:ind w:left="5760" w:hanging="360"/>
+      </w:pPr>
+      <w:rPr>
+        <w:rFonts w:ascii="Courier New" w:hAnsi="Courier New" w:cs="Courier New" w:hint="default"/>
+      </w:rPr>
+    </w:lvl>
+    <w:lvl w:ilvl="8" w:tplc="08090005" w:tentative="1">
+      <w:start w:val="1"/>
+      <w:numFmt w:val="bullet"/>
+      <w:lvlText w:val=""/>
+      <w:lvlJc w:val="left"/>
+      <w:pPr>
+        <w:ind w:left="6480" w:hanging="360"/>
+      </w:pPr>
+      <w:rPr>
+        <w:rFonts w:ascii="Wingdings" w:hAnsi="Wingdings" w:hint="default"/>
+      </w:rPr>
+    </w:lvl>
+  </w:abstractNum>
+  <w:abstractNum w:abstractNumId="1" w15:restartNumberingAfterBreak="0">
     <w:nsid w:val="2EE428E6"/>
     <w:multiLevelType w:val="hybridMultilevel"/>
     <w:tmpl w:val="01207AC2"/>
@@ -1224,7 +2813,120 @@
       </w:pPr>
     </w:lvl>
   </w:abstractNum>
-  <w:abstractNum w:abstractNumId="1" w15:restartNumberingAfterBreak="0">
+  <w:abstractNum w:abstractNumId="2" w15:restartNumberingAfterBreak="0">
+    <w:nsid w:val="36F04FA3"/>
+    <w:multiLevelType w:val="hybridMultilevel"/>
+    <w:tmpl w:val="0B88C8D4"/>
+    <w:lvl w:ilvl="0" w:tplc="0B5878B4">
+      <w:start w:val="8"/>
+      <w:numFmt w:val="bullet"/>
+      <w:lvlText w:val=""/>
+      <w:lvlJc w:val="left"/>
+      <w:pPr>
+        <w:ind w:left="720" w:hanging="360"/>
+      </w:pPr>
+      <w:rPr>
+        <w:rFonts w:ascii="Symbol" w:eastAsiaTheme="minorEastAsia" w:hAnsi="Symbol" w:cstheme="minorBidi" w:hint="default"/>
+      </w:rPr>
+    </w:lvl>
+    <w:lvl w:ilvl="1" w:tplc="08090003" w:tentative="1">
+      <w:start w:val="1"/>
+      <w:numFmt w:val="bullet"/>
+      <w:lvlText w:val="o"/>
+      <w:lvlJc w:val="left"/>
+      <w:pPr>
+        <w:ind w:left="1440" w:hanging="360"/>
+      </w:pPr>
+      <w:rPr>
+        <w:rFonts w:ascii="Courier New" w:hAnsi="Courier New" w:cs="Courier New" w:hint="default"/>
+      </w:rPr>
+    </w:lvl>
+    <w:lvl w:ilvl="2" w:tplc="08090005" w:tentative="1">
+      <w:start w:val="1"/>
+      <w:numFmt w:val="bullet"/>
+      <w:lvlText w:val=""/>
+      <w:lvlJc w:val="left"/>
+      <w:pPr>
+        <w:ind w:left="2160" w:hanging="360"/>
+      </w:pPr>
+      <w:rPr>
+        <w:rFonts w:ascii="Wingdings" w:hAnsi="Wingdings" w:hint="default"/>
+      </w:rPr>
+    </w:lvl>
+    <w:lvl w:ilvl="3" w:tplc="08090001" w:tentative="1">
+      <w:start w:val="1"/>
+      <w:numFmt w:val="bullet"/>
+      <w:lvlText w:val=""/>
+      <w:lvlJc w:val="left"/>
+      <w:pPr>
+        <w:ind w:left="2880" w:hanging="360"/>
+      </w:pPr>
+      <w:rPr>
+        <w:rFonts w:ascii="Symbol" w:hAnsi="Symbol" w:hint="default"/>
+      </w:rPr>
+    </w:lvl>
+    <w:lvl w:ilvl="4" w:tplc="08090003" w:tentative="1">
+      <w:start w:val="1"/>
+      <w:numFmt w:val="bullet"/>
+      <w:lvlText w:val="o"/>
+      <w:lvlJc w:val="left"/>
+      <w:pPr>
+        <w:ind w:left="3600" w:hanging="360"/>
+      </w:pPr>
+      <w:rPr>
+        <w:rFonts w:ascii="Courier New" w:hAnsi="Courier New" w:cs="Courier New" w:hint="default"/>
+      </w:rPr>
+    </w:lvl>
+    <w:lvl w:ilvl="5" w:tplc="08090005" w:tentative="1">
+      <w:start w:val="1"/>
+      <w:numFmt w:val="bullet"/>
+      <w:lvlText w:val=""/>
+      <w:lvlJc w:val="left"/>
+      <w:pPr>
+        <w:ind w:left="4320" w:hanging="360"/>
+      </w:pPr>
+      <w:rPr>
+        <w:rFonts w:ascii="Wingdings" w:hAnsi="Wingdings" w:hint="default"/>
+      </w:rPr>
+    </w:lvl>
+    <w:lvl w:ilvl="6" w:tplc="08090001" w:tentative="1">
+      <w:start w:val="1"/>
+      <w:numFmt w:val="bullet"/>
+      <w:lvlText w:val=""/>
+      <w:lvlJc w:val="left"/>
+      <w:pPr>
+        <w:ind w:left="5040" w:hanging="360"/>
+      </w:pPr>
+      <w:rPr>
+        <w:rFonts w:ascii="Symbol" w:hAnsi="Symbol" w:hint="default"/>
+      </w:rPr>
+    </w:lvl>
+    <w:lvl w:ilvl="7" w:tplc="08090003" w:tentative="1">
+      <w:start w:val="1"/>
+      <w:numFmt w:val="bullet"/>
+      <w:lvlText w:val="o"/>
+      <w:lvlJc w:val="left"/>
+      <w:pPr>
+        <w:ind w:left="5760" w:hanging="360"/>
+      </w:pPr>
+      <w:rPr>
+        <w:rFonts w:ascii="Courier New" w:hAnsi="Courier New" w:cs="Courier New" w:hint="default"/>
+      </w:rPr>
+    </w:lvl>
+    <w:lvl w:ilvl="8" w:tplc="08090005" w:tentative="1">
+      <w:start w:val="1"/>
+      <w:numFmt w:val="bullet"/>
+      <w:lvlText w:val=""/>
+      <w:lvlJc w:val="left"/>
+      <w:pPr>
+        <w:ind w:left="6480" w:hanging="360"/>
+      </w:pPr>
+      <w:rPr>
+        <w:rFonts w:ascii="Wingdings" w:hAnsi="Wingdings" w:hint="default"/>
+      </w:rPr>
+    </w:lvl>
+  </w:abstractNum>
+  <w:abstractNum w:abstractNumId="3" w15:restartNumberingAfterBreak="0">
     <w:nsid w:val="47985F2E"/>
     <w:multiLevelType w:val="hybridMultilevel"/>
     <w:tmpl w:val="86EC7A78"/>
@@ -1313,10 +3015,477 @@
       </w:pPr>
     </w:lvl>
   </w:abstractNum>
+  <w:abstractNum w:abstractNumId="4" w15:restartNumberingAfterBreak="0">
+    <w:nsid w:val="486507F4"/>
+    <w:multiLevelType w:val="hybridMultilevel"/>
+    <w:tmpl w:val="AFA499A0"/>
+    <w:lvl w:ilvl="0" w:tplc="898C44DA">
+      <w:numFmt w:val="bullet"/>
+      <w:lvlText w:val="-"/>
+      <w:lvlJc w:val="left"/>
+      <w:pPr>
+        <w:ind w:left="720" w:hanging="360"/>
+      </w:pPr>
+      <w:rPr>
+        <w:rFonts w:ascii="Times New Roman" w:eastAsiaTheme="minorEastAsia" w:hAnsi="Times New Roman" w:cs="Times New Roman" w:hint="default"/>
+      </w:rPr>
+    </w:lvl>
+    <w:lvl w:ilvl="1" w:tplc="08090003" w:tentative="1">
+      <w:start w:val="1"/>
+      <w:numFmt w:val="bullet"/>
+      <w:lvlText w:val="o"/>
+      <w:lvlJc w:val="left"/>
+      <w:pPr>
+        <w:ind w:left="1440" w:hanging="360"/>
+      </w:pPr>
+      <w:rPr>
+        <w:rFonts w:ascii="Courier New" w:hAnsi="Courier New" w:cs="Courier New" w:hint="default"/>
+      </w:rPr>
+    </w:lvl>
+    <w:lvl w:ilvl="2" w:tplc="08090005" w:tentative="1">
+      <w:start w:val="1"/>
+      <w:numFmt w:val="bullet"/>
+      <w:lvlText w:val=""/>
+      <w:lvlJc w:val="left"/>
+      <w:pPr>
+        <w:ind w:left="2160" w:hanging="360"/>
+      </w:pPr>
+      <w:rPr>
+        <w:rFonts w:ascii="Wingdings" w:hAnsi="Wingdings" w:hint="default"/>
+      </w:rPr>
+    </w:lvl>
+    <w:lvl w:ilvl="3" w:tplc="08090001" w:tentative="1">
+      <w:start w:val="1"/>
+      <w:numFmt w:val="bullet"/>
+      <w:lvlText w:val=""/>
+      <w:lvlJc w:val="left"/>
+      <w:pPr>
+        <w:ind w:left="2880" w:hanging="360"/>
+      </w:pPr>
+      <w:rPr>
+        <w:rFonts w:ascii="Symbol" w:hAnsi="Symbol" w:hint="default"/>
+      </w:rPr>
+    </w:lvl>
+    <w:lvl w:ilvl="4" w:tplc="08090003" w:tentative="1">
+      <w:start w:val="1"/>
+      <w:numFmt w:val="bullet"/>
+      <w:lvlText w:val="o"/>
+      <w:lvlJc w:val="left"/>
+      <w:pPr>
+        <w:ind w:left="3600" w:hanging="360"/>
+      </w:pPr>
+      <w:rPr>
+        <w:rFonts w:ascii="Courier New" w:hAnsi="Courier New" w:cs="Courier New" w:hint="default"/>
+      </w:rPr>
+    </w:lvl>
+    <w:lvl w:ilvl="5" w:tplc="08090005" w:tentative="1">
+      <w:start w:val="1"/>
+      <w:numFmt w:val="bullet"/>
+      <w:lvlText w:val=""/>
+      <w:lvlJc w:val="left"/>
+      <w:pPr>
+        <w:ind w:left="4320" w:hanging="360"/>
+      </w:pPr>
+      <w:rPr>
+        <w:rFonts w:ascii="Wingdings" w:hAnsi="Wingdings" w:hint="default"/>
+      </w:rPr>
+    </w:lvl>
+    <w:lvl w:ilvl="6" w:tplc="08090001" w:tentative="1">
+      <w:start w:val="1"/>
+      <w:numFmt w:val="bullet"/>
+      <w:lvlText w:val=""/>
+      <w:lvlJc w:val="left"/>
+      <w:pPr>
+        <w:ind w:left="5040" w:hanging="360"/>
+      </w:pPr>
+      <w:rPr>
+        <w:rFonts w:ascii="Symbol" w:hAnsi="Symbol" w:hint="default"/>
+      </w:rPr>
+    </w:lvl>
+    <w:lvl w:ilvl="7" w:tplc="08090003" w:tentative="1">
+      <w:start w:val="1"/>
+      <w:numFmt w:val="bullet"/>
+      <w:lvlText w:val="o"/>
+      <w:lvlJc w:val="left"/>
+      <w:pPr>
+        <w:ind w:left="5760" w:hanging="360"/>
+      </w:pPr>
+      <w:rPr>
+        <w:rFonts w:ascii="Courier New" w:hAnsi="Courier New" w:cs="Courier New" w:hint="default"/>
+      </w:rPr>
+    </w:lvl>
+    <w:lvl w:ilvl="8" w:tplc="08090005" w:tentative="1">
+      <w:start w:val="1"/>
+      <w:numFmt w:val="bullet"/>
+      <w:lvlText w:val=""/>
+      <w:lvlJc w:val="left"/>
+      <w:pPr>
+        <w:ind w:left="6480" w:hanging="360"/>
+      </w:pPr>
+      <w:rPr>
+        <w:rFonts w:ascii="Wingdings" w:hAnsi="Wingdings" w:hint="default"/>
+      </w:rPr>
+    </w:lvl>
+  </w:abstractNum>
+  <w:abstractNum w:abstractNumId="5" w15:restartNumberingAfterBreak="0">
+    <w:nsid w:val="4A0C60BB"/>
+    <w:multiLevelType w:val="hybridMultilevel"/>
+    <w:tmpl w:val="1958B200"/>
+    <w:lvl w:ilvl="0" w:tplc="E332B0CC">
+      <w:numFmt w:val="bullet"/>
+      <w:lvlText w:val=""/>
+      <w:lvlJc w:val="left"/>
+      <w:pPr>
+        <w:ind w:left="720" w:hanging="360"/>
+      </w:pPr>
+      <w:rPr>
+        <w:rFonts w:ascii="Symbol" w:eastAsiaTheme="minorEastAsia" w:hAnsi="Symbol" w:cstheme="minorBidi" w:hint="default"/>
+      </w:rPr>
+    </w:lvl>
+    <w:lvl w:ilvl="1" w:tplc="08090003" w:tentative="1">
+      <w:start w:val="1"/>
+      <w:numFmt w:val="bullet"/>
+      <w:lvlText w:val="o"/>
+      <w:lvlJc w:val="left"/>
+      <w:pPr>
+        <w:ind w:left="1440" w:hanging="360"/>
+      </w:pPr>
+      <w:rPr>
+        <w:rFonts w:ascii="Courier New" w:hAnsi="Courier New" w:cs="Courier New" w:hint="default"/>
+      </w:rPr>
+    </w:lvl>
+    <w:lvl w:ilvl="2" w:tplc="08090005" w:tentative="1">
+      <w:start w:val="1"/>
+      <w:numFmt w:val="bullet"/>
+      <w:lvlText w:val=""/>
+      <w:lvlJc w:val="left"/>
+      <w:pPr>
+        <w:ind w:left="2160" w:hanging="360"/>
+      </w:pPr>
+      <w:rPr>
+        <w:rFonts w:ascii="Wingdings" w:hAnsi="Wingdings" w:hint="default"/>
+      </w:rPr>
+    </w:lvl>
+    <w:lvl w:ilvl="3" w:tplc="08090001" w:tentative="1">
+      <w:start w:val="1"/>
+      <w:numFmt w:val="bullet"/>
+      <w:lvlText w:val=""/>
+      <w:lvlJc w:val="left"/>
+      <w:pPr>
+        <w:ind w:left="2880" w:hanging="360"/>
+      </w:pPr>
+      <w:rPr>
+        <w:rFonts w:ascii="Symbol" w:hAnsi="Symbol" w:hint="default"/>
+      </w:rPr>
+    </w:lvl>
+    <w:lvl w:ilvl="4" w:tplc="08090003" w:tentative="1">
+      <w:start w:val="1"/>
+      <w:numFmt w:val="bullet"/>
+      <w:lvlText w:val="o"/>
+      <w:lvlJc w:val="left"/>
+      <w:pPr>
+        <w:ind w:left="3600" w:hanging="360"/>
+      </w:pPr>
+      <w:rPr>
+        <w:rFonts w:ascii="Courier New" w:hAnsi="Courier New" w:cs="Courier New" w:hint="default"/>
+      </w:rPr>
+    </w:lvl>
+    <w:lvl w:ilvl="5" w:tplc="08090005" w:tentative="1">
+      <w:start w:val="1"/>
+      <w:numFmt w:val="bullet"/>
+      <w:lvlText w:val=""/>
+      <w:lvlJc w:val="left"/>
+      <w:pPr>
+        <w:ind w:left="4320" w:hanging="360"/>
+      </w:pPr>
+      <w:rPr>
+        <w:rFonts w:ascii="Wingdings" w:hAnsi="Wingdings" w:hint="default"/>
+      </w:rPr>
+    </w:lvl>
+    <w:lvl w:ilvl="6" w:tplc="08090001" w:tentative="1">
+      <w:start w:val="1"/>
+      <w:numFmt w:val="bullet"/>
+      <w:lvlText w:val=""/>
+      <w:lvlJc w:val="left"/>
+      <w:pPr>
+        <w:ind w:left="5040" w:hanging="360"/>
+      </w:pPr>
+      <w:rPr>
+        <w:rFonts w:ascii="Symbol" w:hAnsi="Symbol" w:hint="default"/>
+      </w:rPr>
+    </w:lvl>
+    <w:lvl w:ilvl="7" w:tplc="08090003" w:tentative="1">
+      <w:start w:val="1"/>
+      <w:numFmt w:val="bullet"/>
+      <w:lvlText w:val="o"/>
+      <w:lvlJc w:val="left"/>
+      <w:pPr>
+        <w:ind w:left="5760" w:hanging="360"/>
+      </w:pPr>
+      <w:rPr>
+        <w:rFonts w:ascii="Courier New" w:hAnsi="Courier New" w:cs="Courier New" w:hint="default"/>
+      </w:rPr>
+    </w:lvl>
+    <w:lvl w:ilvl="8" w:tplc="08090005" w:tentative="1">
+      <w:start w:val="1"/>
+      <w:numFmt w:val="bullet"/>
+      <w:lvlText w:val=""/>
+      <w:lvlJc w:val="left"/>
+      <w:pPr>
+        <w:ind w:left="6480" w:hanging="360"/>
+      </w:pPr>
+      <w:rPr>
+        <w:rFonts w:ascii="Wingdings" w:hAnsi="Wingdings" w:hint="default"/>
+      </w:rPr>
+    </w:lvl>
+  </w:abstractNum>
+  <w:abstractNum w:abstractNumId="6" w15:restartNumberingAfterBreak="0">
+    <w:nsid w:val="561D575A"/>
+    <w:multiLevelType w:val="hybridMultilevel"/>
+    <w:tmpl w:val="D3B08950"/>
+    <w:lvl w:ilvl="0" w:tplc="BA7E24CA">
+      <w:numFmt w:val="bullet"/>
+      <w:lvlText w:val=""/>
+      <w:lvlJc w:val="left"/>
+      <w:pPr>
+        <w:ind w:left="720" w:hanging="360"/>
+      </w:pPr>
+      <w:rPr>
+        <w:rFonts w:ascii="Symbol" w:eastAsiaTheme="minorEastAsia" w:hAnsi="Symbol" w:cstheme="minorBidi" w:hint="default"/>
+      </w:rPr>
+    </w:lvl>
+    <w:lvl w:ilvl="1" w:tplc="08090003" w:tentative="1">
+      <w:start w:val="1"/>
+      <w:numFmt w:val="bullet"/>
+      <w:lvlText w:val="o"/>
+      <w:lvlJc w:val="left"/>
+      <w:pPr>
+        <w:ind w:left="1440" w:hanging="360"/>
+      </w:pPr>
+      <w:rPr>
+        <w:rFonts w:ascii="Courier New" w:hAnsi="Courier New" w:cs="Courier New" w:hint="default"/>
+      </w:rPr>
+    </w:lvl>
+    <w:lvl w:ilvl="2" w:tplc="08090005" w:tentative="1">
+      <w:start w:val="1"/>
+      <w:numFmt w:val="bullet"/>
+      <w:lvlText w:val=""/>
+      <w:lvlJc w:val="left"/>
+      <w:pPr>
+        <w:ind w:left="2160" w:hanging="360"/>
+      </w:pPr>
+      <w:rPr>
+        <w:rFonts w:ascii="Wingdings" w:hAnsi="Wingdings" w:hint="default"/>
+      </w:rPr>
+    </w:lvl>
+    <w:lvl w:ilvl="3" w:tplc="08090001" w:tentative="1">
+      <w:start w:val="1"/>
+      <w:numFmt w:val="bullet"/>
+      <w:lvlText w:val=""/>
+      <w:lvlJc w:val="left"/>
+      <w:pPr>
+        <w:ind w:left="2880" w:hanging="360"/>
+      </w:pPr>
+      <w:rPr>
+        <w:rFonts w:ascii="Symbol" w:hAnsi="Symbol" w:hint="default"/>
+      </w:rPr>
+    </w:lvl>
+    <w:lvl w:ilvl="4" w:tplc="08090003" w:tentative="1">
+      <w:start w:val="1"/>
+      <w:numFmt w:val="bullet"/>
+      <w:lvlText w:val="o"/>
+      <w:lvlJc w:val="left"/>
+      <w:pPr>
+        <w:ind w:left="3600" w:hanging="360"/>
+      </w:pPr>
+      <w:rPr>
+        <w:rFonts w:ascii="Courier New" w:hAnsi="Courier New" w:cs="Courier New" w:hint="default"/>
+      </w:rPr>
+    </w:lvl>
+    <w:lvl w:ilvl="5" w:tplc="08090005" w:tentative="1">
+      <w:start w:val="1"/>
+      <w:numFmt w:val="bullet"/>
+      <w:lvlText w:val=""/>
+      <w:lvlJc w:val="left"/>
+      <w:pPr>
+        <w:ind w:left="4320" w:hanging="360"/>
+      </w:pPr>
+      <w:rPr>
+        <w:rFonts w:ascii="Wingdings" w:hAnsi="Wingdings" w:hint="default"/>
+      </w:rPr>
+    </w:lvl>
+    <w:lvl w:ilvl="6" w:tplc="08090001" w:tentative="1">
+      <w:start w:val="1"/>
+      <w:numFmt w:val="bullet"/>
+      <w:lvlText w:val=""/>
+      <w:lvlJc w:val="left"/>
+      <w:pPr>
+        <w:ind w:left="5040" w:hanging="360"/>
+      </w:pPr>
+      <w:rPr>
+        <w:rFonts w:ascii="Symbol" w:hAnsi="Symbol" w:hint="default"/>
+      </w:rPr>
+    </w:lvl>
+    <w:lvl w:ilvl="7" w:tplc="08090003" w:tentative="1">
+      <w:start w:val="1"/>
+      <w:numFmt w:val="bullet"/>
+      <w:lvlText w:val="o"/>
+      <w:lvlJc w:val="left"/>
+      <w:pPr>
+        <w:ind w:left="5760" w:hanging="360"/>
+      </w:pPr>
+      <w:rPr>
+        <w:rFonts w:ascii="Courier New" w:hAnsi="Courier New" w:cs="Courier New" w:hint="default"/>
+      </w:rPr>
+    </w:lvl>
+    <w:lvl w:ilvl="8" w:tplc="08090005" w:tentative="1">
+      <w:start w:val="1"/>
+      <w:numFmt w:val="bullet"/>
+      <w:lvlText w:val=""/>
+      <w:lvlJc w:val="left"/>
+      <w:pPr>
+        <w:ind w:left="6480" w:hanging="360"/>
+      </w:pPr>
+      <w:rPr>
+        <w:rFonts w:ascii="Wingdings" w:hAnsi="Wingdings" w:hint="default"/>
+      </w:rPr>
+    </w:lvl>
+  </w:abstractNum>
+  <w:abstractNum w:abstractNumId="7" w15:restartNumberingAfterBreak="0">
+    <w:nsid w:val="74471814"/>
+    <w:multiLevelType w:val="hybridMultilevel"/>
+    <w:tmpl w:val="22F2197E"/>
+    <w:lvl w:ilvl="0" w:tplc="AF5844D6">
+      <w:start w:val="8"/>
+      <w:numFmt w:val="bullet"/>
+      <w:lvlText w:val=""/>
+      <w:lvlJc w:val="left"/>
+      <w:pPr>
+        <w:ind w:left="720" w:hanging="360"/>
+      </w:pPr>
+      <w:rPr>
+        <w:rFonts w:ascii="Symbol" w:eastAsiaTheme="minorEastAsia" w:hAnsi="Symbol" w:cstheme="minorBidi" w:hint="default"/>
+      </w:rPr>
+    </w:lvl>
+    <w:lvl w:ilvl="1" w:tplc="08090003" w:tentative="1">
+      <w:start w:val="1"/>
+      <w:numFmt w:val="bullet"/>
+      <w:lvlText w:val="o"/>
+      <w:lvlJc w:val="left"/>
+      <w:pPr>
+        <w:ind w:left="1440" w:hanging="360"/>
+      </w:pPr>
+      <w:rPr>
+        <w:rFonts w:ascii="Courier New" w:hAnsi="Courier New" w:cs="Courier New" w:hint="default"/>
+      </w:rPr>
+    </w:lvl>
+    <w:lvl w:ilvl="2" w:tplc="08090005" w:tentative="1">
+      <w:start w:val="1"/>
+      <w:numFmt w:val="bullet"/>
+      <w:lvlText w:val=""/>
+      <w:lvlJc w:val="left"/>
+      <w:pPr>
+        <w:ind w:left="2160" w:hanging="360"/>
+      </w:pPr>
+      <w:rPr>
+        <w:rFonts w:ascii="Wingdings" w:hAnsi="Wingdings" w:hint="default"/>
+      </w:rPr>
+    </w:lvl>
+    <w:lvl w:ilvl="3" w:tplc="08090001" w:tentative="1">
+      <w:start w:val="1"/>
+      <w:numFmt w:val="bullet"/>
+      <w:lvlText w:val=""/>
+      <w:lvlJc w:val="left"/>
+      <w:pPr>
+        <w:ind w:left="2880" w:hanging="360"/>
+      </w:pPr>
+      <w:rPr>
+        <w:rFonts w:ascii="Symbol" w:hAnsi="Symbol" w:hint="default"/>
+      </w:rPr>
+    </w:lvl>
+    <w:lvl w:ilvl="4" w:tplc="08090003" w:tentative="1">
+      <w:start w:val="1"/>
+      <w:numFmt w:val="bullet"/>
+      <w:lvlText w:val="o"/>
+      <w:lvlJc w:val="left"/>
+      <w:pPr>
+        <w:ind w:left="3600" w:hanging="360"/>
+      </w:pPr>
+      <w:rPr>
+        <w:rFonts w:ascii="Courier New" w:hAnsi="Courier New" w:cs="Courier New" w:hint="default"/>
+      </w:rPr>
+    </w:lvl>
+    <w:lvl w:ilvl="5" w:tplc="08090005" w:tentative="1">
+      <w:start w:val="1"/>
+      <w:numFmt w:val="bullet"/>
+      <w:lvlText w:val=""/>
+      <w:lvlJc w:val="left"/>
+      <w:pPr>
+        <w:ind w:left="4320" w:hanging="360"/>
+      </w:pPr>
+      <w:rPr>
+        <w:rFonts w:ascii="Wingdings" w:hAnsi="Wingdings" w:hint="default"/>
+      </w:rPr>
+    </w:lvl>
+    <w:lvl w:ilvl="6" w:tplc="08090001" w:tentative="1">
+      <w:start w:val="1"/>
+      <w:numFmt w:val="bullet"/>
+      <w:lvlText w:val=""/>
+      <w:lvlJc w:val="left"/>
+      <w:pPr>
+        <w:ind w:left="5040" w:hanging="360"/>
+      </w:pPr>
+      <w:rPr>
+        <w:rFonts w:ascii="Symbol" w:hAnsi="Symbol" w:hint="default"/>
+      </w:rPr>
+    </w:lvl>
+    <w:lvl w:ilvl="7" w:tplc="08090003" w:tentative="1">
+      <w:start w:val="1"/>
+      <w:numFmt w:val="bullet"/>
+      <w:lvlText w:val="o"/>
+      <w:lvlJc w:val="left"/>
+      <w:pPr>
+        <w:ind w:left="5760" w:hanging="360"/>
+      </w:pPr>
+      <w:rPr>
+        <w:rFonts w:ascii="Courier New" w:hAnsi="Courier New" w:cs="Courier New" w:hint="default"/>
+      </w:rPr>
+    </w:lvl>
+    <w:lvl w:ilvl="8" w:tplc="08090005" w:tentative="1">
+      <w:start w:val="1"/>
+      <w:numFmt w:val="bullet"/>
+      <w:lvlText w:val=""/>
+      <w:lvlJc w:val="left"/>
+      <w:pPr>
+        <w:ind w:left="6480" w:hanging="360"/>
+      </w:pPr>
+      <w:rPr>
+        <w:rFonts w:ascii="Wingdings" w:hAnsi="Wingdings" w:hint="default"/>
+      </w:rPr>
+    </w:lvl>
+  </w:abstractNum>
   <w:num w:numId="1" w16cid:durableId="430666787">
+    <w:abstractNumId w:val="3"/>
+  </w:num>
+  <w:num w:numId="2" w16cid:durableId="1408117582">
     <w:abstractNumId w:val="1"/>
   </w:num>
-  <w:num w:numId="2" w16cid:durableId="1408117582">
+  <w:num w:numId="3" w16cid:durableId="1816142224">
+    <w:abstractNumId w:val="4"/>
+  </w:num>
+  <w:num w:numId="4" w16cid:durableId="84498210">
+    <w:abstractNumId w:val="5"/>
+  </w:num>
+  <w:num w:numId="5" w16cid:durableId="358773930">
+    <w:abstractNumId w:val="6"/>
+  </w:num>
+  <w:num w:numId="6" w16cid:durableId="1691643157">
+    <w:abstractNumId w:val="2"/>
+  </w:num>
+  <w:num w:numId="7" w16cid:durableId="599875211">
+    <w:abstractNumId w:val="7"/>
+  </w:num>
+  <w:num w:numId="8" w16cid:durableId="264194613">
     <w:abstractNumId w:val="0"/>
   </w:num>
 </w:numbering>
@@ -2385,6 +4554,18 @@
       <w:u w:val="single"/>
     </w:rPr>
   </w:style>
+  <w:style w:type="character" w:styleId="FollowedHyperlink">
+    <w:name w:val="FollowedHyperlink"/>
+    <w:basedOn w:val="DefaultParagraphFont"/>
+    <w:uiPriority w:val="99"/>
+    <w:semiHidden/>
+    <w:unhideWhenUsed/>
+    <w:rsid w:val="00BB47E3"/>
+    <w:rPr>
+      <w:color w:val="B26B02" w:themeColor="followedHyperlink"/>
+      <w:u w:val="single"/>
+    </w:rPr>
+  </w:style>
 </w:styles>
 </file>
 

</xml_diff>

<commit_message>
Q4 in progress for external doc
</commit_message>
<xml_diff>
--- a/ICT167-Assignment-2-Keith-Neo-35107628/External Documentation.docx
+++ b/ICT167-Assignment-2-Keith-Neo-35107628/External Documentation.docx
@@ -949,15 +949,7 @@
       </w:r>
       <w:proofErr w:type="spellEnd"/>
       <w:r>
-        <w:t xml:space="preserve"> method in the </w:t>
-      </w:r>
-      <w:proofErr w:type="gramStart"/>
-      <w:r>
-        <w:t>Student</w:t>
-      </w:r>
-      <w:proofErr w:type="gramEnd"/>
-      <w:r>
-        <w:t xml:space="preserve"> class, showcasing polymorphism. This enables different implementations of the method based on the student type.</w:t>
+        <w:t xml:space="preserve"> method in the Student class, showcasing polymorphism. This enables different implementations of the method based on the student type.</w:t>
       </w:r>
     </w:p>
     <w:p>
@@ -1217,15 +1209,7 @@
         <w:t xml:space="preserve"> </w:t>
       </w:r>
       <w:r>
-        <w:t>Navigate to the Package Explorer panel after successfully creating the Java project in Eclipse. Right-click on the Java project that was made. From the dropdown menu that appears, select “Run As</w:t>
-      </w:r>
-      <w:proofErr w:type="gramStart"/>
-      <w:r>
-        <w:t>”</w:t>
-      </w:r>
-      <w:proofErr w:type="gramEnd"/>
-      <w:r>
-        <w:t xml:space="preserve"> and then choose “Java Application.” This action will execute the Java program within the Eclipse environment.</w:t>
+        <w:t>Navigate to the Package Explorer panel after successfully creating the Java project in Eclipse. Right-click on the Java project that was made. From the dropdown menu that appears, select “Run As” and then choose “Java Application.” This action will execute the Java program within the Eclipse environment.</w:t>
       </w:r>
     </w:p>
     <w:p>
@@ -1371,6 +1355,7 @@
         <w:rPr>
           <w:b/>
           <w:bCs/>
+          <w:noProof/>
         </w:rPr>
         <w:drawing>
           <wp:inline distT="0" distB="0" distL="0" distR="0" wp14:anchorId="2A2B1B88" wp14:editId="52CBF6D7">
@@ -1429,6 +1414,9 @@
         <w:ind w:left="360"/>
       </w:pPr>
       <w:r>
+        <w:rPr>
+          <w:noProof/>
+        </w:rPr>
         <w:drawing>
           <wp:inline distT="0" distB="0" distL="0" distR="0" wp14:anchorId="7144CEDD" wp14:editId="284E373A">
             <wp:extent cx="2719346" cy="5274481"/>
@@ -1491,6 +1479,9 @@
         <w:ind w:left="360"/>
       </w:pPr>
       <w:r>
+        <w:rPr>
+          <w:noProof/>
+        </w:rPr>
         <w:drawing>
           <wp:inline distT="0" distB="0" distL="0" distR="0" wp14:anchorId="09647D5D" wp14:editId="0B212015">
             <wp:extent cx="3697356" cy="2004904"/>
@@ -1570,6 +1561,7 @@
         <w:rPr>
           <w:b/>
           <w:bCs/>
+          <w:noProof/>
         </w:rPr>
         <w:drawing>
           <wp:inline distT="0" distB="0" distL="0" distR="0" wp14:anchorId="05360C61" wp14:editId="0585A947">
@@ -1643,6 +1635,9 @@
         </w:rPr>
       </w:pPr>
       <w:r>
+        <w:rPr>
+          <w:noProof/>
+        </w:rPr>
         <w:drawing>
           <wp:inline distT="0" distB="0" distL="0" distR="0" wp14:anchorId="7D62623B" wp14:editId="5A908847">
             <wp:extent cx="2438400" cy="2763096"/>
@@ -1692,6 +1687,7 @@
         <w:rPr>
           <w:b/>
           <w:bCs/>
+          <w:noProof/>
         </w:rPr>
         <w:drawing>
           <wp:inline distT="0" distB="0" distL="0" distR="0" wp14:anchorId="408CD60E" wp14:editId="69E409DA">
@@ -1738,6 +1734,7 @@
         <w:rPr>
           <w:b/>
           <w:bCs/>
+          <w:noProof/>
         </w:rPr>
         <w:drawing>
           <wp:inline distT="0" distB="0" distL="0" distR="0" wp14:anchorId="486F2FA9" wp14:editId="139EDE00">
@@ -1813,6 +1810,9 @@
         <w:keepLines/>
       </w:pPr>
       <w:r>
+        <w:rPr>
+          <w:noProof/>
+        </w:rPr>
         <w:drawing>
           <wp:inline distT="0" distB="0" distL="0" distR="0" wp14:anchorId="2AAD9EDC" wp14:editId="454382D8">
             <wp:extent cx="2495596" cy="1009816"/>
@@ -1867,6 +1867,9 @@
         <w:keepLines/>
       </w:pPr>
       <w:r>
+        <w:rPr>
+          <w:noProof/>
+        </w:rPr>
         <w:drawing>
           <wp:inline distT="0" distB="0" distL="0" distR="0" wp14:anchorId="4813CF31" wp14:editId="02B467C5">
             <wp:extent cx="1503608" cy="5303520"/>
@@ -1983,6 +1986,9 @@
         <w:keepLines/>
       </w:pPr>
       <w:r>
+        <w:rPr>
+          <w:noProof/>
+        </w:rPr>
         <w:drawing>
           <wp:inline distT="0" distB="0" distL="0" distR="0" wp14:anchorId="75F3A8F5" wp14:editId="0B63D830">
             <wp:extent cx="2371330" cy="1367624"/>
@@ -2023,6 +2029,9 @@
         <w:tab/>
       </w:r>
       <w:r>
+        <w:rPr>
+          <w:noProof/>
+        </w:rPr>
         <w:drawing>
           <wp:inline distT="0" distB="0" distL="0" distR="0" wp14:anchorId="7E38D47A" wp14:editId="6172C73C">
             <wp:extent cx="2409245" cy="1362510"/>
@@ -2078,17 +2087,12 @@
         <w:t xml:space="preserve">If option 6 is chosen, the user will be asked to enter a student ID to view the student report. If the user enters a letter, an error message will be displayed, prompting the user to enter the student ID again. Upon entering a valid student ID, the program will attempt to find the student with the given ID. If the student is not found, the program will prompt “Student not found. Try again” and ask the user for the student ID again. If the student is found, the program will display the student's information using the </w:t>
       </w:r>
       <w:proofErr w:type="spellStart"/>
-      <w:proofErr w:type="gramStart"/>
       <w:r>
         <w:t>reportGrade</w:t>
       </w:r>
       <w:proofErr w:type="spellEnd"/>
       <w:r>
-        <w:t>(</w:t>
-      </w:r>
-      <w:proofErr w:type="gramEnd"/>
-      <w:r>
-        <w:t>) function. However, if option 2 (Add marks from file) was not previously selected, the program will display “Student marks not loaded” and return to the main menu.</w:t>
+        <w:t>() function. However, if option 2 (Add marks from file) was not previously selected, the program will display “Student marks not loaded” and return to the main menu.</w:t>
       </w:r>
     </w:p>
     <w:p>
@@ -2096,6 +2100,9 @@
         <w:keepLines/>
       </w:pPr>
       <w:r>
+        <w:rPr>
+          <w:noProof/>
+        </w:rPr>
         <w:drawing>
           <wp:inline distT="0" distB="0" distL="0" distR="0" wp14:anchorId="4068FDDE" wp14:editId="780BAEB7">
             <wp:extent cx="3196424" cy="2162349"/>
@@ -2138,6 +2145,9 @@
         <w:keepLines/>
       </w:pPr>
       <w:r>
+        <w:rPr>
+          <w:noProof/>
+        </w:rPr>
         <w:lastRenderedPageBreak/>
         <w:drawing>
           <wp:inline distT="0" distB="0" distL="0" distR="0" wp14:anchorId="7388F0F1" wp14:editId="7C9A8B41">
@@ -2182,6 +2192,9 @@
         <w:tab/>
       </w:r>
       <w:r>
+        <w:rPr>
+          <w:noProof/>
+        </w:rPr>
         <w:drawing>
           <wp:inline distT="0" distB="0" distL="0" distR="0" wp14:anchorId="55D2B4B0" wp14:editId="27076E16">
             <wp:extent cx="2492735" cy="1399430"/>
@@ -2243,6 +2256,9 @@
         <w:keepLines/>
       </w:pPr>
       <w:r>
+        <w:rPr>
+          <w:noProof/>
+        </w:rPr>
         <w:drawing>
           <wp:inline distT="0" distB="0" distL="0" distR="0" wp14:anchorId="79892001" wp14:editId="1C9DCF09">
             <wp:extent cx="3753374" cy="2048161"/>
@@ -2306,6 +2322,9 @@
         <w:keepLines/>
       </w:pPr>
       <w:r>
+        <w:rPr>
+          <w:noProof/>
+        </w:rPr>
         <w:drawing>
           <wp:inline distT="0" distB="0" distL="0" distR="0" wp14:anchorId="3AB6DF7A" wp14:editId="5B3FB71B">
             <wp:extent cx="2433099" cy="1276185"/>
@@ -2346,6 +2365,9 @@
         <w:tab/>
       </w:r>
       <w:r>
+        <w:rPr>
+          <w:noProof/>
+        </w:rPr>
         <w:drawing>
           <wp:inline distT="0" distB="0" distL="0" distR="0" wp14:anchorId="10B30813" wp14:editId="19BF4B3D">
             <wp:extent cx="2981739" cy="1224745"/>
@@ -2565,13 +2587,3998 @@
     </w:p>
     <w:p>
       <w:pPr>
-        <w:pStyle w:val="Heading1"/>
         <w:rPr>
           <w:b/>
           <w:bCs/>
         </w:rPr>
       </w:pPr>
+      <w:r>
+        <w:rPr>
+          <w:b/>
+          <w:bCs/>
+        </w:rPr>
+        <w:t>Student Class</w:t>
+      </w:r>
+    </w:p>
+    <w:p>
+      <w:r>
+        <w:t xml:space="preserve">The Student class serves as the base class for all students in the system. It encapsulates the basic attributes of a student, such as first name, last name, student ID, and a reference to a Unit object. The class provides constructors for creating a student with default values or specific values, getter and setter methods for accessing and modifying these attributes, and a </w:t>
+      </w:r>
+      <w:proofErr w:type="spellStart"/>
+      <w:r>
+        <w:t>reoportGrade</w:t>
+      </w:r>
+      <w:proofErr w:type="spellEnd"/>
+      <w:r>
+        <w:t>()</w:t>
+      </w:r>
+      <w:r>
+        <w:t xml:space="preserve"> method that prints a default message indicating no grade is available. The </w:t>
+      </w:r>
+      <w:r>
+        <w:lastRenderedPageBreak/>
+        <w:t xml:space="preserve">equal method checks if two Student objects have the same student ID, and the </w:t>
+      </w:r>
+      <w:proofErr w:type="spellStart"/>
+      <w:r>
+        <w:t>getType</w:t>
+      </w:r>
+      <w:proofErr w:type="spellEnd"/>
+      <w:r>
+        <w:t>()</w:t>
+      </w:r>
+      <w:r>
+        <w:t xml:space="preserve"> method returns a default character “N,” indicating a generic student type. </w:t>
+      </w:r>
+    </w:p>
+    <w:p/>
+    <w:p>
+      <w:proofErr w:type="spellStart"/>
+      <w:r>
+        <w:rPr>
+          <w:b/>
+          <w:bCs/>
+        </w:rPr>
+        <w:t>Student_Course</w:t>
+      </w:r>
+      <w:proofErr w:type="spellEnd"/>
+      <w:r>
+        <w:rPr>
+          <w:b/>
+          <w:bCs/>
+        </w:rPr>
+        <w:t xml:space="preserve"> Class</w:t>
+      </w:r>
+    </w:p>
+    <w:p>
+      <w:r>
+        <w:t xml:space="preserve">The </w:t>
+      </w:r>
+      <w:proofErr w:type="spellStart"/>
+      <w:r>
+        <w:t>Student_Course</w:t>
+      </w:r>
+      <w:proofErr w:type="spellEnd"/>
+      <w:r>
+        <w:t xml:space="preserve"> class extends the Student class, indicating that it is a specific type of student. It introduces a new attribute type with a default value </w:t>
+      </w:r>
+      <w:r>
+        <w:t>of ‘C,’</w:t>
+      </w:r>
+      <w:r>
+        <w:t xml:space="preserve"> representing a course student. The class overrides the </w:t>
+      </w:r>
+      <w:proofErr w:type="spellStart"/>
+      <w:r>
+        <w:t>getType</w:t>
+      </w:r>
+      <w:proofErr w:type="spellEnd"/>
+      <w:r>
+        <w:t>()</w:t>
+      </w:r>
+      <w:r>
+        <w:t xml:space="preserve"> method to return this specific type. It also overrides the </w:t>
+      </w:r>
+      <w:proofErr w:type="spellStart"/>
+      <w:r>
+        <w:t>setUnit</w:t>
+      </w:r>
+      <w:proofErr w:type="spellEnd"/>
+      <w:r>
+        <w:t>()</w:t>
+      </w:r>
+      <w:r>
+        <w:t xml:space="preserve"> method to validate that the unit being set is an instance of </w:t>
+      </w:r>
+      <w:proofErr w:type="spellStart"/>
+      <w:r>
+        <w:t>Unit_Course</w:t>
+      </w:r>
+      <w:proofErr w:type="spellEnd"/>
+      <w:r>
+        <w:t xml:space="preserve">, ensuring that only course units can be associated with course students. The </w:t>
+      </w:r>
+      <w:proofErr w:type="spellStart"/>
+      <w:r>
+        <w:t>reportGrade</w:t>
+      </w:r>
+      <w:proofErr w:type="spellEnd"/>
+      <w:r>
+        <w:t>()</w:t>
+      </w:r>
+      <w:r>
+        <w:t xml:space="preserve"> method in this class prints detailed information about the student, including their type, name, student number, unit ID, overall marks, and final grade if a course unit is associated. The </w:t>
+      </w:r>
+      <w:proofErr w:type="spellStart"/>
+      <w:r>
+        <w:t>to_string</w:t>
+      </w:r>
+      <w:proofErr w:type="spellEnd"/>
+      <w:r>
+        <w:t>()</w:t>
+      </w:r>
+      <w:r>
+        <w:t xml:space="preserve"> method provides a string representation of the student’s information, including whether they have </w:t>
+      </w:r>
+      <w:r>
+        <w:t>an associated course unit</w:t>
+      </w:r>
+      <w:r>
+        <w:t xml:space="preserve">. </w:t>
+      </w:r>
+    </w:p>
+    <w:p/>
+    <w:p>
+      <w:pPr>
+        <w:rPr>
+          <w:b/>
+          <w:bCs/>
+        </w:rPr>
+      </w:pPr>
+      <w:proofErr w:type="spellStart"/>
+      <w:r>
+        <w:rPr>
+          <w:b/>
+          <w:bCs/>
+        </w:rPr>
+        <w:t>Student_Research</w:t>
+      </w:r>
+      <w:proofErr w:type="spellEnd"/>
+      <w:r>
+        <w:rPr>
+          <w:b/>
+          <w:bCs/>
+        </w:rPr>
+        <w:t xml:space="preserve"> Class</w:t>
+      </w:r>
+    </w:p>
+    <w:p>
+      <w:r>
+        <w:t xml:space="preserve">Similarly, the </w:t>
+      </w:r>
+      <w:proofErr w:type="spellStart"/>
+      <w:r>
+        <w:t>Student_Research</w:t>
+      </w:r>
+      <w:proofErr w:type="spellEnd"/>
+      <w:r>
+        <w:t xml:space="preserve"> class extends the Student class, representing a research student. It introduces a type attribute with a default value of ‘R,’ indicating a research student. The </w:t>
+      </w:r>
+      <w:proofErr w:type="spellStart"/>
+      <w:r>
+        <w:t>getType</w:t>
+      </w:r>
+      <w:proofErr w:type="spellEnd"/>
+      <w:r>
+        <w:t xml:space="preserve">() method is overridden to return this specific type. The </w:t>
+      </w:r>
+      <w:proofErr w:type="spellStart"/>
+      <w:r>
+        <w:t>setUnit</w:t>
+      </w:r>
+      <w:proofErr w:type="spellEnd"/>
+      <w:r>
+        <w:t xml:space="preserve">() method is overridden to validate that the unit being set is an instance of Research, ensuring that only research units can be associated with research students. The </w:t>
+      </w:r>
+      <w:proofErr w:type="spellStart"/>
+      <w:r>
+        <w:t>reportGrade</w:t>
+      </w:r>
+      <w:proofErr w:type="spellEnd"/>
+      <w:r>
+        <w:t xml:space="preserve">() method prints detailed information about the student, including their type, name, student number, overall marks, and final grade, if a research unit is associated. The </w:t>
+      </w:r>
+      <w:proofErr w:type="spellStart"/>
+      <w:r>
+        <w:t>to_string</w:t>
+      </w:r>
+      <w:proofErr w:type="spellEnd"/>
+      <w:r>
+        <w:t xml:space="preserve">() method provides a string representation of the </w:t>
+      </w:r>
+      <w:r>
+        <w:t>student's</w:t>
+      </w:r>
+      <w:r>
+        <w:t xml:space="preserve"> information, including whether they have a research unit associated with it. </w:t>
+      </w:r>
+    </w:p>
+    <w:p/>
+    <w:p>
+      <w:pPr>
+        <w:rPr>
+          <w:b/>
+          <w:bCs/>
+        </w:rPr>
+      </w:pPr>
+      <w:r>
+        <w:rPr>
+          <w:b/>
+          <w:bCs/>
+        </w:rPr>
+        <w:t>Unit Class</w:t>
+      </w:r>
+    </w:p>
+    <w:p>
+      <w:r>
+        <w:t xml:space="preserve">The Unit class represents a generic unit of study or course in which a student can </w:t>
+      </w:r>
+      <w:proofErr w:type="spellStart"/>
+      <w:r>
+        <w:t>enroll</w:t>
+      </w:r>
+      <w:proofErr w:type="spellEnd"/>
+      <w:r>
+        <w:t xml:space="preserve">. It encapsulates the basic attributes of a unit, such as the enrolment type and grade. The enrolment type is a character that indicates the type of enrolment (e.g., ‘N’ for not enrolled, ‘C’ for course, ‘R’ for research). The grade is a string that holds the unit's grade, with a </w:t>
+      </w:r>
+      <w:r>
+        <w:lastRenderedPageBreak/>
+        <w:t xml:space="preserve">default value of “NA,” indicating that the grade is unavailable. The class provides constructors for creating a unit with default or specific enrolment type values. It also includes getter and setter methods for the enrolment type and grade. The </w:t>
+      </w:r>
+      <w:proofErr w:type="spellStart"/>
+      <w:r>
+        <w:t>gradeReport</w:t>
+      </w:r>
+      <w:proofErr w:type="spellEnd"/>
+      <w:r>
+        <w:t xml:space="preserve">() method prints the unit's grade with a special message if the grade is unavailable. The </w:t>
+      </w:r>
+      <w:proofErr w:type="spellStart"/>
+      <w:r>
+        <w:t>calculateGrade</w:t>
+      </w:r>
+      <w:proofErr w:type="spellEnd"/>
+      <w:r>
+        <w:t xml:space="preserve">() method calculates the grade based on an overall score, assigning a letter grade based on the score’s range. The </w:t>
+      </w:r>
+      <w:proofErr w:type="spellStart"/>
+      <w:r>
+        <w:t>checkMarks</w:t>
+      </w:r>
+      <w:proofErr w:type="spellEnd"/>
+      <w:r>
+        <w:t>() method validates that the marks are within the acceptable range of 0 to 100.</w:t>
+      </w:r>
+    </w:p>
+    <w:tbl>
+      <w:tblPr>
+        <w:tblStyle w:val="TableGrid"/>
+        <w:tblW w:w="0" w:type="auto"/>
+        <w:tblLook w:val="04A0" w:firstRow="1" w:lastRow="0" w:firstColumn="1" w:lastColumn="0" w:noHBand="0" w:noVBand="1"/>
+      </w:tblPr>
+      <w:tblGrid>
+        <w:gridCol w:w="516"/>
+        <w:gridCol w:w="354"/>
+        <w:gridCol w:w="287"/>
+        <w:gridCol w:w="7869"/>
+      </w:tblGrid>
+      <w:tr>
+        <w:tc>
+          <w:tcPr>
+            <w:tcW w:w="9016" w:type="dxa"/>
+            <w:gridSpan w:val="4"/>
+            <w:tcBorders>
+              <w:top w:val="single" w:sz="4" w:space="0" w:color="auto"/>
+              <w:left w:val="nil"/>
+              <w:bottom w:val="single" w:sz="4" w:space="0" w:color="auto"/>
+              <w:right w:val="nil"/>
+            </w:tcBorders>
+          </w:tcPr>
+          <w:p>
+            <w:r>
+              <w:t xml:space="preserve">Pseudocode Explanation: </w:t>
+            </w:r>
+            <w:proofErr w:type="spellStart"/>
+            <w:r>
+              <w:t>calculateGrade</w:t>
+            </w:r>
+            <w:proofErr w:type="spellEnd"/>
+            <w:r>
+              <w:t>()</w:t>
+            </w:r>
+          </w:p>
+        </w:tc>
+      </w:tr>
+      <w:tr>
+        <w:tc>
+          <w:tcPr>
+            <w:tcW w:w="344" w:type="dxa"/>
+            <w:tcBorders>
+              <w:top w:val="single" w:sz="4" w:space="0" w:color="auto"/>
+              <w:left w:val="nil"/>
+              <w:bottom w:val="nil"/>
+              <w:right w:val="single" w:sz="4" w:space="0" w:color="auto"/>
+            </w:tcBorders>
+          </w:tcPr>
+          <w:p>
+            <w:r>
+              <w:t>1.</w:t>
+            </w:r>
+          </w:p>
+        </w:tc>
+        <w:tc>
+          <w:tcPr>
+            <w:tcW w:w="8672" w:type="dxa"/>
+            <w:gridSpan w:val="3"/>
+            <w:tcBorders>
+              <w:top w:val="single" w:sz="4" w:space="0" w:color="auto"/>
+              <w:left w:val="single" w:sz="4" w:space="0" w:color="auto"/>
+              <w:bottom w:val="nil"/>
+              <w:right w:val="nil"/>
+            </w:tcBorders>
+          </w:tcPr>
+          <w:p>
+            <w:r>
+              <w:rPr>
+                <w:b/>
+                <w:bCs/>
+              </w:rPr>
+              <w:t>Function</w:t>
+            </w:r>
+            <w:r>
+              <w:t xml:space="preserve"> </w:t>
+            </w:r>
+            <w:proofErr w:type="spellStart"/>
+            <w:r>
+              <w:t>calculateGrade</w:t>
+            </w:r>
+            <w:proofErr w:type="spellEnd"/>
+            <w:r>
+              <w:t>(</w:t>
+            </w:r>
+            <w:proofErr w:type="spellStart"/>
+            <w:r>
+              <w:t>overall_score</w:t>
+            </w:r>
+            <w:proofErr w:type="spellEnd"/>
+            <w:r>
+              <w:t>)</w:t>
+            </w:r>
+          </w:p>
+        </w:tc>
+      </w:tr>
+      <w:tr>
+        <w:tc>
+          <w:tcPr>
+            <w:tcW w:w="344" w:type="dxa"/>
+            <w:tcBorders>
+              <w:top w:val="nil"/>
+              <w:left w:val="nil"/>
+              <w:bottom w:val="nil"/>
+              <w:right w:val="single" w:sz="4" w:space="0" w:color="auto"/>
+            </w:tcBorders>
+          </w:tcPr>
+          <w:p>
+            <w:r>
+              <w:t>2.</w:t>
+            </w:r>
+          </w:p>
+        </w:tc>
+        <w:tc>
+          <w:tcPr>
+            <w:tcW w:w="354" w:type="dxa"/>
+            <w:tcBorders>
+              <w:top w:val="nil"/>
+              <w:left w:val="single" w:sz="4" w:space="0" w:color="auto"/>
+              <w:bottom w:val="nil"/>
+              <w:right w:val="single" w:sz="4" w:space="0" w:color="auto"/>
+            </w:tcBorders>
+          </w:tcPr>
+          <w:p/>
+        </w:tc>
+        <w:tc>
+          <w:tcPr>
+            <w:tcW w:w="8318" w:type="dxa"/>
+            <w:gridSpan w:val="2"/>
+            <w:tcBorders>
+              <w:top w:val="nil"/>
+              <w:left w:val="single" w:sz="4" w:space="0" w:color="auto"/>
+              <w:bottom w:val="nil"/>
+              <w:right w:val="nil"/>
+            </w:tcBorders>
+          </w:tcPr>
+          <w:p>
+            <w:r>
+              <w:rPr>
+                <w:b/>
+                <w:bCs/>
+              </w:rPr>
+              <w:t>IF</w:t>
+            </w:r>
+            <w:r>
+              <w:t xml:space="preserve"> </w:t>
+            </w:r>
+            <w:proofErr w:type="spellStart"/>
+            <w:r>
+              <w:t>overall_score</w:t>
+            </w:r>
+            <w:proofErr w:type="spellEnd"/>
+            <w:r>
+              <w:t xml:space="preserve"> is not a valid number (e.g., not within 0 to 100)</w:t>
+            </w:r>
+          </w:p>
+        </w:tc>
+      </w:tr>
+      <w:tr>
+        <w:tc>
+          <w:tcPr>
+            <w:tcW w:w="344" w:type="dxa"/>
+            <w:tcBorders>
+              <w:top w:val="nil"/>
+              <w:left w:val="nil"/>
+              <w:bottom w:val="nil"/>
+              <w:right w:val="single" w:sz="4" w:space="0" w:color="auto"/>
+            </w:tcBorders>
+          </w:tcPr>
+          <w:p>
+            <w:r>
+              <w:t>3.</w:t>
+            </w:r>
+          </w:p>
+        </w:tc>
+        <w:tc>
+          <w:tcPr>
+            <w:tcW w:w="354" w:type="dxa"/>
+            <w:tcBorders>
+              <w:top w:val="nil"/>
+              <w:left w:val="single" w:sz="4" w:space="0" w:color="auto"/>
+              <w:bottom w:val="nil"/>
+              <w:right w:val="single" w:sz="4" w:space="0" w:color="auto"/>
+            </w:tcBorders>
+          </w:tcPr>
+          <w:p/>
+        </w:tc>
+        <w:tc>
+          <w:tcPr>
+            <w:tcW w:w="287" w:type="dxa"/>
+            <w:tcBorders>
+              <w:top w:val="nil"/>
+              <w:left w:val="single" w:sz="4" w:space="0" w:color="auto"/>
+              <w:bottom w:val="nil"/>
+              <w:right w:val="single" w:sz="4" w:space="0" w:color="auto"/>
+            </w:tcBorders>
+          </w:tcPr>
+          <w:p/>
+        </w:tc>
+        <w:tc>
+          <w:tcPr>
+            <w:tcW w:w="8031" w:type="dxa"/>
+            <w:tcBorders>
+              <w:top w:val="nil"/>
+              <w:left w:val="single" w:sz="4" w:space="0" w:color="auto"/>
+              <w:bottom w:val="nil"/>
+              <w:right w:val="nil"/>
+            </w:tcBorders>
+          </w:tcPr>
+          <w:p>
+            <w:r>
+              <w:t>Return “Invalid score”</w:t>
+            </w:r>
+          </w:p>
+        </w:tc>
+      </w:tr>
+      <w:tr>
+        <w:tc>
+          <w:tcPr>
+            <w:tcW w:w="344" w:type="dxa"/>
+            <w:tcBorders>
+              <w:top w:val="nil"/>
+              <w:left w:val="nil"/>
+              <w:bottom w:val="nil"/>
+              <w:right w:val="single" w:sz="4" w:space="0" w:color="auto"/>
+            </w:tcBorders>
+          </w:tcPr>
+          <w:p>
+            <w:r>
+              <w:t>4.</w:t>
+            </w:r>
+          </w:p>
+        </w:tc>
+        <w:tc>
+          <w:tcPr>
+            <w:tcW w:w="354" w:type="dxa"/>
+            <w:tcBorders>
+              <w:top w:val="nil"/>
+              <w:left w:val="single" w:sz="4" w:space="0" w:color="auto"/>
+              <w:bottom w:val="nil"/>
+              <w:right w:val="single" w:sz="4" w:space="0" w:color="auto"/>
+            </w:tcBorders>
+          </w:tcPr>
+          <w:p/>
+        </w:tc>
+        <w:tc>
+          <w:tcPr>
+            <w:tcW w:w="8318" w:type="dxa"/>
+            <w:gridSpan w:val="2"/>
+            <w:tcBorders>
+              <w:top w:val="nil"/>
+              <w:left w:val="single" w:sz="4" w:space="0" w:color="auto"/>
+              <w:bottom w:val="nil"/>
+              <w:right w:val="nil"/>
+            </w:tcBorders>
+          </w:tcPr>
+          <w:p>
+            <w:pPr>
+              <w:rPr>
+                <w:b/>
+                <w:bCs/>
+              </w:rPr>
+            </w:pPr>
+            <w:r>
+              <w:rPr>
+                <w:b/>
+                <w:bCs/>
+              </w:rPr>
+              <w:t>END IF</w:t>
+            </w:r>
+          </w:p>
+        </w:tc>
+      </w:tr>
+      <w:tr>
+        <w:tc>
+          <w:tcPr>
+            <w:tcW w:w="344" w:type="dxa"/>
+            <w:tcBorders>
+              <w:top w:val="nil"/>
+              <w:left w:val="nil"/>
+              <w:bottom w:val="nil"/>
+              <w:right w:val="single" w:sz="4" w:space="0" w:color="auto"/>
+            </w:tcBorders>
+          </w:tcPr>
+          <w:p>
+            <w:r>
+              <w:t>5.</w:t>
+            </w:r>
+          </w:p>
+        </w:tc>
+        <w:tc>
+          <w:tcPr>
+            <w:tcW w:w="354" w:type="dxa"/>
+            <w:tcBorders>
+              <w:top w:val="nil"/>
+              <w:left w:val="single" w:sz="4" w:space="0" w:color="auto"/>
+              <w:bottom w:val="nil"/>
+              <w:right w:val="single" w:sz="4" w:space="0" w:color="auto"/>
+            </w:tcBorders>
+          </w:tcPr>
+          <w:p/>
+        </w:tc>
+        <w:tc>
+          <w:tcPr>
+            <w:tcW w:w="8318" w:type="dxa"/>
+            <w:gridSpan w:val="2"/>
+            <w:tcBorders>
+              <w:top w:val="nil"/>
+              <w:left w:val="single" w:sz="4" w:space="0" w:color="auto"/>
+              <w:bottom w:val="nil"/>
+              <w:right w:val="nil"/>
+            </w:tcBorders>
+          </w:tcPr>
+          <w:p/>
+        </w:tc>
+      </w:tr>
+      <w:tr>
+        <w:tc>
+          <w:tcPr>
+            <w:tcW w:w="344" w:type="dxa"/>
+            <w:tcBorders>
+              <w:top w:val="nil"/>
+              <w:left w:val="nil"/>
+              <w:bottom w:val="nil"/>
+              <w:right w:val="single" w:sz="4" w:space="0" w:color="auto"/>
+            </w:tcBorders>
+          </w:tcPr>
+          <w:p>
+            <w:r>
+              <w:t>6.</w:t>
+            </w:r>
+          </w:p>
+        </w:tc>
+        <w:tc>
+          <w:tcPr>
+            <w:tcW w:w="354" w:type="dxa"/>
+            <w:tcBorders>
+              <w:top w:val="nil"/>
+              <w:left w:val="single" w:sz="4" w:space="0" w:color="auto"/>
+              <w:bottom w:val="nil"/>
+              <w:right w:val="single" w:sz="4" w:space="0" w:color="auto"/>
+            </w:tcBorders>
+          </w:tcPr>
+          <w:p/>
+        </w:tc>
+        <w:tc>
+          <w:tcPr>
+            <w:tcW w:w="8318" w:type="dxa"/>
+            <w:gridSpan w:val="2"/>
+            <w:tcBorders>
+              <w:top w:val="nil"/>
+              <w:left w:val="single" w:sz="4" w:space="0" w:color="auto"/>
+              <w:bottom w:val="nil"/>
+              <w:right w:val="nil"/>
+            </w:tcBorders>
+          </w:tcPr>
+          <w:p>
+            <w:r>
+              <w:rPr>
+                <w:b/>
+                <w:bCs/>
+              </w:rPr>
+              <w:t>IF</w:t>
+            </w:r>
+            <w:r>
+              <w:t xml:space="preserve"> </w:t>
+            </w:r>
+            <w:proofErr w:type="spellStart"/>
+            <w:r>
+              <w:t>overall_score</w:t>
+            </w:r>
+            <w:proofErr w:type="spellEnd"/>
+            <w:r>
+              <w:t xml:space="preserve"> &gt;= 80</w:t>
+            </w:r>
+          </w:p>
+        </w:tc>
+      </w:tr>
+      <w:tr>
+        <w:tc>
+          <w:tcPr>
+            <w:tcW w:w="344" w:type="dxa"/>
+            <w:tcBorders>
+              <w:top w:val="nil"/>
+              <w:left w:val="nil"/>
+              <w:bottom w:val="nil"/>
+              <w:right w:val="single" w:sz="4" w:space="0" w:color="auto"/>
+            </w:tcBorders>
+          </w:tcPr>
+          <w:p>
+            <w:r>
+              <w:t>7.</w:t>
+            </w:r>
+          </w:p>
+        </w:tc>
+        <w:tc>
+          <w:tcPr>
+            <w:tcW w:w="354" w:type="dxa"/>
+            <w:tcBorders>
+              <w:top w:val="nil"/>
+              <w:left w:val="single" w:sz="4" w:space="0" w:color="auto"/>
+              <w:bottom w:val="nil"/>
+              <w:right w:val="single" w:sz="4" w:space="0" w:color="auto"/>
+            </w:tcBorders>
+          </w:tcPr>
+          <w:p/>
+        </w:tc>
+        <w:tc>
+          <w:tcPr>
+            <w:tcW w:w="287" w:type="dxa"/>
+            <w:tcBorders>
+              <w:top w:val="nil"/>
+              <w:left w:val="single" w:sz="4" w:space="0" w:color="auto"/>
+              <w:bottom w:val="nil"/>
+              <w:right w:val="single" w:sz="4" w:space="0" w:color="auto"/>
+            </w:tcBorders>
+          </w:tcPr>
+          <w:p/>
+        </w:tc>
+        <w:tc>
+          <w:tcPr>
+            <w:tcW w:w="8031" w:type="dxa"/>
+            <w:tcBorders>
+              <w:top w:val="nil"/>
+              <w:left w:val="single" w:sz="4" w:space="0" w:color="auto"/>
+              <w:bottom w:val="nil"/>
+              <w:right w:val="nil"/>
+            </w:tcBorders>
+          </w:tcPr>
+          <w:p>
+            <w:r>
+              <w:rPr>
+                <w:b/>
+                <w:bCs/>
+              </w:rPr>
+              <w:t>SET</w:t>
+            </w:r>
+            <w:r>
+              <w:t xml:space="preserve"> grade to “HD” (High Distinction)</w:t>
+            </w:r>
+          </w:p>
+        </w:tc>
+      </w:tr>
+      <w:tr>
+        <w:tc>
+          <w:tcPr>
+            <w:tcW w:w="344" w:type="dxa"/>
+            <w:tcBorders>
+              <w:top w:val="nil"/>
+              <w:left w:val="nil"/>
+              <w:bottom w:val="nil"/>
+              <w:right w:val="single" w:sz="4" w:space="0" w:color="auto"/>
+            </w:tcBorders>
+          </w:tcPr>
+          <w:p>
+            <w:r>
+              <w:t>8.</w:t>
+            </w:r>
+          </w:p>
+        </w:tc>
+        <w:tc>
+          <w:tcPr>
+            <w:tcW w:w="354" w:type="dxa"/>
+            <w:tcBorders>
+              <w:top w:val="nil"/>
+              <w:left w:val="single" w:sz="4" w:space="0" w:color="auto"/>
+              <w:bottom w:val="nil"/>
+              <w:right w:val="single" w:sz="4" w:space="0" w:color="auto"/>
+            </w:tcBorders>
+          </w:tcPr>
+          <w:p/>
+        </w:tc>
+        <w:tc>
+          <w:tcPr>
+            <w:tcW w:w="8318" w:type="dxa"/>
+            <w:gridSpan w:val="2"/>
+            <w:tcBorders>
+              <w:top w:val="nil"/>
+              <w:left w:val="single" w:sz="4" w:space="0" w:color="auto"/>
+              <w:bottom w:val="nil"/>
+              <w:right w:val="nil"/>
+            </w:tcBorders>
+          </w:tcPr>
+          <w:p>
+            <w:r>
+              <w:rPr>
+                <w:b/>
+                <w:bCs/>
+              </w:rPr>
+              <w:t>ELSE IF</w:t>
+            </w:r>
+            <w:r>
+              <w:t xml:space="preserve"> </w:t>
+            </w:r>
+            <w:proofErr w:type="spellStart"/>
+            <w:r>
+              <w:t>overall_score</w:t>
+            </w:r>
+            <w:proofErr w:type="spellEnd"/>
+            <w:r>
+              <w:t xml:space="preserve"> &gt;= 70 </w:t>
+            </w:r>
+          </w:p>
+        </w:tc>
+      </w:tr>
+      <w:tr>
+        <w:tc>
+          <w:tcPr>
+            <w:tcW w:w="344" w:type="dxa"/>
+            <w:tcBorders>
+              <w:top w:val="nil"/>
+              <w:left w:val="nil"/>
+              <w:bottom w:val="nil"/>
+              <w:right w:val="single" w:sz="4" w:space="0" w:color="auto"/>
+            </w:tcBorders>
+          </w:tcPr>
+          <w:p>
+            <w:r>
+              <w:t>9.</w:t>
+            </w:r>
+          </w:p>
+        </w:tc>
+        <w:tc>
+          <w:tcPr>
+            <w:tcW w:w="354" w:type="dxa"/>
+            <w:tcBorders>
+              <w:top w:val="nil"/>
+              <w:left w:val="single" w:sz="4" w:space="0" w:color="auto"/>
+              <w:bottom w:val="nil"/>
+              <w:right w:val="single" w:sz="4" w:space="0" w:color="auto"/>
+            </w:tcBorders>
+          </w:tcPr>
+          <w:p/>
+        </w:tc>
+        <w:tc>
+          <w:tcPr>
+            <w:tcW w:w="287" w:type="dxa"/>
+            <w:tcBorders>
+              <w:top w:val="nil"/>
+              <w:left w:val="single" w:sz="4" w:space="0" w:color="auto"/>
+              <w:bottom w:val="nil"/>
+              <w:right w:val="single" w:sz="4" w:space="0" w:color="auto"/>
+            </w:tcBorders>
+          </w:tcPr>
+          <w:p/>
+        </w:tc>
+        <w:tc>
+          <w:tcPr>
+            <w:tcW w:w="8031" w:type="dxa"/>
+            <w:tcBorders>
+              <w:top w:val="nil"/>
+              <w:left w:val="single" w:sz="4" w:space="0" w:color="auto"/>
+              <w:bottom w:val="nil"/>
+              <w:right w:val="nil"/>
+            </w:tcBorders>
+          </w:tcPr>
+          <w:p>
+            <w:r>
+              <w:rPr>
+                <w:b/>
+                <w:bCs/>
+              </w:rPr>
+              <w:t>SET</w:t>
+            </w:r>
+            <w:r>
+              <w:t xml:space="preserve"> grade to “D” (Distinction)</w:t>
+            </w:r>
+          </w:p>
+        </w:tc>
+      </w:tr>
+      <w:tr>
+        <w:tc>
+          <w:tcPr>
+            <w:tcW w:w="344" w:type="dxa"/>
+            <w:tcBorders>
+              <w:top w:val="nil"/>
+              <w:left w:val="nil"/>
+              <w:bottom w:val="nil"/>
+              <w:right w:val="single" w:sz="4" w:space="0" w:color="auto"/>
+            </w:tcBorders>
+          </w:tcPr>
+          <w:p>
+            <w:r>
+              <w:t>10.</w:t>
+            </w:r>
+          </w:p>
+        </w:tc>
+        <w:tc>
+          <w:tcPr>
+            <w:tcW w:w="354" w:type="dxa"/>
+            <w:tcBorders>
+              <w:top w:val="nil"/>
+              <w:left w:val="single" w:sz="4" w:space="0" w:color="auto"/>
+              <w:bottom w:val="nil"/>
+              <w:right w:val="single" w:sz="4" w:space="0" w:color="auto"/>
+            </w:tcBorders>
+          </w:tcPr>
+          <w:p/>
+        </w:tc>
+        <w:tc>
+          <w:tcPr>
+            <w:tcW w:w="8318" w:type="dxa"/>
+            <w:gridSpan w:val="2"/>
+            <w:tcBorders>
+              <w:top w:val="nil"/>
+              <w:left w:val="single" w:sz="4" w:space="0" w:color="auto"/>
+              <w:bottom w:val="nil"/>
+              <w:right w:val="nil"/>
+            </w:tcBorders>
+          </w:tcPr>
+          <w:p>
+            <w:r>
+              <w:rPr>
+                <w:b/>
+                <w:bCs/>
+              </w:rPr>
+              <w:t>ELSE IF</w:t>
+            </w:r>
+            <w:r>
+              <w:t xml:space="preserve"> </w:t>
+            </w:r>
+            <w:proofErr w:type="spellStart"/>
+            <w:r>
+              <w:t>overall_score</w:t>
+            </w:r>
+            <w:proofErr w:type="spellEnd"/>
+            <w:r>
+              <w:t xml:space="preserve"> &gt;= 60 </w:t>
+            </w:r>
+          </w:p>
+        </w:tc>
+      </w:tr>
+      <w:tr>
+        <w:tc>
+          <w:tcPr>
+            <w:tcW w:w="344" w:type="dxa"/>
+            <w:tcBorders>
+              <w:top w:val="nil"/>
+              <w:left w:val="nil"/>
+              <w:bottom w:val="nil"/>
+              <w:right w:val="single" w:sz="4" w:space="0" w:color="auto"/>
+            </w:tcBorders>
+          </w:tcPr>
+          <w:p>
+            <w:r>
+              <w:t>11.</w:t>
+            </w:r>
+          </w:p>
+        </w:tc>
+        <w:tc>
+          <w:tcPr>
+            <w:tcW w:w="354" w:type="dxa"/>
+            <w:tcBorders>
+              <w:top w:val="nil"/>
+              <w:left w:val="single" w:sz="4" w:space="0" w:color="auto"/>
+              <w:bottom w:val="nil"/>
+              <w:right w:val="single" w:sz="4" w:space="0" w:color="auto"/>
+            </w:tcBorders>
+          </w:tcPr>
+          <w:p/>
+        </w:tc>
+        <w:tc>
+          <w:tcPr>
+            <w:tcW w:w="287" w:type="dxa"/>
+            <w:tcBorders>
+              <w:top w:val="nil"/>
+              <w:left w:val="single" w:sz="4" w:space="0" w:color="auto"/>
+              <w:bottom w:val="nil"/>
+              <w:right w:val="single" w:sz="4" w:space="0" w:color="auto"/>
+            </w:tcBorders>
+          </w:tcPr>
+          <w:p/>
+        </w:tc>
+        <w:tc>
+          <w:tcPr>
+            <w:tcW w:w="8031" w:type="dxa"/>
+            <w:tcBorders>
+              <w:top w:val="nil"/>
+              <w:left w:val="single" w:sz="4" w:space="0" w:color="auto"/>
+              <w:bottom w:val="nil"/>
+              <w:right w:val="nil"/>
+            </w:tcBorders>
+          </w:tcPr>
+          <w:p>
+            <w:r>
+              <w:rPr>
+                <w:b/>
+                <w:bCs/>
+              </w:rPr>
+              <w:t>SET</w:t>
+            </w:r>
+            <w:r>
+              <w:t xml:space="preserve"> grade to “C” (Credit)</w:t>
+            </w:r>
+          </w:p>
+        </w:tc>
+      </w:tr>
+      <w:tr>
+        <w:tc>
+          <w:tcPr>
+            <w:tcW w:w="344" w:type="dxa"/>
+            <w:tcBorders>
+              <w:top w:val="nil"/>
+              <w:left w:val="nil"/>
+              <w:bottom w:val="nil"/>
+              <w:right w:val="single" w:sz="4" w:space="0" w:color="auto"/>
+            </w:tcBorders>
+          </w:tcPr>
+          <w:p>
+            <w:r>
+              <w:t>12.</w:t>
+            </w:r>
+          </w:p>
+        </w:tc>
+        <w:tc>
+          <w:tcPr>
+            <w:tcW w:w="354" w:type="dxa"/>
+            <w:tcBorders>
+              <w:top w:val="nil"/>
+              <w:left w:val="single" w:sz="4" w:space="0" w:color="auto"/>
+              <w:bottom w:val="nil"/>
+              <w:right w:val="single" w:sz="4" w:space="0" w:color="auto"/>
+            </w:tcBorders>
+          </w:tcPr>
+          <w:p/>
+        </w:tc>
+        <w:tc>
+          <w:tcPr>
+            <w:tcW w:w="8318" w:type="dxa"/>
+            <w:gridSpan w:val="2"/>
+            <w:tcBorders>
+              <w:top w:val="nil"/>
+              <w:left w:val="single" w:sz="4" w:space="0" w:color="auto"/>
+              <w:bottom w:val="nil"/>
+              <w:right w:val="nil"/>
+            </w:tcBorders>
+          </w:tcPr>
+          <w:p>
+            <w:r>
+              <w:rPr>
+                <w:b/>
+                <w:bCs/>
+              </w:rPr>
+              <w:t>ELSE IF</w:t>
+            </w:r>
+            <w:r>
+              <w:t xml:space="preserve"> </w:t>
+            </w:r>
+            <w:proofErr w:type="spellStart"/>
+            <w:r>
+              <w:t>overall_score</w:t>
+            </w:r>
+            <w:proofErr w:type="spellEnd"/>
+            <w:r>
+              <w:t xml:space="preserve"> &gt;= 50 </w:t>
+            </w:r>
+          </w:p>
+        </w:tc>
+      </w:tr>
+      <w:tr>
+        <w:tc>
+          <w:tcPr>
+            <w:tcW w:w="344" w:type="dxa"/>
+            <w:tcBorders>
+              <w:top w:val="nil"/>
+              <w:left w:val="nil"/>
+              <w:bottom w:val="nil"/>
+              <w:right w:val="single" w:sz="4" w:space="0" w:color="auto"/>
+            </w:tcBorders>
+          </w:tcPr>
+          <w:p>
+            <w:r>
+              <w:t>13.</w:t>
+            </w:r>
+          </w:p>
+        </w:tc>
+        <w:tc>
+          <w:tcPr>
+            <w:tcW w:w="354" w:type="dxa"/>
+            <w:tcBorders>
+              <w:top w:val="nil"/>
+              <w:left w:val="single" w:sz="4" w:space="0" w:color="auto"/>
+              <w:bottom w:val="nil"/>
+              <w:right w:val="single" w:sz="4" w:space="0" w:color="auto"/>
+            </w:tcBorders>
+          </w:tcPr>
+          <w:p/>
+        </w:tc>
+        <w:tc>
+          <w:tcPr>
+            <w:tcW w:w="287" w:type="dxa"/>
+            <w:tcBorders>
+              <w:top w:val="nil"/>
+              <w:left w:val="single" w:sz="4" w:space="0" w:color="auto"/>
+              <w:bottom w:val="nil"/>
+              <w:right w:val="single" w:sz="4" w:space="0" w:color="auto"/>
+            </w:tcBorders>
+          </w:tcPr>
+          <w:p/>
+        </w:tc>
+        <w:tc>
+          <w:tcPr>
+            <w:tcW w:w="8031" w:type="dxa"/>
+            <w:tcBorders>
+              <w:top w:val="nil"/>
+              <w:left w:val="single" w:sz="4" w:space="0" w:color="auto"/>
+              <w:bottom w:val="nil"/>
+              <w:right w:val="nil"/>
+            </w:tcBorders>
+          </w:tcPr>
+          <w:p>
+            <w:r>
+              <w:rPr>
+                <w:b/>
+                <w:bCs/>
+              </w:rPr>
+              <w:t>SET</w:t>
+            </w:r>
+            <w:r>
+              <w:t xml:space="preserve"> grade to “P” </w:t>
+            </w:r>
+            <w:r>
+              <w:t>(Pass)</w:t>
+            </w:r>
+          </w:p>
+        </w:tc>
+      </w:tr>
+      <w:tr>
+        <w:tc>
+          <w:tcPr>
+            <w:tcW w:w="344" w:type="dxa"/>
+            <w:tcBorders>
+              <w:top w:val="nil"/>
+              <w:left w:val="nil"/>
+              <w:bottom w:val="nil"/>
+              <w:right w:val="single" w:sz="4" w:space="0" w:color="auto"/>
+            </w:tcBorders>
+          </w:tcPr>
+          <w:p>
+            <w:r>
+              <w:t>14.</w:t>
+            </w:r>
+          </w:p>
+        </w:tc>
+        <w:tc>
+          <w:tcPr>
+            <w:tcW w:w="354" w:type="dxa"/>
+            <w:tcBorders>
+              <w:top w:val="nil"/>
+              <w:left w:val="single" w:sz="4" w:space="0" w:color="auto"/>
+              <w:bottom w:val="nil"/>
+              <w:right w:val="single" w:sz="4" w:space="0" w:color="auto"/>
+            </w:tcBorders>
+          </w:tcPr>
+          <w:p/>
+        </w:tc>
+        <w:tc>
+          <w:tcPr>
+            <w:tcW w:w="8318" w:type="dxa"/>
+            <w:gridSpan w:val="2"/>
+            <w:tcBorders>
+              <w:top w:val="nil"/>
+              <w:left w:val="single" w:sz="4" w:space="0" w:color="auto"/>
+              <w:bottom w:val="nil"/>
+              <w:right w:val="nil"/>
+            </w:tcBorders>
+          </w:tcPr>
+          <w:p>
+            <w:pPr>
+              <w:rPr>
+                <w:b/>
+                <w:bCs/>
+              </w:rPr>
+            </w:pPr>
+            <w:r>
+              <w:rPr>
+                <w:b/>
+                <w:bCs/>
+              </w:rPr>
+              <w:t>ELSE</w:t>
+            </w:r>
+          </w:p>
+        </w:tc>
+      </w:tr>
+      <w:tr>
+        <w:tc>
+          <w:tcPr>
+            <w:tcW w:w="344" w:type="dxa"/>
+            <w:tcBorders>
+              <w:top w:val="nil"/>
+              <w:left w:val="nil"/>
+              <w:bottom w:val="nil"/>
+              <w:right w:val="single" w:sz="4" w:space="0" w:color="auto"/>
+            </w:tcBorders>
+          </w:tcPr>
+          <w:p>
+            <w:r>
+              <w:t>15.</w:t>
+            </w:r>
+          </w:p>
+        </w:tc>
+        <w:tc>
+          <w:tcPr>
+            <w:tcW w:w="354" w:type="dxa"/>
+            <w:tcBorders>
+              <w:top w:val="nil"/>
+              <w:left w:val="single" w:sz="4" w:space="0" w:color="auto"/>
+              <w:bottom w:val="nil"/>
+              <w:right w:val="single" w:sz="4" w:space="0" w:color="auto"/>
+            </w:tcBorders>
+          </w:tcPr>
+          <w:p/>
+        </w:tc>
+        <w:tc>
+          <w:tcPr>
+            <w:tcW w:w="287" w:type="dxa"/>
+            <w:tcBorders>
+              <w:top w:val="nil"/>
+              <w:left w:val="single" w:sz="4" w:space="0" w:color="auto"/>
+              <w:bottom w:val="nil"/>
+              <w:right w:val="single" w:sz="4" w:space="0" w:color="auto"/>
+            </w:tcBorders>
+          </w:tcPr>
+          <w:p/>
+        </w:tc>
+        <w:tc>
+          <w:tcPr>
+            <w:tcW w:w="8031" w:type="dxa"/>
+            <w:tcBorders>
+              <w:top w:val="nil"/>
+              <w:left w:val="single" w:sz="4" w:space="0" w:color="auto"/>
+              <w:bottom w:val="nil"/>
+              <w:right w:val="nil"/>
+            </w:tcBorders>
+          </w:tcPr>
+          <w:p>
+            <w:r>
+              <w:rPr>
+                <w:b/>
+                <w:bCs/>
+              </w:rPr>
+              <w:t>SET</w:t>
+            </w:r>
+            <w:r>
+              <w:t xml:space="preserve"> grade to “N” (No grade)</w:t>
+            </w:r>
+          </w:p>
+        </w:tc>
+      </w:tr>
+      <w:tr>
+        <w:tc>
+          <w:tcPr>
+            <w:tcW w:w="344" w:type="dxa"/>
+            <w:tcBorders>
+              <w:top w:val="nil"/>
+              <w:left w:val="nil"/>
+              <w:bottom w:val="nil"/>
+              <w:right w:val="single" w:sz="4" w:space="0" w:color="auto"/>
+            </w:tcBorders>
+          </w:tcPr>
+          <w:p>
+            <w:r>
+              <w:t>16.</w:t>
+            </w:r>
+          </w:p>
+        </w:tc>
+        <w:tc>
+          <w:tcPr>
+            <w:tcW w:w="354" w:type="dxa"/>
+            <w:tcBorders>
+              <w:top w:val="nil"/>
+              <w:left w:val="single" w:sz="4" w:space="0" w:color="auto"/>
+              <w:bottom w:val="nil"/>
+              <w:right w:val="single" w:sz="4" w:space="0" w:color="auto"/>
+            </w:tcBorders>
+          </w:tcPr>
+          <w:p/>
+        </w:tc>
+        <w:tc>
+          <w:tcPr>
+            <w:tcW w:w="8318" w:type="dxa"/>
+            <w:gridSpan w:val="2"/>
+            <w:tcBorders>
+              <w:top w:val="nil"/>
+              <w:left w:val="single" w:sz="4" w:space="0" w:color="auto"/>
+              <w:bottom w:val="nil"/>
+              <w:right w:val="nil"/>
+            </w:tcBorders>
+          </w:tcPr>
+          <w:p>
+            <w:pPr>
+              <w:rPr>
+                <w:b/>
+                <w:bCs/>
+              </w:rPr>
+            </w:pPr>
+            <w:r>
+              <w:rPr>
+                <w:b/>
+                <w:bCs/>
+              </w:rPr>
+              <w:t>END IF</w:t>
+            </w:r>
+          </w:p>
+        </w:tc>
+      </w:tr>
+      <w:tr>
+        <w:tc>
+          <w:tcPr>
+            <w:tcW w:w="344" w:type="dxa"/>
+            <w:tcBorders>
+              <w:top w:val="nil"/>
+              <w:left w:val="nil"/>
+              <w:bottom w:val="nil"/>
+              <w:right w:val="single" w:sz="4" w:space="0" w:color="auto"/>
+            </w:tcBorders>
+          </w:tcPr>
+          <w:p>
+            <w:r>
+              <w:t>17.</w:t>
+            </w:r>
+          </w:p>
+        </w:tc>
+        <w:tc>
+          <w:tcPr>
+            <w:tcW w:w="354" w:type="dxa"/>
+            <w:tcBorders>
+              <w:top w:val="nil"/>
+              <w:left w:val="single" w:sz="4" w:space="0" w:color="auto"/>
+              <w:bottom w:val="nil"/>
+              <w:right w:val="single" w:sz="4" w:space="0" w:color="auto"/>
+            </w:tcBorders>
+          </w:tcPr>
+          <w:p/>
+        </w:tc>
+        <w:tc>
+          <w:tcPr>
+            <w:tcW w:w="8318" w:type="dxa"/>
+            <w:gridSpan w:val="2"/>
+            <w:tcBorders>
+              <w:top w:val="nil"/>
+              <w:left w:val="single" w:sz="4" w:space="0" w:color="auto"/>
+              <w:bottom w:val="nil"/>
+              <w:right w:val="nil"/>
+            </w:tcBorders>
+          </w:tcPr>
+          <w:p>
+            <w:pPr>
+              <w:rPr>
+                <w:b/>
+                <w:bCs/>
+              </w:rPr>
+            </w:pPr>
+            <w:r>
+              <w:rPr>
+                <w:b/>
+                <w:bCs/>
+              </w:rPr>
+              <w:t>RETURN grade</w:t>
+            </w:r>
+          </w:p>
+        </w:tc>
+      </w:tr>
+      <w:tr>
+        <w:tc>
+          <w:tcPr>
+            <w:tcW w:w="344" w:type="dxa"/>
+            <w:tcBorders>
+              <w:top w:val="nil"/>
+              <w:left w:val="nil"/>
+              <w:bottom w:val="single" w:sz="4" w:space="0" w:color="auto"/>
+              <w:right w:val="single" w:sz="4" w:space="0" w:color="auto"/>
+            </w:tcBorders>
+          </w:tcPr>
+          <w:p>
+            <w:r>
+              <w:t>18.</w:t>
+            </w:r>
+          </w:p>
+        </w:tc>
+        <w:tc>
+          <w:tcPr>
+            <w:tcW w:w="8672" w:type="dxa"/>
+            <w:gridSpan w:val="3"/>
+            <w:tcBorders>
+              <w:top w:val="nil"/>
+              <w:left w:val="single" w:sz="4" w:space="0" w:color="auto"/>
+              <w:bottom w:val="single" w:sz="4" w:space="0" w:color="auto"/>
+              <w:right w:val="nil"/>
+            </w:tcBorders>
+          </w:tcPr>
+          <w:p>
+            <w:pPr>
+              <w:rPr>
+                <w:b/>
+                <w:bCs/>
+              </w:rPr>
+            </w:pPr>
+            <w:r>
+              <w:rPr>
+                <w:b/>
+                <w:bCs/>
+              </w:rPr>
+              <w:t>END FUNCTION</w:t>
+            </w:r>
+          </w:p>
+        </w:tc>
+      </w:tr>
+    </w:tbl>
+    <w:p/>
+    <w:p>
+      <w:pPr>
+        <w:rPr>
+          <w:b/>
+          <w:bCs/>
+        </w:rPr>
+      </w:pPr>
+      <w:proofErr w:type="spellStart"/>
+      <w:r>
+        <w:rPr>
+          <w:b/>
+          <w:bCs/>
+        </w:rPr>
+        <w:t>Unit_Course</w:t>
+      </w:r>
+      <w:proofErr w:type="spellEnd"/>
+      <w:r>
+        <w:rPr>
+          <w:b/>
+          <w:bCs/>
+        </w:rPr>
+        <w:t xml:space="preserve"> Class</w:t>
+      </w:r>
+    </w:p>
+    <w:p>
+      <w:r>
+        <w:t xml:space="preserve">The </w:t>
+      </w:r>
+      <w:proofErr w:type="spellStart"/>
+      <w:r>
+        <w:t>Unit_Course</w:t>
+      </w:r>
+      <w:proofErr w:type="spellEnd"/>
+      <w:r>
+        <w:t xml:space="preserve"> class extends the Unit class, indicating that it represents a course unit. It introduces additional attributes specific to course units, such as the unit ID, level, and marks for assignments and exams. The class provides constructors for creating a course unit with default values or specific values for the type and unit ID. It also includes methods for setting and getting these additional attributes. The </w:t>
+      </w:r>
+      <w:proofErr w:type="spellStart"/>
+      <w:r>
+        <w:t>setLvl</w:t>
+      </w:r>
+      <w:proofErr w:type="spellEnd"/>
+      <w:r>
+        <w:t xml:space="preserve">() method extracts the level from the unit ID, which is assumed to be the fourth character of the ID. The </w:t>
+      </w:r>
+      <w:proofErr w:type="spellStart"/>
+      <w:r>
+        <w:t>setUnitID</w:t>
+      </w:r>
+      <w:proofErr w:type="spellEnd"/>
+      <w:r>
+        <w:t xml:space="preserve">() method the unit ID and recalculates the level. The setA1_marks(), setA2_marks(), and </w:t>
+      </w:r>
+      <w:proofErr w:type="spellStart"/>
+      <w:r>
+        <w:t>setExam_marks</w:t>
+      </w:r>
+      <w:proofErr w:type="spellEnd"/>
+      <w:r>
+        <w:t xml:space="preserve">() methods allow setting marks for assignments and exams, updating the overall marks, and recalculating the grade. The </w:t>
+      </w:r>
+      <w:proofErr w:type="spellStart"/>
+      <w:r>
+        <w:t>calculateMarks</w:t>
+      </w:r>
+      <w:proofErr w:type="spellEnd"/>
+      <w:r>
+        <w:t xml:space="preserve">() method calculates the grade based on the overall marks and updates the grade accordingly. The </w:t>
+      </w:r>
+      <w:proofErr w:type="spellStart"/>
+      <w:r>
+        <w:t>to_string</w:t>
+      </w:r>
+      <w:proofErr w:type="spellEnd"/>
+      <w:r>
+        <w:t>() method provides a string representation of the course unit’s information.</w:t>
+      </w:r>
+    </w:p>
+    <w:tbl>
+      <w:tblPr>
+        <w:tblStyle w:val="TableGrid"/>
+        <w:tblW w:w="0" w:type="auto"/>
+        <w:tblLook w:val="04A0" w:firstRow="1" w:lastRow="0" w:firstColumn="1" w:lastColumn="0" w:noHBand="0" w:noVBand="1"/>
+      </w:tblPr>
+      <w:tblGrid>
+        <w:gridCol w:w="397"/>
+        <w:gridCol w:w="261"/>
+        <w:gridCol w:w="261"/>
+        <w:gridCol w:w="8107"/>
+      </w:tblGrid>
+      <w:tr>
+        <w:tc>
+          <w:tcPr>
+            <w:tcW w:w="9016" w:type="dxa"/>
+            <w:gridSpan w:val="4"/>
+            <w:tcBorders>
+              <w:left w:val="nil"/>
+              <w:bottom w:val="single" w:sz="4" w:space="0" w:color="auto"/>
+              <w:right w:val="nil"/>
+            </w:tcBorders>
+          </w:tcPr>
+          <w:p>
+            <w:r>
+              <w:lastRenderedPageBreak/>
+              <w:t xml:space="preserve">Pseudocode Explanation: </w:t>
+            </w:r>
+            <w:proofErr w:type="spellStart"/>
+            <w:r>
+              <w:t>calculateMarks</w:t>
+            </w:r>
+            <w:proofErr w:type="spellEnd"/>
+            <w:r>
+              <w:t xml:space="preserve">() for </w:t>
+            </w:r>
+            <w:proofErr w:type="spellStart"/>
+            <w:r>
+              <w:t>Unit_Course</w:t>
+            </w:r>
+            <w:proofErr w:type="spellEnd"/>
+            <w:r>
+              <w:t xml:space="preserve"> class</w:t>
+            </w:r>
+          </w:p>
+        </w:tc>
+      </w:tr>
+      <w:tr>
+        <w:tc>
+          <w:tcPr>
+            <w:tcW w:w="262" w:type="dxa"/>
+            <w:tcBorders>
+              <w:top w:val="single" w:sz="4" w:space="0" w:color="auto"/>
+              <w:left w:val="nil"/>
+              <w:bottom w:val="nil"/>
+              <w:right w:val="single" w:sz="4" w:space="0" w:color="auto"/>
+            </w:tcBorders>
+          </w:tcPr>
+          <w:p>
+            <w:r>
+              <w:t>1.</w:t>
+            </w:r>
+          </w:p>
+        </w:tc>
+        <w:tc>
+          <w:tcPr>
+            <w:tcW w:w="8754" w:type="dxa"/>
+            <w:gridSpan w:val="3"/>
+            <w:tcBorders>
+              <w:top w:val="single" w:sz="4" w:space="0" w:color="auto"/>
+              <w:left w:val="single" w:sz="4" w:space="0" w:color="auto"/>
+              <w:bottom w:val="nil"/>
+              <w:right w:val="nil"/>
+            </w:tcBorders>
+          </w:tcPr>
+          <w:p>
+            <w:r>
+              <w:rPr>
+                <w:b/>
+                <w:bCs/>
+              </w:rPr>
+              <w:t>Function</w:t>
+            </w:r>
+            <w:r>
+              <w:t xml:space="preserve"> </w:t>
+            </w:r>
+            <w:proofErr w:type="spellStart"/>
+            <w:r>
+              <w:t>calculateMarks</w:t>
+            </w:r>
+            <w:proofErr w:type="spellEnd"/>
+            <w:r>
+              <w:t>()</w:t>
+            </w:r>
+          </w:p>
+        </w:tc>
+      </w:tr>
+      <w:tr>
+        <w:tc>
+          <w:tcPr>
+            <w:tcW w:w="262" w:type="dxa"/>
+            <w:tcBorders>
+              <w:top w:val="nil"/>
+              <w:left w:val="nil"/>
+              <w:bottom w:val="nil"/>
+              <w:right w:val="single" w:sz="4" w:space="0" w:color="auto"/>
+            </w:tcBorders>
+          </w:tcPr>
+          <w:p>
+            <w:r>
+              <w:t>2.</w:t>
+            </w:r>
+          </w:p>
+        </w:tc>
+        <w:tc>
+          <w:tcPr>
+            <w:tcW w:w="262" w:type="dxa"/>
+            <w:tcBorders>
+              <w:top w:val="nil"/>
+              <w:left w:val="single" w:sz="4" w:space="0" w:color="auto"/>
+              <w:bottom w:val="nil"/>
+              <w:right w:val="single" w:sz="4" w:space="0" w:color="auto"/>
+            </w:tcBorders>
+          </w:tcPr>
+          <w:p/>
+        </w:tc>
+        <w:tc>
+          <w:tcPr>
+            <w:tcW w:w="8492" w:type="dxa"/>
+            <w:gridSpan w:val="2"/>
+            <w:tcBorders>
+              <w:top w:val="nil"/>
+              <w:left w:val="single" w:sz="4" w:space="0" w:color="auto"/>
+              <w:bottom w:val="nil"/>
+              <w:right w:val="nil"/>
+            </w:tcBorders>
+          </w:tcPr>
+          <w:p>
+            <w:r>
+              <w:rPr>
+                <w:b/>
+                <w:bCs/>
+              </w:rPr>
+              <w:t>IF</w:t>
+            </w:r>
+            <w:r>
+              <w:t xml:space="preserve"> a1_marks, a2_marks, and </w:t>
+            </w:r>
+            <w:proofErr w:type="spellStart"/>
+            <w:r>
+              <w:t>exam_marks</w:t>
+            </w:r>
+            <w:proofErr w:type="spellEnd"/>
+            <w:r>
+              <w:t xml:space="preserve"> are all valid numbers (0 to 100)</w:t>
+            </w:r>
+          </w:p>
+        </w:tc>
+      </w:tr>
+      <w:tr>
+        <w:tc>
+          <w:tcPr>
+            <w:tcW w:w="262" w:type="dxa"/>
+            <w:tcBorders>
+              <w:top w:val="nil"/>
+              <w:left w:val="nil"/>
+              <w:bottom w:val="nil"/>
+              <w:right w:val="single" w:sz="4" w:space="0" w:color="auto"/>
+            </w:tcBorders>
+          </w:tcPr>
+          <w:p>
+            <w:r>
+              <w:t>3.</w:t>
+            </w:r>
+          </w:p>
+        </w:tc>
+        <w:tc>
+          <w:tcPr>
+            <w:tcW w:w="262" w:type="dxa"/>
+            <w:tcBorders>
+              <w:top w:val="nil"/>
+              <w:left w:val="single" w:sz="4" w:space="0" w:color="auto"/>
+              <w:bottom w:val="nil"/>
+              <w:right w:val="single" w:sz="4" w:space="0" w:color="auto"/>
+            </w:tcBorders>
+          </w:tcPr>
+          <w:p/>
+        </w:tc>
+        <w:tc>
+          <w:tcPr>
+            <w:tcW w:w="262" w:type="dxa"/>
+            <w:tcBorders>
+              <w:top w:val="nil"/>
+              <w:left w:val="single" w:sz="4" w:space="0" w:color="auto"/>
+              <w:bottom w:val="nil"/>
+              <w:right w:val="single" w:sz="4" w:space="0" w:color="auto"/>
+            </w:tcBorders>
+          </w:tcPr>
+          <w:p/>
+        </w:tc>
+        <w:tc>
+          <w:tcPr>
+            <w:tcW w:w="8230" w:type="dxa"/>
+            <w:tcBorders>
+              <w:top w:val="nil"/>
+              <w:left w:val="single" w:sz="4" w:space="0" w:color="auto"/>
+              <w:bottom w:val="nil"/>
+              <w:right w:val="nil"/>
+            </w:tcBorders>
+          </w:tcPr>
+          <w:p>
+            <w:r>
+              <w:t xml:space="preserve">calculate </w:t>
+            </w:r>
+            <w:proofErr w:type="spellStart"/>
+            <w:r>
+              <w:t>overall_marks</w:t>
+            </w:r>
+            <w:proofErr w:type="spellEnd"/>
+            <w:r>
+              <w:t xml:space="preserve"> by summing a1_marks, a2_marks, and </w:t>
+            </w:r>
+            <w:proofErr w:type="spellStart"/>
+            <w:r>
+              <w:t>exam_marks</w:t>
+            </w:r>
+            <w:proofErr w:type="spellEnd"/>
+          </w:p>
+        </w:tc>
+      </w:tr>
+      <w:tr>
+        <w:tc>
+          <w:tcPr>
+            <w:tcW w:w="262" w:type="dxa"/>
+            <w:tcBorders>
+              <w:top w:val="nil"/>
+              <w:left w:val="nil"/>
+              <w:bottom w:val="nil"/>
+              <w:right w:val="single" w:sz="4" w:space="0" w:color="auto"/>
+            </w:tcBorders>
+          </w:tcPr>
+          <w:p>
+            <w:r>
+              <w:t>4.</w:t>
+            </w:r>
+          </w:p>
+        </w:tc>
+        <w:tc>
+          <w:tcPr>
+            <w:tcW w:w="262" w:type="dxa"/>
+            <w:tcBorders>
+              <w:top w:val="nil"/>
+              <w:left w:val="single" w:sz="4" w:space="0" w:color="auto"/>
+              <w:bottom w:val="nil"/>
+              <w:right w:val="single" w:sz="4" w:space="0" w:color="auto"/>
+            </w:tcBorders>
+          </w:tcPr>
+          <w:p/>
+        </w:tc>
+        <w:tc>
+          <w:tcPr>
+            <w:tcW w:w="262" w:type="dxa"/>
+            <w:tcBorders>
+              <w:top w:val="nil"/>
+              <w:left w:val="single" w:sz="4" w:space="0" w:color="auto"/>
+              <w:bottom w:val="nil"/>
+              <w:right w:val="single" w:sz="4" w:space="0" w:color="auto"/>
+            </w:tcBorders>
+          </w:tcPr>
+          <w:p/>
+        </w:tc>
+        <w:tc>
+          <w:tcPr>
+            <w:tcW w:w="8230" w:type="dxa"/>
+            <w:tcBorders>
+              <w:top w:val="nil"/>
+              <w:left w:val="single" w:sz="4" w:space="0" w:color="auto"/>
+              <w:bottom w:val="nil"/>
+              <w:right w:val="nil"/>
+            </w:tcBorders>
+          </w:tcPr>
+          <w:p>
+            <w:r>
+              <w:t xml:space="preserve">Calculate grade based on </w:t>
+            </w:r>
+            <w:proofErr w:type="spellStart"/>
+            <w:r>
+              <w:t>overall_marks</w:t>
+            </w:r>
+            <w:proofErr w:type="spellEnd"/>
+          </w:p>
+        </w:tc>
+      </w:tr>
+      <w:tr>
+        <w:tc>
+          <w:tcPr>
+            <w:tcW w:w="262" w:type="dxa"/>
+            <w:tcBorders>
+              <w:top w:val="nil"/>
+              <w:left w:val="nil"/>
+              <w:bottom w:val="nil"/>
+              <w:right w:val="single" w:sz="4" w:space="0" w:color="auto"/>
+            </w:tcBorders>
+          </w:tcPr>
+          <w:p>
+            <w:r>
+              <w:t>5.</w:t>
+            </w:r>
+          </w:p>
+        </w:tc>
+        <w:tc>
+          <w:tcPr>
+            <w:tcW w:w="262" w:type="dxa"/>
+            <w:tcBorders>
+              <w:top w:val="nil"/>
+              <w:left w:val="single" w:sz="4" w:space="0" w:color="auto"/>
+              <w:bottom w:val="nil"/>
+              <w:right w:val="single" w:sz="4" w:space="0" w:color="auto"/>
+            </w:tcBorders>
+          </w:tcPr>
+          <w:p/>
+        </w:tc>
+        <w:tc>
+          <w:tcPr>
+            <w:tcW w:w="262" w:type="dxa"/>
+            <w:tcBorders>
+              <w:top w:val="nil"/>
+              <w:left w:val="single" w:sz="4" w:space="0" w:color="auto"/>
+              <w:bottom w:val="nil"/>
+              <w:right w:val="single" w:sz="4" w:space="0" w:color="auto"/>
+            </w:tcBorders>
+          </w:tcPr>
+          <w:p/>
+        </w:tc>
+        <w:tc>
+          <w:tcPr>
+            <w:tcW w:w="8230" w:type="dxa"/>
+            <w:tcBorders>
+              <w:top w:val="nil"/>
+              <w:left w:val="single" w:sz="4" w:space="0" w:color="auto"/>
+              <w:bottom w:val="nil"/>
+              <w:right w:val="nil"/>
+            </w:tcBorders>
+          </w:tcPr>
+          <w:p>
+            <w:r>
+              <w:t>Updates grade attributes with the calculated grade</w:t>
+            </w:r>
+          </w:p>
+        </w:tc>
+      </w:tr>
+      <w:tr>
+        <w:tc>
+          <w:tcPr>
+            <w:tcW w:w="262" w:type="dxa"/>
+            <w:tcBorders>
+              <w:top w:val="nil"/>
+              <w:left w:val="nil"/>
+              <w:bottom w:val="nil"/>
+              <w:right w:val="single" w:sz="4" w:space="0" w:color="auto"/>
+            </w:tcBorders>
+          </w:tcPr>
+          <w:p>
+            <w:r>
+              <w:t>6.</w:t>
+            </w:r>
+          </w:p>
+        </w:tc>
+        <w:tc>
+          <w:tcPr>
+            <w:tcW w:w="262" w:type="dxa"/>
+            <w:tcBorders>
+              <w:top w:val="nil"/>
+              <w:left w:val="single" w:sz="4" w:space="0" w:color="auto"/>
+              <w:bottom w:val="nil"/>
+              <w:right w:val="single" w:sz="4" w:space="0" w:color="auto"/>
+            </w:tcBorders>
+          </w:tcPr>
+          <w:p/>
+        </w:tc>
+        <w:tc>
+          <w:tcPr>
+            <w:tcW w:w="8492" w:type="dxa"/>
+            <w:gridSpan w:val="2"/>
+            <w:tcBorders>
+              <w:top w:val="nil"/>
+              <w:left w:val="single" w:sz="4" w:space="0" w:color="auto"/>
+              <w:bottom w:val="nil"/>
+              <w:right w:val="nil"/>
+            </w:tcBorders>
+          </w:tcPr>
+          <w:p>
+            <w:pPr>
+              <w:rPr>
+                <w:b/>
+                <w:bCs/>
+              </w:rPr>
+            </w:pPr>
+            <w:r>
+              <w:rPr>
+                <w:b/>
+                <w:bCs/>
+              </w:rPr>
+              <w:t>End If</w:t>
+            </w:r>
+          </w:p>
+        </w:tc>
+      </w:tr>
+      <w:tr>
+        <w:tc>
+          <w:tcPr>
+            <w:tcW w:w="262" w:type="dxa"/>
+            <w:tcBorders>
+              <w:top w:val="nil"/>
+              <w:left w:val="nil"/>
+              <w:bottom w:val="single" w:sz="4" w:space="0" w:color="auto"/>
+              <w:right w:val="single" w:sz="4" w:space="0" w:color="auto"/>
+            </w:tcBorders>
+          </w:tcPr>
+          <w:p>
+            <w:r>
+              <w:t>7.</w:t>
+            </w:r>
+          </w:p>
+        </w:tc>
+        <w:tc>
+          <w:tcPr>
+            <w:tcW w:w="8754" w:type="dxa"/>
+            <w:gridSpan w:val="3"/>
+            <w:tcBorders>
+              <w:top w:val="nil"/>
+              <w:left w:val="single" w:sz="4" w:space="0" w:color="auto"/>
+              <w:bottom w:val="single" w:sz="4" w:space="0" w:color="auto"/>
+              <w:right w:val="nil"/>
+            </w:tcBorders>
+          </w:tcPr>
+          <w:p>
+            <w:pPr>
+              <w:rPr>
+                <w:b/>
+                <w:bCs/>
+              </w:rPr>
+            </w:pPr>
+            <w:r>
+              <w:rPr>
+                <w:b/>
+                <w:bCs/>
+              </w:rPr>
+              <w:t>End Function</w:t>
+            </w:r>
+          </w:p>
+        </w:tc>
+      </w:tr>
+    </w:tbl>
+    <w:p/>
+    <w:p>
+      <w:pPr>
+        <w:rPr>
+          <w:b/>
+          <w:bCs/>
+        </w:rPr>
+      </w:pPr>
+      <w:r>
+        <w:rPr>
+          <w:b/>
+          <w:bCs/>
+        </w:rPr>
+        <w:t>Research Class</w:t>
+      </w:r>
+    </w:p>
+    <w:p>
+      <w:r>
+        <w:t xml:space="preserve">The Research class also extends the Unit class, representing a research unit. It introduces attributes specific to research units, such as proposal marks, dissertation marks, and overall marks. The class provides constructors for creating a research unit with default or particular values for the type. It also includes methods for setting and getting these additional attributes. The </w:t>
+      </w:r>
+      <w:proofErr w:type="spellStart"/>
+      <w:r>
+        <w:t>setPp_mark</w:t>
+      </w:r>
+      <w:proofErr w:type="spellEnd"/>
+      <w:r>
+        <w:t xml:space="preserve">(), </w:t>
+      </w:r>
+      <w:proofErr w:type="spellStart"/>
+      <w:r>
+        <w:t>setDis_mark</w:t>
+      </w:r>
+      <w:proofErr w:type="spellEnd"/>
+      <w:r>
+        <w:t xml:space="preserve">(), and </w:t>
+      </w:r>
+      <w:proofErr w:type="spellStart"/>
+      <w:r>
+        <w:t>setOverall_mark</w:t>
+      </w:r>
+      <w:proofErr w:type="spellEnd"/>
+      <w:r>
+        <w:t xml:space="preserve">() methods allow setting marks for the proposal, dissertation, and overall research project, updating the overall marks and recalculating the grade. The </w:t>
+      </w:r>
+      <w:proofErr w:type="spellStart"/>
+      <w:r>
+        <w:t>calculateMarks</w:t>
+      </w:r>
+      <w:proofErr w:type="spellEnd"/>
+      <w:r>
+        <w:t xml:space="preserve"> method calculates the grade based on the overall marks and updates the grader accordingly. The </w:t>
+      </w:r>
+      <w:proofErr w:type="spellStart"/>
+      <w:r>
+        <w:t>to_string</w:t>
+      </w:r>
+      <w:proofErr w:type="spellEnd"/>
+      <w:r>
+        <w:t>() method provides a string representation of the research unit’s information.</w:t>
+      </w:r>
+    </w:p>
+    <w:tbl>
+      <w:tblPr>
+        <w:tblStyle w:val="TableGrid"/>
+        <w:tblW w:w="0" w:type="auto"/>
+        <w:tblLook w:val="04A0" w:firstRow="1" w:lastRow="0" w:firstColumn="1" w:lastColumn="0" w:noHBand="0" w:noVBand="1"/>
+      </w:tblPr>
+      <w:tblGrid>
+        <w:gridCol w:w="397"/>
+        <w:gridCol w:w="261"/>
+        <w:gridCol w:w="261"/>
+        <w:gridCol w:w="8107"/>
+      </w:tblGrid>
+      <w:tr>
+        <w:tc>
+          <w:tcPr>
+            <w:tcW w:w="9016" w:type="dxa"/>
+            <w:gridSpan w:val="4"/>
+            <w:tcBorders>
+              <w:left w:val="nil"/>
+              <w:bottom w:val="single" w:sz="4" w:space="0" w:color="auto"/>
+              <w:right w:val="nil"/>
+            </w:tcBorders>
+          </w:tcPr>
+          <w:p>
+            <w:r>
+              <w:t xml:space="preserve">Pseudocode Explanation: </w:t>
+            </w:r>
+            <w:proofErr w:type="spellStart"/>
+            <w:r>
+              <w:t>calculateMarks</w:t>
+            </w:r>
+            <w:proofErr w:type="spellEnd"/>
+            <w:r>
+              <w:t>() for</w:t>
+            </w:r>
+            <w:r>
+              <w:t xml:space="preserve"> Research</w:t>
+            </w:r>
+            <w:r>
+              <w:t xml:space="preserve"> class</w:t>
+            </w:r>
+          </w:p>
+        </w:tc>
+      </w:tr>
+      <w:tr>
+        <w:tc>
+          <w:tcPr>
+            <w:tcW w:w="262" w:type="dxa"/>
+            <w:tcBorders>
+              <w:top w:val="single" w:sz="4" w:space="0" w:color="auto"/>
+              <w:left w:val="nil"/>
+              <w:bottom w:val="nil"/>
+              <w:right w:val="single" w:sz="4" w:space="0" w:color="auto"/>
+            </w:tcBorders>
+          </w:tcPr>
+          <w:p>
+            <w:r>
+              <w:t>1.</w:t>
+            </w:r>
+          </w:p>
+        </w:tc>
+        <w:tc>
+          <w:tcPr>
+            <w:tcW w:w="8754" w:type="dxa"/>
+            <w:gridSpan w:val="3"/>
+            <w:tcBorders>
+              <w:top w:val="single" w:sz="4" w:space="0" w:color="auto"/>
+              <w:left w:val="single" w:sz="4" w:space="0" w:color="auto"/>
+              <w:bottom w:val="nil"/>
+              <w:right w:val="nil"/>
+            </w:tcBorders>
+          </w:tcPr>
+          <w:p>
+            <w:r>
+              <w:rPr>
+                <w:b/>
+                <w:bCs/>
+              </w:rPr>
+              <w:t>Function</w:t>
+            </w:r>
+            <w:r>
+              <w:t xml:space="preserve"> </w:t>
+            </w:r>
+            <w:proofErr w:type="spellStart"/>
+            <w:r>
+              <w:t>calculateMarks</w:t>
+            </w:r>
+            <w:proofErr w:type="spellEnd"/>
+            <w:r>
+              <w:t>()</w:t>
+            </w:r>
+          </w:p>
+        </w:tc>
+      </w:tr>
+      <w:tr>
+        <w:tc>
+          <w:tcPr>
+            <w:tcW w:w="262" w:type="dxa"/>
+            <w:tcBorders>
+              <w:top w:val="nil"/>
+              <w:left w:val="nil"/>
+              <w:bottom w:val="nil"/>
+              <w:right w:val="single" w:sz="4" w:space="0" w:color="auto"/>
+            </w:tcBorders>
+          </w:tcPr>
+          <w:p>
+            <w:r>
+              <w:t>2.</w:t>
+            </w:r>
+          </w:p>
+        </w:tc>
+        <w:tc>
+          <w:tcPr>
+            <w:tcW w:w="262" w:type="dxa"/>
+            <w:tcBorders>
+              <w:top w:val="nil"/>
+              <w:left w:val="single" w:sz="4" w:space="0" w:color="auto"/>
+              <w:bottom w:val="nil"/>
+              <w:right w:val="single" w:sz="4" w:space="0" w:color="auto"/>
+            </w:tcBorders>
+          </w:tcPr>
+          <w:p/>
+        </w:tc>
+        <w:tc>
+          <w:tcPr>
+            <w:tcW w:w="8492" w:type="dxa"/>
+            <w:gridSpan w:val="2"/>
+            <w:tcBorders>
+              <w:top w:val="nil"/>
+              <w:left w:val="single" w:sz="4" w:space="0" w:color="auto"/>
+              <w:bottom w:val="nil"/>
+              <w:right w:val="nil"/>
+            </w:tcBorders>
+          </w:tcPr>
+          <w:p>
+            <w:r>
+              <w:rPr>
+                <w:b/>
+                <w:bCs/>
+              </w:rPr>
+              <w:t>IF</w:t>
+            </w:r>
+            <w:r>
+              <w:t xml:space="preserve"> </w:t>
+            </w:r>
+            <w:proofErr w:type="spellStart"/>
+            <w:r>
+              <w:t>pp_mark</w:t>
+            </w:r>
+            <w:proofErr w:type="spellEnd"/>
+            <w:r>
+              <w:t xml:space="preserve">, </w:t>
+            </w:r>
+            <w:proofErr w:type="spellStart"/>
+            <w:r>
+              <w:t>dis_mark</w:t>
+            </w:r>
+            <w:proofErr w:type="spellEnd"/>
+            <w:r>
+              <w:t xml:space="preserve"> are valid numbers (0 to 100)</w:t>
+            </w:r>
+          </w:p>
+        </w:tc>
+      </w:tr>
+      <w:tr>
+        <w:tc>
+          <w:tcPr>
+            <w:tcW w:w="262" w:type="dxa"/>
+            <w:tcBorders>
+              <w:top w:val="nil"/>
+              <w:left w:val="nil"/>
+              <w:bottom w:val="nil"/>
+              <w:right w:val="single" w:sz="4" w:space="0" w:color="auto"/>
+            </w:tcBorders>
+          </w:tcPr>
+          <w:p>
+            <w:r>
+              <w:t>3.</w:t>
+            </w:r>
+          </w:p>
+        </w:tc>
+        <w:tc>
+          <w:tcPr>
+            <w:tcW w:w="262" w:type="dxa"/>
+            <w:tcBorders>
+              <w:top w:val="nil"/>
+              <w:left w:val="single" w:sz="4" w:space="0" w:color="auto"/>
+              <w:bottom w:val="nil"/>
+              <w:right w:val="single" w:sz="4" w:space="0" w:color="auto"/>
+            </w:tcBorders>
+          </w:tcPr>
+          <w:p/>
+        </w:tc>
+        <w:tc>
+          <w:tcPr>
+            <w:tcW w:w="262" w:type="dxa"/>
+            <w:tcBorders>
+              <w:top w:val="nil"/>
+              <w:left w:val="single" w:sz="4" w:space="0" w:color="auto"/>
+              <w:bottom w:val="nil"/>
+              <w:right w:val="single" w:sz="4" w:space="0" w:color="auto"/>
+            </w:tcBorders>
+          </w:tcPr>
+          <w:p/>
+        </w:tc>
+        <w:tc>
+          <w:tcPr>
+            <w:tcW w:w="8230" w:type="dxa"/>
+            <w:tcBorders>
+              <w:top w:val="nil"/>
+              <w:left w:val="single" w:sz="4" w:space="0" w:color="auto"/>
+              <w:bottom w:val="nil"/>
+              <w:right w:val="nil"/>
+            </w:tcBorders>
+          </w:tcPr>
+          <w:p>
+            <w:r>
+              <w:t xml:space="preserve">calculate </w:t>
+            </w:r>
+            <w:proofErr w:type="spellStart"/>
+            <w:r>
+              <w:t>overall_marks</w:t>
+            </w:r>
+            <w:proofErr w:type="spellEnd"/>
+            <w:r>
+              <w:t xml:space="preserve"> by summing </w:t>
+            </w:r>
+            <w:proofErr w:type="spellStart"/>
+            <w:r>
+              <w:t>pp_mark</w:t>
+            </w:r>
+            <w:proofErr w:type="spellEnd"/>
+            <w:r>
+              <w:t xml:space="preserve"> and </w:t>
+            </w:r>
+            <w:proofErr w:type="spellStart"/>
+            <w:r>
+              <w:t>dis_mark</w:t>
+            </w:r>
+            <w:proofErr w:type="spellEnd"/>
+            <w:r>
+              <w:t xml:space="preserve"> </w:t>
+            </w:r>
+          </w:p>
+        </w:tc>
+      </w:tr>
+      <w:tr>
+        <w:tc>
+          <w:tcPr>
+            <w:tcW w:w="262" w:type="dxa"/>
+            <w:tcBorders>
+              <w:top w:val="nil"/>
+              <w:left w:val="nil"/>
+              <w:bottom w:val="nil"/>
+              <w:right w:val="single" w:sz="4" w:space="0" w:color="auto"/>
+            </w:tcBorders>
+          </w:tcPr>
+          <w:p>
+            <w:r>
+              <w:t>4.</w:t>
+            </w:r>
+          </w:p>
+        </w:tc>
+        <w:tc>
+          <w:tcPr>
+            <w:tcW w:w="262" w:type="dxa"/>
+            <w:tcBorders>
+              <w:top w:val="nil"/>
+              <w:left w:val="single" w:sz="4" w:space="0" w:color="auto"/>
+              <w:bottom w:val="nil"/>
+              <w:right w:val="single" w:sz="4" w:space="0" w:color="auto"/>
+            </w:tcBorders>
+          </w:tcPr>
+          <w:p/>
+        </w:tc>
+        <w:tc>
+          <w:tcPr>
+            <w:tcW w:w="262" w:type="dxa"/>
+            <w:tcBorders>
+              <w:top w:val="nil"/>
+              <w:left w:val="single" w:sz="4" w:space="0" w:color="auto"/>
+              <w:bottom w:val="nil"/>
+              <w:right w:val="single" w:sz="4" w:space="0" w:color="auto"/>
+            </w:tcBorders>
+          </w:tcPr>
+          <w:p/>
+        </w:tc>
+        <w:tc>
+          <w:tcPr>
+            <w:tcW w:w="8230" w:type="dxa"/>
+            <w:tcBorders>
+              <w:top w:val="nil"/>
+              <w:left w:val="single" w:sz="4" w:space="0" w:color="auto"/>
+              <w:bottom w:val="nil"/>
+              <w:right w:val="nil"/>
+            </w:tcBorders>
+          </w:tcPr>
+          <w:p>
+            <w:r>
+              <w:t xml:space="preserve">Calculate grade based on </w:t>
+            </w:r>
+            <w:proofErr w:type="spellStart"/>
+            <w:r>
+              <w:t>overall_marks</w:t>
+            </w:r>
+            <w:proofErr w:type="spellEnd"/>
+          </w:p>
+        </w:tc>
+      </w:tr>
+      <w:tr>
+        <w:tc>
+          <w:tcPr>
+            <w:tcW w:w="262" w:type="dxa"/>
+            <w:tcBorders>
+              <w:top w:val="nil"/>
+              <w:left w:val="nil"/>
+              <w:bottom w:val="nil"/>
+              <w:right w:val="single" w:sz="4" w:space="0" w:color="auto"/>
+            </w:tcBorders>
+          </w:tcPr>
+          <w:p>
+            <w:r>
+              <w:t>5.</w:t>
+            </w:r>
+          </w:p>
+        </w:tc>
+        <w:tc>
+          <w:tcPr>
+            <w:tcW w:w="262" w:type="dxa"/>
+            <w:tcBorders>
+              <w:top w:val="nil"/>
+              <w:left w:val="single" w:sz="4" w:space="0" w:color="auto"/>
+              <w:bottom w:val="nil"/>
+              <w:right w:val="single" w:sz="4" w:space="0" w:color="auto"/>
+            </w:tcBorders>
+          </w:tcPr>
+          <w:p/>
+        </w:tc>
+        <w:tc>
+          <w:tcPr>
+            <w:tcW w:w="262" w:type="dxa"/>
+            <w:tcBorders>
+              <w:top w:val="nil"/>
+              <w:left w:val="single" w:sz="4" w:space="0" w:color="auto"/>
+              <w:bottom w:val="nil"/>
+              <w:right w:val="single" w:sz="4" w:space="0" w:color="auto"/>
+            </w:tcBorders>
+          </w:tcPr>
+          <w:p/>
+        </w:tc>
+        <w:tc>
+          <w:tcPr>
+            <w:tcW w:w="8230" w:type="dxa"/>
+            <w:tcBorders>
+              <w:top w:val="nil"/>
+              <w:left w:val="single" w:sz="4" w:space="0" w:color="auto"/>
+              <w:bottom w:val="nil"/>
+              <w:right w:val="nil"/>
+            </w:tcBorders>
+          </w:tcPr>
+          <w:p>
+            <w:r>
+              <w:t>Updates grade attributes with the calculated grade</w:t>
+            </w:r>
+          </w:p>
+        </w:tc>
+      </w:tr>
+      <w:tr>
+        <w:tc>
+          <w:tcPr>
+            <w:tcW w:w="262" w:type="dxa"/>
+            <w:tcBorders>
+              <w:top w:val="nil"/>
+              <w:left w:val="nil"/>
+              <w:bottom w:val="nil"/>
+              <w:right w:val="single" w:sz="4" w:space="0" w:color="auto"/>
+            </w:tcBorders>
+          </w:tcPr>
+          <w:p>
+            <w:r>
+              <w:t>6.</w:t>
+            </w:r>
+          </w:p>
+        </w:tc>
+        <w:tc>
+          <w:tcPr>
+            <w:tcW w:w="262" w:type="dxa"/>
+            <w:tcBorders>
+              <w:top w:val="nil"/>
+              <w:left w:val="single" w:sz="4" w:space="0" w:color="auto"/>
+              <w:bottom w:val="nil"/>
+              <w:right w:val="single" w:sz="4" w:space="0" w:color="auto"/>
+            </w:tcBorders>
+          </w:tcPr>
+          <w:p/>
+        </w:tc>
+        <w:tc>
+          <w:tcPr>
+            <w:tcW w:w="8492" w:type="dxa"/>
+            <w:gridSpan w:val="2"/>
+            <w:tcBorders>
+              <w:top w:val="nil"/>
+              <w:left w:val="single" w:sz="4" w:space="0" w:color="auto"/>
+              <w:bottom w:val="nil"/>
+              <w:right w:val="nil"/>
+            </w:tcBorders>
+          </w:tcPr>
+          <w:p>
+            <w:pPr>
+              <w:rPr>
+                <w:b/>
+                <w:bCs/>
+              </w:rPr>
+            </w:pPr>
+            <w:r>
+              <w:rPr>
+                <w:b/>
+                <w:bCs/>
+              </w:rPr>
+              <w:t>End If</w:t>
+            </w:r>
+          </w:p>
+        </w:tc>
+      </w:tr>
+      <w:tr>
+        <w:tc>
+          <w:tcPr>
+            <w:tcW w:w="262" w:type="dxa"/>
+            <w:tcBorders>
+              <w:top w:val="nil"/>
+              <w:left w:val="nil"/>
+              <w:bottom w:val="single" w:sz="4" w:space="0" w:color="auto"/>
+              <w:right w:val="single" w:sz="4" w:space="0" w:color="auto"/>
+            </w:tcBorders>
+          </w:tcPr>
+          <w:p>
+            <w:r>
+              <w:t>7.</w:t>
+            </w:r>
+          </w:p>
+        </w:tc>
+        <w:tc>
+          <w:tcPr>
+            <w:tcW w:w="8754" w:type="dxa"/>
+            <w:gridSpan w:val="3"/>
+            <w:tcBorders>
+              <w:top w:val="nil"/>
+              <w:left w:val="single" w:sz="4" w:space="0" w:color="auto"/>
+              <w:bottom w:val="single" w:sz="4" w:space="0" w:color="auto"/>
+              <w:right w:val="nil"/>
+            </w:tcBorders>
+          </w:tcPr>
+          <w:p>
+            <w:pPr>
+              <w:rPr>
+                <w:b/>
+                <w:bCs/>
+              </w:rPr>
+            </w:pPr>
+            <w:r>
+              <w:rPr>
+                <w:b/>
+                <w:bCs/>
+              </w:rPr>
+              <w:t>End Function</w:t>
+            </w:r>
+          </w:p>
+        </w:tc>
+      </w:tr>
+    </w:tbl>
+    <w:p/>
+    <w:p>
+      <w:pPr>
+        <w:rPr>
+          <w:b/>
+          <w:bCs/>
+        </w:rPr>
+      </w:pPr>
+      <w:proofErr w:type="spellStart"/>
+      <w:r>
+        <w:rPr>
+          <w:b/>
+          <w:bCs/>
+        </w:rPr>
+        <w:t>CsvHandler</w:t>
+      </w:r>
+      <w:proofErr w:type="spellEnd"/>
+      <w:r>
+        <w:rPr>
+          <w:b/>
+          <w:bCs/>
+        </w:rPr>
+        <w:t xml:space="preserve"> Class</w:t>
+      </w:r>
       <w:bookmarkStart w:id="4" w:name="_Toc162530117"/>
+    </w:p>
+    <w:p>
+      <w:r>
+        <w:t xml:space="preserve">The </w:t>
+      </w:r>
+      <w:proofErr w:type="spellStart"/>
+      <w:r>
+        <w:t>CsvHandler</w:t>
+      </w:r>
+      <w:proofErr w:type="spellEnd"/>
+      <w:r>
+        <w:t xml:space="preserve"> class in Java is designed to manage student data from CSV files, including loading student information, processing marks, and exporting sorted student data to a CSV file. It supports different types of students, such as </w:t>
+      </w:r>
+      <w:proofErr w:type="spellStart"/>
+      <w:r>
+        <w:t>Student_Course</w:t>
+      </w:r>
+      <w:proofErr w:type="spellEnd"/>
+      <w:r>
+        <w:t xml:space="preserve"> and </w:t>
+      </w:r>
+      <w:proofErr w:type="spellStart"/>
+      <w:r>
+        <w:t>Student_Research</w:t>
+      </w:r>
+      <w:proofErr w:type="spellEnd"/>
+      <w:r>
+        <w:t xml:space="preserve">, by distinguishing them based on a prefix in the CSV file. Upon initialization, the class set file paths for student data, marks, and the output file for sorted students. It then </w:t>
+      </w:r>
+      <w:r>
+        <w:t>loads</w:t>
+      </w:r>
+      <w:r>
+        <w:t xml:space="preserve"> student data, where each line from the student CSV file is read, and either a </w:t>
+      </w:r>
+      <w:proofErr w:type="spellStart"/>
+      <w:r>
+        <w:t>Student_Course</w:t>
+      </w:r>
+      <w:proofErr w:type="spellEnd"/>
+      <w:r>
+        <w:t xml:space="preserve"> or </w:t>
+      </w:r>
+      <w:proofErr w:type="spellStart"/>
+      <w:r>
+        <w:t>Student_Research</w:t>
+      </w:r>
+      <w:proofErr w:type="spellEnd"/>
+      <w:r>
+        <w:t xml:space="preserve"> object is created based on the prefix, adding them to an </w:t>
+      </w:r>
+      <w:proofErr w:type="spellStart"/>
+      <w:r>
+        <w:t>ArrayList</w:t>
+      </w:r>
+      <w:proofErr w:type="spellEnd"/>
+      <w:r>
+        <w:t xml:space="preserve"> of students. </w:t>
+      </w:r>
+    </w:p>
+    <w:tbl>
+      <w:tblPr>
+        <w:tblStyle w:val="TableGrid"/>
+        <w:tblW w:w="0" w:type="auto"/>
+        <w:tblLook w:val="04A0" w:firstRow="1" w:lastRow="0" w:firstColumn="1" w:lastColumn="0" w:noHBand="0" w:noVBand="1"/>
+      </w:tblPr>
+      <w:tblGrid>
+        <w:gridCol w:w="517"/>
+        <w:gridCol w:w="268"/>
+        <w:gridCol w:w="235"/>
+        <w:gridCol w:w="235"/>
+        <w:gridCol w:w="247"/>
+        <w:gridCol w:w="7524"/>
+      </w:tblGrid>
+      <w:tr>
+        <w:tc>
+          <w:tcPr>
+            <w:tcW w:w="9016" w:type="dxa"/>
+            <w:gridSpan w:val="6"/>
+            <w:tcBorders>
+              <w:top w:val="single" w:sz="4" w:space="0" w:color="auto"/>
+              <w:left w:val="nil"/>
+              <w:bottom w:val="single" w:sz="4" w:space="0" w:color="auto"/>
+              <w:right w:val="nil"/>
+            </w:tcBorders>
+          </w:tcPr>
+          <w:p>
+            <w:r>
+              <w:lastRenderedPageBreak/>
+              <w:t xml:space="preserve">Pseudocode Explanation: </w:t>
+            </w:r>
+            <w:proofErr w:type="spellStart"/>
+            <w:r>
+              <w:t>load_student</w:t>
+            </w:r>
+            <w:proofErr w:type="spellEnd"/>
+            <w:r>
+              <w:t>()</w:t>
+            </w:r>
+          </w:p>
+        </w:tc>
+      </w:tr>
+      <w:tr>
+        <w:tc>
+          <w:tcPr>
+            <w:tcW w:w="265" w:type="dxa"/>
+            <w:tcBorders>
+              <w:top w:val="single" w:sz="4" w:space="0" w:color="auto"/>
+              <w:left w:val="nil"/>
+              <w:bottom w:val="nil"/>
+              <w:right w:val="single" w:sz="4" w:space="0" w:color="auto"/>
+            </w:tcBorders>
+          </w:tcPr>
+          <w:p>
+            <w:r>
+              <w:t>1.</w:t>
+            </w:r>
+          </w:p>
+        </w:tc>
+        <w:tc>
+          <w:tcPr>
+            <w:tcW w:w="8751" w:type="dxa"/>
+            <w:gridSpan w:val="5"/>
+            <w:tcBorders>
+              <w:top w:val="single" w:sz="4" w:space="0" w:color="auto"/>
+              <w:left w:val="single" w:sz="4" w:space="0" w:color="auto"/>
+              <w:bottom w:val="nil"/>
+              <w:right w:val="nil"/>
+            </w:tcBorders>
+          </w:tcPr>
+          <w:p>
+            <w:r>
+              <w:rPr>
+                <w:b/>
+                <w:bCs/>
+              </w:rPr>
+              <w:t>Function</w:t>
+            </w:r>
+            <w:r>
+              <w:t xml:space="preserve"> </w:t>
+            </w:r>
+            <w:proofErr w:type="spellStart"/>
+            <w:r>
+              <w:t>load_student</w:t>
+            </w:r>
+            <w:proofErr w:type="spellEnd"/>
+            <w:r>
+              <w:t>()</w:t>
+            </w:r>
+          </w:p>
+        </w:tc>
+      </w:tr>
+      <w:tr>
+        <w:tc>
+          <w:tcPr>
+            <w:tcW w:w="265" w:type="dxa"/>
+            <w:tcBorders>
+              <w:top w:val="nil"/>
+              <w:left w:val="nil"/>
+              <w:bottom w:val="nil"/>
+              <w:right w:val="single" w:sz="4" w:space="0" w:color="auto"/>
+            </w:tcBorders>
+          </w:tcPr>
+          <w:p>
+            <w:r>
+              <w:t>2.</w:t>
+            </w:r>
+          </w:p>
+        </w:tc>
+        <w:tc>
+          <w:tcPr>
+            <w:tcW w:w="270" w:type="dxa"/>
+            <w:tcBorders>
+              <w:top w:val="nil"/>
+              <w:left w:val="single" w:sz="4" w:space="0" w:color="auto"/>
+              <w:bottom w:val="nil"/>
+              <w:right w:val="single" w:sz="4" w:space="0" w:color="auto"/>
+            </w:tcBorders>
+          </w:tcPr>
+          <w:p/>
+        </w:tc>
+        <w:tc>
+          <w:tcPr>
+            <w:tcW w:w="8481" w:type="dxa"/>
+            <w:gridSpan w:val="4"/>
+            <w:tcBorders>
+              <w:top w:val="nil"/>
+              <w:left w:val="single" w:sz="4" w:space="0" w:color="auto"/>
+              <w:bottom w:val="nil"/>
+              <w:right w:val="nil"/>
+            </w:tcBorders>
+          </w:tcPr>
+          <w:p>
+            <w:pPr>
+              <w:rPr>
+                <w:b/>
+                <w:bCs/>
+              </w:rPr>
+            </w:pPr>
+            <w:r>
+              <w:rPr>
+                <w:b/>
+                <w:bCs/>
+              </w:rPr>
+              <w:t>Try</w:t>
+            </w:r>
+          </w:p>
+        </w:tc>
+      </w:tr>
+      <w:tr>
+        <w:tc>
+          <w:tcPr>
+            <w:tcW w:w="265" w:type="dxa"/>
+            <w:tcBorders>
+              <w:top w:val="nil"/>
+              <w:left w:val="nil"/>
+              <w:bottom w:val="nil"/>
+              <w:right w:val="single" w:sz="4" w:space="0" w:color="auto"/>
+            </w:tcBorders>
+          </w:tcPr>
+          <w:p>
+            <w:r>
+              <w:t>3.</w:t>
+            </w:r>
+          </w:p>
+        </w:tc>
+        <w:tc>
+          <w:tcPr>
+            <w:tcW w:w="270" w:type="dxa"/>
+            <w:tcBorders>
+              <w:top w:val="nil"/>
+              <w:left w:val="single" w:sz="4" w:space="0" w:color="auto"/>
+              <w:bottom w:val="nil"/>
+              <w:right w:val="single" w:sz="4" w:space="0" w:color="auto"/>
+            </w:tcBorders>
+          </w:tcPr>
+          <w:p/>
+        </w:tc>
+        <w:tc>
+          <w:tcPr>
+            <w:tcW w:w="236" w:type="dxa"/>
+            <w:tcBorders>
+              <w:top w:val="nil"/>
+              <w:left w:val="single" w:sz="4" w:space="0" w:color="auto"/>
+              <w:bottom w:val="nil"/>
+              <w:right w:val="single" w:sz="4" w:space="0" w:color="auto"/>
+            </w:tcBorders>
+          </w:tcPr>
+          <w:p/>
+        </w:tc>
+        <w:tc>
+          <w:tcPr>
+            <w:tcW w:w="8245" w:type="dxa"/>
+            <w:gridSpan w:val="3"/>
+            <w:tcBorders>
+              <w:top w:val="nil"/>
+              <w:left w:val="single" w:sz="4" w:space="0" w:color="auto"/>
+              <w:bottom w:val="nil"/>
+              <w:right w:val="nil"/>
+            </w:tcBorders>
+          </w:tcPr>
+          <w:p>
+            <w:r>
+              <w:rPr>
+                <w:b/>
+                <w:bCs/>
+              </w:rPr>
+              <w:t>Open</w:t>
+            </w:r>
+            <w:r>
+              <w:t xml:space="preserve"> </w:t>
+            </w:r>
+            <w:proofErr w:type="spellStart"/>
+            <w:r>
+              <w:t>fileReader</w:t>
+            </w:r>
+            <w:proofErr w:type="spellEnd"/>
+            <w:r>
+              <w:t xml:space="preserve"> for reading from </w:t>
+            </w:r>
+            <w:proofErr w:type="spellStart"/>
+            <w:r>
+              <w:t>student_csv</w:t>
+            </w:r>
+            <w:proofErr w:type="spellEnd"/>
+            <w:r>
+              <w:t xml:space="preserve"> file</w:t>
+            </w:r>
+          </w:p>
+        </w:tc>
+      </w:tr>
+      <w:tr>
+        <w:tc>
+          <w:tcPr>
+            <w:tcW w:w="265" w:type="dxa"/>
+            <w:tcBorders>
+              <w:top w:val="nil"/>
+              <w:left w:val="nil"/>
+              <w:bottom w:val="nil"/>
+              <w:right w:val="single" w:sz="4" w:space="0" w:color="auto"/>
+            </w:tcBorders>
+          </w:tcPr>
+          <w:p>
+            <w:r>
+              <w:t>4.</w:t>
+            </w:r>
+          </w:p>
+        </w:tc>
+        <w:tc>
+          <w:tcPr>
+            <w:tcW w:w="270" w:type="dxa"/>
+            <w:tcBorders>
+              <w:top w:val="nil"/>
+              <w:left w:val="single" w:sz="4" w:space="0" w:color="auto"/>
+              <w:bottom w:val="nil"/>
+              <w:right w:val="single" w:sz="4" w:space="0" w:color="auto"/>
+            </w:tcBorders>
+          </w:tcPr>
+          <w:p/>
+        </w:tc>
+        <w:tc>
+          <w:tcPr>
+            <w:tcW w:w="236" w:type="dxa"/>
+            <w:tcBorders>
+              <w:top w:val="nil"/>
+              <w:left w:val="single" w:sz="4" w:space="0" w:color="auto"/>
+              <w:bottom w:val="nil"/>
+              <w:right w:val="single" w:sz="4" w:space="0" w:color="auto"/>
+            </w:tcBorders>
+          </w:tcPr>
+          <w:p/>
+        </w:tc>
+        <w:tc>
+          <w:tcPr>
+            <w:tcW w:w="8245" w:type="dxa"/>
+            <w:gridSpan w:val="3"/>
+            <w:tcBorders>
+              <w:top w:val="nil"/>
+              <w:left w:val="single" w:sz="4" w:space="0" w:color="auto"/>
+              <w:bottom w:val="nil"/>
+              <w:right w:val="nil"/>
+            </w:tcBorders>
+          </w:tcPr>
+          <w:p>
+            <w:r>
+              <w:rPr>
+                <w:b/>
+                <w:bCs/>
+              </w:rPr>
+              <w:t>While</w:t>
+            </w:r>
+            <w:r>
+              <w:t xml:space="preserve"> there are more lines in the file</w:t>
+            </w:r>
+          </w:p>
+        </w:tc>
+      </w:tr>
+      <w:tr>
+        <w:tc>
+          <w:tcPr>
+            <w:tcW w:w="265" w:type="dxa"/>
+            <w:tcBorders>
+              <w:top w:val="nil"/>
+              <w:left w:val="nil"/>
+              <w:bottom w:val="nil"/>
+              <w:right w:val="single" w:sz="4" w:space="0" w:color="auto"/>
+            </w:tcBorders>
+          </w:tcPr>
+          <w:p>
+            <w:r>
+              <w:t>5.</w:t>
+            </w:r>
+          </w:p>
+        </w:tc>
+        <w:tc>
+          <w:tcPr>
+            <w:tcW w:w="270" w:type="dxa"/>
+            <w:tcBorders>
+              <w:top w:val="nil"/>
+              <w:left w:val="single" w:sz="4" w:space="0" w:color="auto"/>
+              <w:bottom w:val="nil"/>
+              <w:right w:val="single" w:sz="4" w:space="0" w:color="auto"/>
+            </w:tcBorders>
+          </w:tcPr>
+          <w:p/>
+        </w:tc>
+        <w:tc>
+          <w:tcPr>
+            <w:tcW w:w="236" w:type="dxa"/>
+            <w:tcBorders>
+              <w:top w:val="nil"/>
+              <w:left w:val="single" w:sz="4" w:space="0" w:color="auto"/>
+              <w:bottom w:val="nil"/>
+              <w:right w:val="single" w:sz="4" w:space="0" w:color="auto"/>
+            </w:tcBorders>
+          </w:tcPr>
+          <w:p/>
+        </w:tc>
+        <w:tc>
+          <w:tcPr>
+            <w:tcW w:w="236" w:type="dxa"/>
+            <w:tcBorders>
+              <w:top w:val="nil"/>
+              <w:left w:val="single" w:sz="4" w:space="0" w:color="auto"/>
+              <w:bottom w:val="nil"/>
+              <w:right w:val="single" w:sz="4" w:space="0" w:color="auto"/>
+            </w:tcBorders>
+          </w:tcPr>
+          <w:p/>
+        </w:tc>
+        <w:tc>
+          <w:tcPr>
+            <w:tcW w:w="8009" w:type="dxa"/>
+            <w:gridSpan w:val="2"/>
+            <w:tcBorders>
+              <w:top w:val="nil"/>
+              <w:left w:val="single" w:sz="4" w:space="0" w:color="auto"/>
+              <w:bottom w:val="nil"/>
+              <w:right w:val="nil"/>
+            </w:tcBorders>
+          </w:tcPr>
+          <w:p>
+            <w:r>
+              <w:rPr>
+                <w:b/>
+                <w:bCs/>
+              </w:rPr>
+              <w:t>Read</w:t>
+            </w:r>
+            <w:r>
+              <w:t xml:space="preserve"> the next line from the file</w:t>
+            </w:r>
+          </w:p>
+        </w:tc>
+      </w:tr>
+      <w:tr>
+        <w:tc>
+          <w:tcPr>
+            <w:tcW w:w="265" w:type="dxa"/>
+            <w:tcBorders>
+              <w:top w:val="nil"/>
+              <w:left w:val="nil"/>
+              <w:bottom w:val="nil"/>
+              <w:right w:val="single" w:sz="4" w:space="0" w:color="auto"/>
+            </w:tcBorders>
+          </w:tcPr>
+          <w:p>
+            <w:r>
+              <w:t>6.</w:t>
+            </w:r>
+          </w:p>
+        </w:tc>
+        <w:tc>
+          <w:tcPr>
+            <w:tcW w:w="270" w:type="dxa"/>
+            <w:tcBorders>
+              <w:top w:val="nil"/>
+              <w:left w:val="single" w:sz="4" w:space="0" w:color="auto"/>
+              <w:bottom w:val="nil"/>
+              <w:right w:val="single" w:sz="4" w:space="0" w:color="auto"/>
+            </w:tcBorders>
+          </w:tcPr>
+          <w:p/>
+        </w:tc>
+        <w:tc>
+          <w:tcPr>
+            <w:tcW w:w="236" w:type="dxa"/>
+            <w:tcBorders>
+              <w:top w:val="nil"/>
+              <w:left w:val="single" w:sz="4" w:space="0" w:color="auto"/>
+              <w:bottom w:val="nil"/>
+              <w:right w:val="single" w:sz="4" w:space="0" w:color="auto"/>
+            </w:tcBorders>
+          </w:tcPr>
+          <w:p/>
+        </w:tc>
+        <w:tc>
+          <w:tcPr>
+            <w:tcW w:w="236" w:type="dxa"/>
+            <w:tcBorders>
+              <w:top w:val="nil"/>
+              <w:left w:val="single" w:sz="4" w:space="0" w:color="auto"/>
+              <w:bottom w:val="nil"/>
+              <w:right w:val="single" w:sz="4" w:space="0" w:color="auto"/>
+            </w:tcBorders>
+          </w:tcPr>
+          <w:p/>
+        </w:tc>
+        <w:tc>
+          <w:tcPr>
+            <w:tcW w:w="8009" w:type="dxa"/>
+            <w:gridSpan w:val="2"/>
+            <w:tcBorders>
+              <w:top w:val="nil"/>
+              <w:left w:val="single" w:sz="4" w:space="0" w:color="auto"/>
+              <w:bottom w:val="nil"/>
+              <w:right w:val="nil"/>
+            </w:tcBorders>
+          </w:tcPr>
+          <w:p>
+            <w:r>
+              <w:rPr>
+                <w:b/>
+                <w:bCs/>
+              </w:rPr>
+              <w:t>Split</w:t>
+            </w:r>
+            <w:r>
+              <w:t xml:space="preserve"> the line into an array of strings using comma as the delimiter</w:t>
+            </w:r>
+          </w:p>
+        </w:tc>
+      </w:tr>
+      <w:tr>
+        <w:tc>
+          <w:tcPr>
+            <w:tcW w:w="265" w:type="dxa"/>
+            <w:tcBorders>
+              <w:top w:val="nil"/>
+              <w:left w:val="nil"/>
+              <w:bottom w:val="nil"/>
+              <w:right w:val="single" w:sz="4" w:space="0" w:color="auto"/>
+            </w:tcBorders>
+          </w:tcPr>
+          <w:p>
+            <w:r>
+              <w:t>7.</w:t>
+            </w:r>
+          </w:p>
+        </w:tc>
+        <w:tc>
+          <w:tcPr>
+            <w:tcW w:w="270" w:type="dxa"/>
+            <w:tcBorders>
+              <w:top w:val="nil"/>
+              <w:left w:val="single" w:sz="4" w:space="0" w:color="auto"/>
+              <w:bottom w:val="nil"/>
+              <w:right w:val="single" w:sz="4" w:space="0" w:color="auto"/>
+            </w:tcBorders>
+          </w:tcPr>
+          <w:p/>
+        </w:tc>
+        <w:tc>
+          <w:tcPr>
+            <w:tcW w:w="236" w:type="dxa"/>
+            <w:tcBorders>
+              <w:top w:val="nil"/>
+              <w:left w:val="single" w:sz="4" w:space="0" w:color="auto"/>
+              <w:bottom w:val="nil"/>
+              <w:right w:val="single" w:sz="4" w:space="0" w:color="auto"/>
+            </w:tcBorders>
+          </w:tcPr>
+          <w:p/>
+        </w:tc>
+        <w:tc>
+          <w:tcPr>
+            <w:tcW w:w="236" w:type="dxa"/>
+            <w:tcBorders>
+              <w:top w:val="nil"/>
+              <w:left w:val="single" w:sz="4" w:space="0" w:color="auto"/>
+              <w:bottom w:val="nil"/>
+              <w:right w:val="single" w:sz="4" w:space="0" w:color="auto"/>
+            </w:tcBorders>
+          </w:tcPr>
+          <w:p/>
+        </w:tc>
+        <w:tc>
+          <w:tcPr>
+            <w:tcW w:w="8009" w:type="dxa"/>
+            <w:gridSpan w:val="2"/>
+            <w:tcBorders>
+              <w:top w:val="nil"/>
+              <w:left w:val="single" w:sz="4" w:space="0" w:color="auto"/>
+              <w:bottom w:val="nil"/>
+              <w:right w:val="nil"/>
+            </w:tcBorders>
+          </w:tcPr>
+          <w:p>
+            <w:r>
+              <w:rPr>
+                <w:b/>
+                <w:bCs/>
+              </w:rPr>
+              <w:t>If</w:t>
+            </w:r>
+            <w:r>
+              <w:t xml:space="preserve"> the first element of the array is “C”</w:t>
+            </w:r>
+          </w:p>
+        </w:tc>
+      </w:tr>
+      <w:tr>
+        <w:tc>
+          <w:tcPr>
+            <w:tcW w:w="265" w:type="dxa"/>
+            <w:tcBorders>
+              <w:top w:val="nil"/>
+              <w:left w:val="nil"/>
+              <w:bottom w:val="nil"/>
+              <w:right w:val="single" w:sz="4" w:space="0" w:color="auto"/>
+            </w:tcBorders>
+          </w:tcPr>
+          <w:p>
+            <w:r>
+              <w:t>8.</w:t>
+            </w:r>
+          </w:p>
+        </w:tc>
+        <w:tc>
+          <w:tcPr>
+            <w:tcW w:w="270" w:type="dxa"/>
+            <w:tcBorders>
+              <w:top w:val="nil"/>
+              <w:left w:val="single" w:sz="4" w:space="0" w:color="auto"/>
+              <w:bottom w:val="nil"/>
+              <w:right w:val="single" w:sz="4" w:space="0" w:color="auto"/>
+            </w:tcBorders>
+          </w:tcPr>
+          <w:p/>
+        </w:tc>
+        <w:tc>
+          <w:tcPr>
+            <w:tcW w:w="236" w:type="dxa"/>
+            <w:tcBorders>
+              <w:top w:val="nil"/>
+              <w:left w:val="single" w:sz="4" w:space="0" w:color="auto"/>
+              <w:bottom w:val="nil"/>
+              <w:right w:val="single" w:sz="4" w:space="0" w:color="auto"/>
+            </w:tcBorders>
+          </w:tcPr>
+          <w:p/>
+        </w:tc>
+        <w:tc>
+          <w:tcPr>
+            <w:tcW w:w="236" w:type="dxa"/>
+            <w:tcBorders>
+              <w:top w:val="nil"/>
+              <w:left w:val="single" w:sz="4" w:space="0" w:color="auto"/>
+              <w:bottom w:val="nil"/>
+              <w:right w:val="single" w:sz="4" w:space="0" w:color="auto"/>
+            </w:tcBorders>
+          </w:tcPr>
+          <w:p/>
+        </w:tc>
+        <w:tc>
+          <w:tcPr>
+            <w:tcW w:w="248" w:type="dxa"/>
+            <w:tcBorders>
+              <w:top w:val="nil"/>
+              <w:left w:val="single" w:sz="4" w:space="0" w:color="auto"/>
+              <w:bottom w:val="nil"/>
+              <w:right w:val="single" w:sz="4" w:space="0" w:color="auto"/>
+            </w:tcBorders>
+          </w:tcPr>
+          <w:p/>
+        </w:tc>
+        <w:tc>
+          <w:tcPr>
+            <w:tcW w:w="7761" w:type="dxa"/>
+            <w:tcBorders>
+              <w:top w:val="nil"/>
+              <w:left w:val="single" w:sz="4" w:space="0" w:color="auto"/>
+              <w:bottom w:val="nil"/>
+              <w:right w:val="nil"/>
+            </w:tcBorders>
+          </w:tcPr>
+          <w:p>
+            <w:r>
+              <w:rPr>
+                <w:b/>
+                <w:bCs/>
+              </w:rPr>
+              <w:t>Create</w:t>
+            </w:r>
+            <w:r>
+              <w:t xml:space="preserve"> a new </w:t>
+            </w:r>
+            <w:proofErr w:type="spellStart"/>
+            <w:r>
+              <w:t>Student_Course</w:t>
+            </w:r>
+            <w:proofErr w:type="spellEnd"/>
+            <w:r>
+              <w:t xml:space="preserve"> object with the second, third, and fourth element of the array</w:t>
+            </w:r>
+          </w:p>
+        </w:tc>
+      </w:tr>
+      <w:tr>
+        <w:tc>
+          <w:tcPr>
+            <w:tcW w:w="265" w:type="dxa"/>
+            <w:tcBorders>
+              <w:top w:val="nil"/>
+              <w:left w:val="nil"/>
+              <w:bottom w:val="nil"/>
+              <w:right w:val="single" w:sz="4" w:space="0" w:color="auto"/>
+            </w:tcBorders>
+          </w:tcPr>
+          <w:p>
+            <w:r>
+              <w:t>9.</w:t>
+            </w:r>
+          </w:p>
+        </w:tc>
+        <w:tc>
+          <w:tcPr>
+            <w:tcW w:w="270" w:type="dxa"/>
+            <w:tcBorders>
+              <w:top w:val="nil"/>
+              <w:left w:val="single" w:sz="4" w:space="0" w:color="auto"/>
+              <w:bottom w:val="nil"/>
+              <w:right w:val="single" w:sz="4" w:space="0" w:color="auto"/>
+            </w:tcBorders>
+          </w:tcPr>
+          <w:p/>
+        </w:tc>
+        <w:tc>
+          <w:tcPr>
+            <w:tcW w:w="236" w:type="dxa"/>
+            <w:tcBorders>
+              <w:top w:val="nil"/>
+              <w:left w:val="single" w:sz="4" w:space="0" w:color="auto"/>
+              <w:bottom w:val="nil"/>
+              <w:right w:val="single" w:sz="4" w:space="0" w:color="auto"/>
+            </w:tcBorders>
+          </w:tcPr>
+          <w:p/>
+        </w:tc>
+        <w:tc>
+          <w:tcPr>
+            <w:tcW w:w="236" w:type="dxa"/>
+            <w:tcBorders>
+              <w:top w:val="nil"/>
+              <w:left w:val="single" w:sz="4" w:space="0" w:color="auto"/>
+              <w:bottom w:val="nil"/>
+              <w:right w:val="single" w:sz="4" w:space="0" w:color="auto"/>
+            </w:tcBorders>
+          </w:tcPr>
+          <w:p/>
+        </w:tc>
+        <w:tc>
+          <w:tcPr>
+            <w:tcW w:w="248" w:type="dxa"/>
+            <w:tcBorders>
+              <w:top w:val="nil"/>
+              <w:left w:val="single" w:sz="4" w:space="0" w:color="auto"/>
+              <w:bottom w:val="nil"/>
+              <w:right w:val="single" w:sz="4" w:space="0" w:color="auto"/>
+            </w:tcBorders>
+          </w:tcPr>
+          <w:p/>
+        </w:tc>
+        <w:tc>
+          <w:tcPr>
+            <w:tcW w:w="7761" w:type="dxa"/>
+            <w:tcBorders>
+              <w:top w:val="nil"/>
+              <w:left w:val="single" w:sz="4" w:space="0" w:color="auto"/>
+              <w:bottom w:val="nil"/>
+              <w:right w:val="nil"/>
+            </w:tcBorders>
+          </w:tcPr>
+          <w:p>
+            <w:r>
+              <w:rPr>
+                <w:b/>
+                <w:bCs/>
+              </w:rPr>
+              <w:t>Add</w:t>
+            </w:r>
+            <w:r>
+              <w:t xml:space="preserve"> the new </w:t>
+            </w:r>
+            <w:proofErr w:type="spellStart"/>
+            <w:r>
+              <w:t>Student_Course</w:t>
+            </w:r>
+            <w:proofErr w:type="spellEnd"/>
+            <w:r>
+              <w:t xml:space="preserve"> object to the student's </w:t>
+            </w:r>
+            <w:proofErr w:type="spellStart"/>
+            <w:r>
+              <w:t>ArrayList</w:t>
+            </w:r>
+            <w:proofErr w:type="spellEnd"/>
+          </w:p>
+        </w:tc>
+      </w:tr>
+      <w:tr>
+        <w:tc>
+          <w:tcPr>
+            <w:tcW w:w="265" w:type="dxa"/>
+            <w:tcBorders>
+              <w:top w:val="nil"/>
+              <w:left w:val="nil"/>
+              <w:bottom w:val="nil"/>
+              <w:right w:val="single" w:sz="4" w:space="0" w:color="auto"/>
+            </w:tcBorders>
+          </w:tcPr>
+          <w:p>
+            <w:r>
+              <w:t>10.</w:t>
+            </w:r>
+          </w:p>
+        </w:tc>
+        <w:tc>
+          <w:tcPr>
+            <w:tcW w:w="270" w:type="dxa"/>
+            <w:tcBorders>
+              <w:top w:val="nil"/>
+              <w:left w:val="single" w:sz="4" w:space="0" w:color="auto"/>
+              <w:bottom w:val="nil"/>
+              <w:right w:val="single" w:sz="4" w:space="0" w:color="auto"/>
+            </w:tcBorders>
+          </w:tcPr>
+          <w:p/>
+        </w:tc>
+        <w:tc>
+          <w:tcPr>
+            <w:tcW w:w="236" w:type="dxa"/>
+            <w:tcBorders>
+              <w:top w:val="nil"/>
+              <w:left w:val="single" w:sz="4" w:space="0" w:color="auto"/>
+              <w:bottom w:val="nil"/>
+              <w:right w:val="single" w:sz="4" w:space="0" w:color="auto"/>
+            </w:tcBorders>
+          </w:tcPr>
+          <w:p/>
+        </w:tc>
+        <w:tc>
+          <w:tcPr>
+            <w:tcW w:w="236" w:type="dxa"/>
+            <w:tcBorders>
+              <w:top w:val="nil"/>
+              <w:left w:val="single" w:sz="4" w:space="0" w:color="auto"/>
+              <w:bottom w:val="nil"/>
+              <w:right w:val="single" w:sz="4" w:space="0" w:color="auto"/>
+            </w:tcBorders>
+          </w:tcPr>
+          <w:p/>
+        </w:tc>
+        <w:tc>
+          <w:tcPr>
+            <w:tcW w:w="8009" w:type="dxa"/>
+            <w:gridSpan w:val="2"/>
+            <w:tcBorders>
+              <w:top w:val="nil"/>
+              <w:left w:val="single" w:sz="4" w:space="0" w:color="auto"/>
+              <w:bottom w:val="nil"/>
+              <w:right w:val="nil"/>
+            </w:tcBorders>
+          </w:tcPr>
+          <w:p>
+            <w:r>
+              <w:rPr>
+                <w:b/>
+                <w:bCs/>
+              </w:rPr>
+              <w:t>Else</w:t>
+            </w:r>
+            <w:r>
+              <w:t xml:space="preserve"> If the first element of the array is “R”</w:t>
+            </w:r>
+          </w:p>
+        </w:tc>
+      </w:tr>
+      <w:tr>
+        <w:tc>
+          <w:tcPr>
+            <w:tcW w:w="265" w:type="dxa"/>
+            <w:tcBorders>
+              <w:top w:val="nil"/>
+              <w:left w:val="nil"/>
+              <w:bottom w:val="nil"/>
+              <w:right w:val="single" w:sz="4" w:space="0" w:color="auto"/>
+            </w:tcBorders>
+          </w:tcPr>
+          <w:p>
+            <w:r>
+              <w:t>11.</w:t>
+            </w:r>
+          </w:p>
+        </w:tc>
+        <w:tc>
+          <w:tcPr>
+            <w:tcW w:w="270" w:type="dxa"/>
+            <w:tcBorders>
+              <w:top w:val="nil"/>
+              <w:left w:val="single" w:sz="4" w:space="0" w:color="auto"/>
+              <w:bottom w:val="nil"/>
+              <w:right w:val="single" w:sz="4" w:space="0" w:color="auto"/>
+            </w:tcBorders>
+          </w:tcPr>
+          <w:p/>
+        </w:tc>
+        <w:tc>
+          <w:tcPr>
+            <w:tcW w:w="236" w:type="dxa"/>
+            <w:tcBorders>
+              <w:top w:val="nil"/>
+              <w:left w:val="single" w:sz="4" w:space="0" w:color="auto"/>
+              <w:bottom w:val="nil"/>
+              <w:right w:val="single" w:sz="4" w:space="0" w:color="auto"/>
+            </w:tcBorders>
+          </w:tcPr>
+          <w:p/>
+        </w:tc>
+        <w:tc>
+          <w:tcPr>
+            <w:tcW w:w="236" w:type="dxa"/>
+            <w:tcBorders>
+              <w:top w:val="nil"/>
+              <w:left w:val="single" w:sz="4" w:space="0" w:color="auto"/>
+              <w:bottom w:val="nil"/>
+              <w:right w:val="single" w:sz="4" w:space="0" w:color="auto"/>
+            </w:tcBorders>
+          </w:tcPr>
+          <w:p/>
+        </w:tc>
+        <w:tc>
+          <w:tcPr>
+            <w:tcW w:w="248" w:type="dxa"/>
+            <w:tcBorders>
+              <w:top w:val="nil"/>
+              <w:left w:val="single" w:sz="4" w:space="0" w:color="auto"/>
+              <w:bottom w:val="nil"/>
+              <w:right w:val="single" w:sz="4" w:space="0" w:color="auto"/>
+            </w:tcBorders>
+          </w:tcPr>
+          <w:p/>
+        </w:tc>
+        <w:tc>
+          <w:tcPr>
+            <w:tcW w:w="7761" w:type="dxa"/>
+            <w:tcBorders>
+              <w:top w:val="nil"/>
+              <w:left w:val="single" w:sz="4" w:space="0" w:color="auto"/>
+              <w:bottom w:val="nil"/>
+              <w:right w:val="nil"/>
+            </w:tcBorders>
+          </w:tcPr>
+          <w:p>
+            <w:r>
+              <w:rPr>
+                <w:b/>
+                <w:bCs/>
+              </w:rPr>
+              <w:t>Create</w:t>
+            </w:r>
+            <w:r>
+              <w:t xml:space="preserve"> a new </w:t>
+            </w:r>
+            <w:proofErr w:type="spellStart"/>
+            <w:r>
+              <w:t>Student_Research</w:t>
+            </w:r>
+            <w:proofErr w:type="spellEnd"/>
+            <w:r>
+              <w:t xml:space="preserve"> object with the second, third, and fourth elements of the array</w:t>
+            </w:r>
+          </w:p>
+        </w:tc>
+      </w:tr>
+      <w:tr>
+        <w:tc>
+          <w:tcPr>
+            <w:tcW w:w="265" w:type="dxa"/>
+            <w:tcBorders>
+              <w:top w:val="nil"/>
+              <w:left w:val="nil"/>
+              <w:bottom w:val="nil"/>
+              <w:right w:val="single" w:sz="4" w:space="0" w:color="auto"/>
+            </w:tcBorders>
+          </w:tcPr>
+          <w:p>
+            <w:r>
+              <w:t>12.</w:t>
+            </w:r>
+          </w:p>
+        </w:tc>
+        <w:tc>
+          <w:tcPr>
+            <w:tcW w:w="270" w:type="dxa"/>
+            <w:tcBorders>
+              <w:top w:val="nil"/>
+              <w:left w:val="single" w:sz="4" w:space="0" w:color="auto"/>
+              <w:bottom w:val="nil"/>
+              <w:right w:val="single" w:sz="4" w:space="0" w:color="auto"/>
+            </w:tcBorders>
+          </w:tcPr>
+          <w:p/>
+        </w:tc>
+        <w:tc>
+          <w:tcPr>
+            <w:tcW w:w="236" w:type="dxa"/>
+            <w:tcBorders>
+              <w:top w:val="nil"/>
+              <w:left w:val="single" w:sz="4" w:space="0" w:color="auto"/>
+              <w:bottom w:val="nil"/>
+              <w:right w:val="single" w:sz="4" w:space="0" w:color="auto"/>
+            </w:tcBorders>
+          </w:tcPr>
+          <w:p/>
+        </w:tc>
+        <w:tc>
+          <w:tcPr>
+            <w:tcW w:w="236" w:type="dxa"/>
+            <w:tcBorders>
+              <w:top w:val="nil"/>
+              <w:left w:val="single" w:sz="4" w:space="0" w:color="auto"/>
+              <w:bottom w:val="nil"/>
+              <w:right w:val="single" w:sz="4" w:space="0" w:color="auto"/>
+            </w:tcBorders>
+          </w:tcPr>
+          <w:p/>
+        </w:tc>
+        <w:tc>
+          <w:tcPr>
+            <w:tcW w:w="248" w:type="dxa"/>
+            <w:tcBorders>
+              <w:top w:val="nil"/>
+              <w:left w:val="single" w:sz="4" w:space="0" w:color="auto"/>
+              <w:bottom w:val="nil"/>
+              <w:right w:val="single" w:sz="4" w:space="0" w:color="auto"/>
+            </w:tcBorders>
+          </w:tcPr>
+          <w:p/>
+        </w:tc>
+        <w:tc>
+          <w:tcPr>
+            <w:tcW w:w="7761" w:type="dxa"/>
+            <w:tcBorders>
+              <w:top w:val="nil"/>
+              <w:left w:val="single" w:sz="4" w:space="0" w:color="auto"/>
+              <w:bottom w:val="nil"/>
+              <w:right w:val="nil"/>
+            </w:tcBorders>
+          </w:tcPr>
+          <w:p>
+            <w:r>
+              <w:rPr>
+                <w:b/>
+                <w:bCs/>
+              </w:rPr>
+              <w:t>Add</w:t>
+            </w:r>
+            <w:r>
+              <w:t xml:space="preserve"> the new </w:t>
+            </w:r>
+            <w:proofErr w:type="spellStart"/>
+            <w:r>
+              <w:t>Student_Research</w:t>
+            </w:r>
+            <w:proofErr w:type="spellEnd"/>
+            <w:r>
+              <w:t xml:space="preserve"> object to the student's </w:t>
+            </w:r>
+            <w:proofErr w:type="spellStart"/>
+            <w:r>
+              <w:t>ArrayList</w:t>
+            </w:r>
+            <w:proofErr w:type="spellEnd"/>
+          </w:p>
+        </w:tc>
+      </w:tr>
+      <w:tr>
+        <w:tc>
+          <w:tcPr>
+            <w:tcW w:w="265" w:type="dxa"/>
+            <w:tcBorders>
+              <w:top w:val="nil"/>
+              <w:left w:val="nil"/>
+              <w:bottom w:val="nil"/>
+              <w:right w:val="single" w:sz="4" w:space="0" w:color="auto"/>
+            </w:tcBorders>
+          </w:tcPr>
+          <w:p>
+            <w:r>
+              <w:t>13.</w:t>
+            </w:r>
+          </w:p>
+        </w:tc>
+        <w:tc>
+          <w:tcPr>
+            <w:tcW w:w="270" w:type="dxa"/>
+            <w:tcBorders>
+              <w:top w:val="nil"/>
+              <w:left w:val="single" w:sz="4" w:space="0" w:color="auto"/>
+              <w:bottom w:val="nil"/>
+              <w:right w:val="single" w:sz="4" w:space="0" w:color="auto"/>
+            </w:tcBorders>
+          </w:tcPr>
+          <w:p/>
+        </w:tc>
+        <w:tc>
+          <w:tcPr>
+            <w:tcW w:w="236" w:type="dxa"/>
+            <w:tcBorders>
+              <w:top w:val="nil"/>
+              <w:left w:val="single" w:sz="4" w:space="0" w:color="auto"/>
+              <w:bottom w:val="nil"/>
+              <w:right w:val="single" w:sz="4" w:space="0" w:color="auto"/>
+            </w:tcBorders>
+          </w:tcPr>
+          <w:p/>
+        </w:tc>
+        <w:tc>
+          <w:tcPr>
+            <w:tcW w:w="8245" w:type="dxa"/>
+            <w:gridSpan w:val="3"/>
+            <w:tcBorders>
+              <w:top w:val="nil"/>
+              <w:left w:val="single" w:sz="4" w:space="0" w:color="auto"/>
+              <w:bottom w:val="nil"/>
+              <w:right w:val="nil"/>
+            </w:tcBorders>
+          </w:tcPr>
+          <w:p>
+            <w:r>
+              <w:rPr>
+                <w:b/>
+                <w:bCs/>
+              </w:rPr>
+              <w:t>End</w:t>
+            </w:r>
+            <w:r>
+              <w:t xml:space="preserve"> </w:t>
+            </w:r>
+            <w:r>
+              <w:rPr>
+                <w:b/>
+                <w:bCs/>
+              </w:rPr>
+              <w:t>While</w:t>
+            </w:r>
+          </w:p>
+        </w:tc>
+      </w:tr>
+      <w:tr>
+        <w:tc>
+          <w:tcPr>
+            <w:tcW w:w="265" w:type="dxa"/>
+            <w:tcBorders>
+              <w:top w:val="nil"/>
+              <w:left w:val="nil"/>
+              <w:bottom w:val="nil"/>
+              <w:right w:val="single" w:sz="4" w:space="0" w:color="auto"/>
+            </w:tcBorders>
+          </w:tcPr>
+          <w:p>
+            <w:r>
+              <w:t>14.</w:t>
+            </w:r>
+          </w:p>
+        </w:tc>
+        <w:tc>
+          <w:tcPr>
+            <w:tcW w:w="270" w:type="dxa"/>
+            <w:tcBorders>
+              <w:top w:val="nil"/>
+              <w:left w:val="single" w:sz="4" w:space="0" w:color="auto"/>
+              <w:bottom w:val="nil"/>
+              <w:right w:val="single" w:sz="4" w:space="0" w:color="auto"/>
+            </w:tcBorders>
+          </w:tcPr>
+          <w:p/>
+        </w:tc>
+        <w:tc>
+          <w:tcPr>
+            <w:tcW w:w="236" w:type="dxa"/>
+            <w:tcBorders>
+              <w:top w:val="nil"/>
+              <w:left w:val="single" w:sz="4" w:space="0" w:color="auto"/>
+              <w:bottom w:val="nil"/>
+              <w:right w:val="single" w:sz="4" w:space="0" w:color="auto"/>
+            </w:tcBorders>
+          </w:tcPr>
+          <w:p/>
+        </w:tc>
+        <w:tc>
+          <w:tcPr>
+            <w:tcW w:w="8245" w:type="dxa"/>
+            <w:gridSpan w:val="3"/>
+            <w:tcBorders>
+              <w:top w:val="nil"/>
+              <w:left w:val="single" w:sz="4" w:space="0" w:color="auto"/>
+              <w:bottom w:val="nil"/>
+              <w:right w:val="nil"/>
+            </w:tcBorders>
+          </w:tcPr>
+          <w:p>
+            <w:r>
+              <w:rPr>
+                <w:b/>
+                <w:bCs/>
+              </w:rPr>
+              <w:t>Close</w:t>
+            </w:r>
+            <w:r>
+              <w:t xml:space="preserve"> </w:t>
+            </w:r>
+            <w:proofErr w:type="spellStart"/>
+            <w:r>
+              <w:t>fileReader</w:t>
+            </w:r>
+            <w:proofErr w:type="spellEnd"/>
+          </w:p>
+        </w:tc>
+      </w:tr>
+      <w:tr>
+        <w:tc>
+          <w:tcPr>
+            <w:tcW w:w="265" w:type="dxa"/>
+            <w:tcBorders>
+              <w:top w:val="nil"/>
+              <w:left w:val="nil"/>
+              <w:bottom w:val="nil"/>
+              <w:right w:val="single" w:sz="4" w:space="0" w:color="auto"/>
+            </w:tcBorders>
+          </w:tcPr>
+          <w:p>
+            <w:r>
+              <w:t>15.</w:t>
+            </w:r>
+          </w:p>
+        </w:tc>
+        <w:tc>
+          <w:tcPr>
+            <w:tcW w:w="270" w:type="dxa"/>
+            <w:tcBorders>
+              <w:top w:val="nil"/>
+              <w:left w:val="single" w:sz="4" w:space="0" w:color="auto"/>
+              <w:bottom w:val="nil"/>
+              <w:right w:val="single" w:sz="4" w:space="0" w:color="auto"/>
+            </w:tcBorders>
+          </w:tcPr>
+          <w:p/>
+        </w:tc>
+        <w:tc>
+          <w:tcPr>
+            <w:tcW w:w="8481" w:type="dxa"/>
+            <w:gridSpan w:val="4"/>
+            <w:tcBorders>
+              <w:top w:val="nil"/>
+              <w:left w:val="single" w:sz="4" w:space="0" w:color="auto"/>
+              <w:bottom w:val="nil"/>
+              <w:right w:val="nil"/>
+            </w:tcBorders>
+          </w:tcPr>
+          <w:p>
+            <w:r>
+              <w:rPr>
+                <w:b/>
+                <w:bCs/>
+              </w:rPr>
+              <w:t>Catch</w:t>
+            </w:r>
+            <w:r>
+              <w:t xml:space="preserve"> any </w:t>
+            </w:r>
+            <w:r>
+              <w:rPr>
+                <w:b/>
+                <w:bCs/>
+              </w:rPr>
+              <w:t>exception</w:t>
+            </w:r>
+          </w:p>
+        </w:tc>
+      </w:tr>
+      <w:tr>
+        <w:tc>
+          <w:tcPr>
+            <w:tcW w:w="265" w:type="dxa"/>
+            <w:tcBorders>
+              <w:top w:val="nil"/>
+              <w:left w:val="nil"/>
+              <w:bottom w:val="nil"/>
+              <w:right w:val="single" w:sz="4" w:space="0" w:color="auto"/>
+            </w:tcBorders>
+          </w:tcPr>
+          <w:p>
+            <w:r>
+              <w:t>16.</w:t>
+            </w:r>
+          </w:p>
+        </w:tc>
+        <w:tc>
+          <w:tcPr>
+            <w:tcW w:w="270" w:type="dxa"/>
+            <w:tcBorders>
+              <w:top w:val="nil"/>
+              <w:left w:val="single" w:sz="4" w:space="0" w:color="auto"/>
+              <w:bottom w:val="nil"/>
+              <w:right w:val="single" w:sz="4" w:space="0" w:color="auto"/>
+            </w:tcBorders>
+          </w:tcPr>
+          <w:p/>
+        </w:tc>
+        <w:tc>
+          <w:tcPr>
+            <w:tcW w:w="236" w:type="dxa"/>
+            <w:tcBorders>
+              <w:top w:val="nil"/>
+              <w:left w:val="single" w:sz="4" w:space="0" w:color="auto"/>
+              <w:bottom w:val="nil"/>
+              <w:right w:val="single" w:sz="4" w:space="0" w:color="auto"/>
+            </w:tcBorders>
+          </w:tcPr>
+          <w:p/>
+        </w:tc>
+        <w:tc>
+          <w:tcPr>
+            <w:tcW w:w="8245" w:type="dxa"/>
+            <w:gridSpan w:val="3"/>
+            <w:tcBorders>
+              <w:top w:val="nil"/>
+              <w:left w:val="single" w:sz="4" w:space="0" w:color="auto"/>
+              <w:bottom w:val="nil"/>
+              <w:right w:val="nil"/>
+            </w:tcBorders>
+          </w:tcPr>
+          <w:p>
+            <w:r>
+              <w:rPr>
+                <w:b/>
+                <w:bCs/>
+              </w:rPr>
+              <w:t>Print</w:t>
+            </w:r>
+            <w:r>
+              <w:t xml:space="preserve"> an error message</w:t>
+            </w:r>
+          </w:p>
+        </w:tc>
+      </w:tr>
+      <w:tr>
+        <w:tc>
+          <w:tcPr>
+            <w:tcW w:w="265" w:type="dxa"/>
+            <w:tcBorders>
+              <w:top w:val="nil"/>
+              <w:left w:val="nil"/>
+              <w:bottom w:val="nil"/>
+              <w:right w:val="single" w:sz="4" w:space="0" w:color="auto"/>
+            </w:tcBorders>
+          </w:tcPr>
+          <w:p>
+            <w:r>
+              <w:t>17.</w:t>
+            </w:r>
+          </w:p>
+        </w:tc>
+        <w:tc>
+          <w:tcPr>
+            <w:tcW w:w="270" w:type="dxa"/>
+            <w:tcBorders>
+              <w:top w:val="nil"/>
+              <w:left w:val="single" w:sz="4" w:space="0" w:color="auto"/>
+              <w:bottom w:val="nil"/>
+              <w:right w:val="single" w:sz="4" w:space="0" w:color="auto"/>
+            </w:tcBorders>
+          </w:tcPr>
+          <w:p/>
+        </w:tc>
+        <w:tc>
+          <w:tcPr>
+            <w:tcW w:w="8481" w:type="dxa"/>
+            <w:gridSpan w:val="4"/>
+            <w:tcBorders>
+              <w:top w:val="nil"/>
+              <w:left w:val="single" w:sz="4" w:space="0" w:color="auto"/>
+              <w:bottom w:val="nil"/>
+              <w:right w:val="nil"/>
+            </w:tcBorders>
+          </w:tcPr>
+          <w:p>
+            <w:r>
+              <w:rPr>
+                <w:b/>
+                <w:bCs/>
+              </w:rPr>
+              <w:t>End</w:t>
+            </w:r>
+            <w:r>
+              <w:t xml:space="preserve"> </w:t>
+            </w:r>
+            <w:r>
+              <w:rPr>
+                <w:b/>
+                <w:bCs/>
+              </w:rPr>
+              <w:t>Try</w:t>
+            </w:r>
+          </w:p>
+        </w:tc>
+      </w:tr>
+      <w:tr>
+        <w:tc>
+          <w:tcPr>
+            <w:tcW w:w="265" w:type="dxa"/>
+            <w:tcBorders>
+              <w:top w:val="nil"/>
+              <w:left w:val="nil"/>
+              <w:bottom w:val="single" w:sz="4" w:space="0" w:color="auto"/>
+              <w:right w:val="single" w:sz="4" w:space="0" w:color="auto"/>
+            </w:tcBorders>
+          </w:tcPr>
+          <w:p>
+            <w:r>
+              <w:t>18.</w:t>
+            </w:r>
+          </w:p>
+        </w:tc>
+        <w:tc>
+          <w:tcPr>
+            <w:tcW w:w="8751" w:type="dxa"/>
+            <w:gridSpan w:val="5"/>
+            <w:tcBorders>
+              <w:top w:val="nil"/>
+              <w:left w:val="single" w:sz="4" w:space="0" w:color="auto"/>
+              <w:bottom w:val="single" w:sz="4" w:space="0" w:color="auto"/>
+              <w:right w:val="nil"/>
+            </w:tcBorders>
+          </w:tcPr>
+          <w:p>
+            <w:pPr>
+              <w:rPr>
+                <w:b/>
+                <w:bCs/>
+              </w:rPr>
+            </w:pPr>
+            <w:r>
+              <w:rPr>
+                <w:b/>
+                <w:bCs/>
+              </w:rPr>
+              <w:t>End Function</w:t>
+            </w:r>
+          </w:p>
+        </w:tc>
+      </w:tr>
+    </w:tbl>
+    <w:p/>
+    <w:p>
+      <w:r>
+        <w:t xml:space="preserve">The </w:t>
+      </w:r>
+      <w:proofErr w:type="spellStart"/>
+      <w:r>
+        <w:t>set_dat</w:t>
+      </w:r>
+      <w:r>
+        <w:t>a</w:t>
+      </w:r>
+      <w:proofErr w:type="spellEnd"/>
+      <w:r>
+        <w:t xml:space="preserve">() method loads the student </w:t>
+      </w:r>
+      <w:r>
+        <w:t>marks from</w:t>
+      </w:r>
+      <w:r>
+        <w:t xml:space="preserve"> another CSV file into an </w:t>
+      </w:r>
+      <w:proofErr w:type="spellStart"/>
+      <w:r>
+        <w:t>ArrayList</w:t>
+      </w:r>
+      <w:proofErr w:type="spellEnd"/>
+      <w:r>
+        <w:t xml:space="preserve"> of data strings. The </w:t>
+      </w:r>
+      <w:proofErr w:type="spellStart"/>
+      <w:r>
+        <w:t>load_marks</w:t>
+      </w:r>
+      <w:proofErr w:type="spellEnd"/>
+      <w:r>
+        <w:t xml:space="preserve">() method iterates through the marks data to find </w:t>
+      </w:r>
+      <w:r>
+        <w:t xml:space="preserve">and set marks for each student based on their ID, supporting different types of students by checking the instance of the student object and setting the marks accordingly. </w:t>
+      </w:r>
+    </w:p>
+    <w:p/>
+    <w:p>
+      <w:r>
+        <w:t xml:space="preserve">Finally, the </w:t>
+      </w:r>
+      <w:proofErr w:type="spellStart"/>
+      <w:r>
+        <w:t>exportToCsv</w:t>
+      </w:r>
+      <w:proofErr w:type="spellEnd"/>
+      <w:r>
+        <w:t>() method writes the sorted list of student objects back to a CSV file, formatting each student’s information into a string and writing it to the output file.</w:t>
+      </w:r>
+      <w:r>
+        <w:t xml:space="preserve"> </w:t>
+      </w:r>
+    </w:p>
+    <w:p>
+      <w:pPr>
+        <w:pStyle w:val="Heading1"/>
+        <w:rPr>
+          <w:b/>
+          <w:bCs/>
+        </w:rPr>
+      </w:pPr>
+    </w:p>
+    <w:p>
+      <w:pPr>
+        <w:pStyle w:val="Heading1"/>
+        <w:rPr>
+          <w:b/>
+          <w:bCs/>
+        </w:rPr>
+      </w:pPr>
       <w:r>
         <w:rPr>
           <w:b/>
@@ -4566,6 +8573,25 @@
       <w:u w:val="single"/>
     </w:rPr>
   </w:style>
+  <w:style w:type="table" w:styleId="TableGrid">
+    <w:name w:val="Table Grid"/>
+    <w:basedOn w:val="TableNormal"/>
+    <w:uiPriority w:val="39"/>
+    <w:rsid w:val="00D23CCA"/>
+    <w:pPr>
+      <w:spacing w:after="0" w:line="240" w:lineRule="auto"/>
+    </w:pPr>
+    <w:tblPr>
+      <w:tblBorders>
+        <w:top w:val="single" w:sz="4" w:space="0" w:color="auto"/>
+        <w:left w:val="single" w:sz="4" w:space="0" w:color="auto"/>
+        <w:bottom w:val="single" w:sz="4" w:space="0" w:color="auto"/>
+        <w:right w:val="single" w:sz="4" w:space="0" w:color="auto"/>
+        <w:insideH w:val="single" w:sz="4" w:space="0" w:color="auto"/>
+        <w:insideV w:val="single" w:sz="4" w:space="0" w:color="auto"/>
+      </w:tblBorders>
+    </w:tblPr>
+  </w:style>
 </w:styles>
 </file>
 

</xml_diff>